<commit_message>
Corecteaza doua cerinte din lista
</commit_message>
<xml_diff>
--- a/docs/lab01/RequirementsTasks_v2.0.docx
+++ b/docs/lab01/RequirementsTasks_v2.0.docx
@@ -1,6 +1,6 @@
 
 <file path=word/document.xml><?xml version="1.0" encoding="utf-8"?>
-<w:document xmlns:wpc="http://schemas.microsoft.com/office/word/2010/wordprocessingCanvas" xmlns:mc="http://schemas.openxmlformats.org/markup-compatibility/2006" xmlns:o="urn:schemas-microsoft-com:office:office" xmlns:r="http://schemas.openxmlformats.org/officeDocument/2006/relationships" xmlns:m="http://schemas.openxmlformats.org/officeDocument/2006/math" xmlns:v="urn:schemas-microsoft-com:vml" xmlns:wp14="http://schemas.microsoft.com/office/word/2010/wordprocessingDrawing" xmlns:wp="http://schemas.openxmlformats.org/drawingml/2006/wordprocessingDrawing" xmlns:w10="urn:schemas-microsoft-com:office:word" xmlns:w="http://schemas.openxmlformats.org/wordprocessingml/2006/main" xmlns:w14="http://schemas.microsoft.com/office/word/2010/wordml" xmlns:wpg="http://schemas.microsoft.com/office/word/2010/wordprocessingGroup" xmlns:wpi="http://schemas.microsoft.com/office/word/2010/wordprocessingInk" xmlns:wne="http://schemas.microsoft.com/office/word/2006/wordml" xmlns:wps="http://schemas.microsoft.com/office/word/2010/wordprocessingShape" mc:Ignorable="w14 wp14">
+<w:document xmlns:wpc="http://schemas.microsoft.com/office/word/2010/wordprocessingCanvas" xmlns:cx="http://schemas.microsoft.com/office/drawing/2014/chartex" xmlns:cx1="http://schemas.microsoft.com/office/drawing/2015/9/8/chartex" xmlns:cx2="http://schemas.microsoft.com/office/drawing/2015/10/21/chartex" xmlns:cx3="http://schemas.microsoft.com/office/drawing/2016/5/9/chartex" xmlns:cx4="http://schemas.microsoft.com/office/drawing/2016/5/10/chartex" xmlns:cx5="http://schemas.microsoft.com/office/drawing/2016/5/11/chartex" xmlns:cx6="http://schemas.microsoft.com/office/drawing/2016/5/12/chartex" xmlns:cx7="http://schemas.microsoft.com/office/drawing/2016/5/13/chartex" xmlns:cx8="http://schemas.microsoft.com/office/drawing/2016/5/14/chartex" xmlns:mc="http://schemas.openxmlformats.org/markup-compatibility/2006" xmlns:aink="http://schemas.microsoft.com/office/drawing/2016/ink" xmlns:am3d="http://schemas.microsoft.com/office/drawing/2017/model3d" xmlns:o="urn:schemas-microsoft-com:office:office" xmlns:oel="http://schemas.microsoft.com/office/2019/extlst" xmlns:r="http://schemas.openxmlformats.org/officeDocument/2006/relationships" xmlns:m="http://schemas.openxmlformats.org/officeDocument/2006/math" xmlns:v="urn:schemas-microsoft-com:vml" xmlns:wp14="http://schemas.microsoft.com/office/word/2010/wordprocessingDrawing" xmlns:wp="http://schemas.openxmlformats.org/drawingml/2006/wordprocessingDrawing" xmlns:w10="urn:schemas-microsoft-com:office:word" xmlns:w="http://schemas.openxmlformats.org/wordprocessingml/2006/main" xmlns:w14="http://schemas.microsoft.com/office/word/2010/wordml" xmlns:w15="http://schemas.microsoft.com/office/word/2012/wordml" xmlns:w16cex="http://schemas.microsoft.com/office/word/2018/wordml/cex" xmlns:w16cid="http://schemas.microsoft.com/office/word/2016/wordml/cid" xmlns:w16="http://schemas.microsoft.com/office/word/2018/wordml" xmlns:w16du="http://schemas.microsoft.com/office/word/2023/wordml/word16du" xmlns:w16sdtdh="http://schemas.microsoft.com/office/word/2020/wordml/sdtdatahash" xmlns:w16se="http://schemas.microsoft.com/office/word/2015/wordml/symex" xmlns:wpg="http://schemas.microsoft.com/office/word/2010/wordprocessingGroup" xmlns:wpi="http://schemas.microsoft.com/office/word/2010/wordprocessingInk" xmlns:wne="http://schemas.microsoft.com/office/word/2006/wordml" xmlns:wps="http://schemas.microsoft.com/office/word/2010/wordprocessingShape" mc:Ignorable="w14 w15 w16se w16cid w16 w16cex w16sdtdh w16du wp14">
   <w:body>
     <w:p>
       <w:pPr>
@@ -71,17 +71,173 @@
           <w:rFonts w:cstheme="minorHAnsi"/>
         </w:rPr>
       </w:pPr>
-      <w:r>
-        <w:rPr>
-          <w:rFonts w:cstheme="minorHAnsi"/>
-        </w:rPr>
-        <w:t xml:space="preserve">Aplicatia gestioneaza task-urile unei persoane active. Informatiile sunt preluate dintr-un fisier binar sau text. </w:t>
-      </w:r>
-      <w:r>
-        <w:rPr>
-          <w:rFonts w:cstheme="minorHAnsi"/>
-        </w:rPr>
-        <w:t>Functionalitatile aplicatiei sunt</w:t>
+      <w:proofErr w:type="spellStart"/>
+      <w:r>
+        <w:rPr>
+          <w:rFonts w:cstheme="minorHAnsi"/>
+        </w:rPr>
+        <w:t>Aplicatia</w:t>
+      </w:r>
+      <w:proofErr w:type="spellEnd"/>
+      <w:r>
+        <w:rPr>
+          <w:rFonts w:cstheme="minorHAnsi"/>
+        </w:rPr>
+        <w:t xml:space="preserve"> </w:t>
+      </w:r>
+      <w:proofErr w:type="spellStart"/>
+      <w:r>
+        <w:rPr>
+          <w:rFonts w:cstheme="minorHAnsi"/>
+        </w:rPr>
+        <w:t>gestioneaza</w:t>
+      </w:r>
+      <w:proofErr w:type="spellEnd"/>
+      <w:r>
+        <w:rPr>
+          <w:rFonts w:cstheme="minorHAnsi"/>
+        </w:rPr>
+        <w:t xml:space="preserve"> task-urile </w:t>
+      </w:r>
+      <w:proofErr w:type="spellStart"/>
+      <w:r>
+        <w:rPr>
+          <w:rFonts w:cstheme="minorHAnsi"/>
+        </w:rPr>
+        <w:t>unei</w:t>
+      </w:r>
+      <w:proofErr w:type="spellEnd"/>
+      <w:r>
+        <w:rPr>
+          <w:rFonts w:cstheme="minorHAnsi"/>
+        </w:rPr>
+        <w:t xml:space="preserve"> </w:t>
+      </w:r>
+      <w:proofErr w:type="spellStart"/>
+      <w:r>
+        <w:rPr>
+          <w:rFonts w:cstheme="minorHAnsi"/>
+        </w:rPr>
+        <w:t>persoane</w:t>
+      </w:r>
+      <w:proofErr w:type="spellEnd"/>
+      <w:r>
+        <w:rPr>
+          <w:rFonts w:cstheme="minorHAnsi"/>
+        </w:rPr>
+        <w:t xml:space="preserve"> active. </w:t>
+      </w:r>
+      <w:proofErr w:type="spellStart"/>
+      <w:r>
+        <w:rPr>
+          <w:rFonts w:cstheme="minorHAnsi"/>
+        </w:rPr>
+        <w:t>Informatiile</w:t>
+      </w:r>
+      <w:proofErr w:type="spellEnd"/>
+      <w:r>
+        <w:rPr>
+          <w:rFonts w:cstheme="minorHAnsi"/>
+        </w:rPr>
+        <w:t xml:space="preserve"> sunt </w:t>
+      </w:r>
+      <w:proofErr w:type="spellStart"/>
+      <w:r>
+        <w:rPr>
+          <w:rFonts w:cstheme="minorHAnsi"/>
+        </w:rPr>
+        <w:t>preluate</w:t>
+      </w:r>
+      <w:proofErr w:type="spellEnd"/>
+      <w:r>
+        <w:rPr>
+          <w:rFonts w:cstheme="minorHAnsi"/>
+        </w:rPr>
+        <w:t xml:space="preserve"> </w:t>
+      </w:r>
+      <w:proofErr w:type="spellStart"/>
+      <w:r>
+        <w:rPr>
+          <w:rFonts w:cstheme="minorHAnsi"/>
+        </w:rPr>
+        <w:t>dintr</w:t>
+      </w:r>
+      <w:proofErr w:type="spellEnd"/>
+      <w:r>
+        <w:rPr>
+          <w:rFonts w:cstheme="minorHAnsi"/>
+        </w:rPr>
+        <w:t xml:space="preserve">-un </w:t>
+      </w:r>
+      <w:proofErr w:type="spellStart"/>
+      <w:r>
+        <w:rPr>
+          <w:rFonts w:cstheme="minorHAnsi"/>
+        </w:rPr>
+        <w:t>fisier</w:t>
+      </w:r>
+      <w:proofErr w:type="spellEnd"/>
+      <w:r>
+        <w:rPr>
+          <w:rFonts w:cstheme="minorHAnsi"/>
+        </w:rPr>
+        <w:t xml:space="preserve"> </w:t>
+      </w:r>
+      <w:proofErr w:type="spellStart"/>
+      <w:r>
+        <w:rPr>
+          <w:rFonts w:cstheme="minorHAnsi"/>
+        </w:rPr>
+        <w:t>binar</w:t>
+      </w:r>
+      <w:proofErr w:type="spellEnd"/>
+      <w:r>
+        <w:rPr>
+          <w:rFonts w:cstheme="minorHAnsi"/>
+        </w:rPr>
+        <w:t xml:space="preserve"> </w:t>
+      </w:r>
+      <w:proofErr w:type="spellStart"/>
+      <w:r>
+        <w:rPr>
+          <w:rFonts w:cstheme="minorHAnsi"/>
+        </w:rPr>
+        <w:t>sau</w:t>
+      </w:r>
+      <w:proofErr w:type="spellEnd"/>
+      <w:r>
+        <w:rPr>
+          <w:rFonts w:cstheme="minorHAnsi"/>
+        </w:rPr>
+        <w:t xml:space="preserve"> text. </w:t>
+      </w:r>
+      <w:proofErr w:type="spellStart"/>
+      <w:r>
+        <w:rPr>
+          <w:rFonts w:cstheme="minorHAnsi"/>
+        </w:rPr>
+        <w:t>Functionalitatile</w:t>
+      </w:r>
+      <w:proofErr w:type="spellEnd"/>
+      <w:r>
+        <w:rPr>
+          <w:rFonts w:cstheme="minorHAnsi"/>
+        </w:rPr>
+        <w:t xml:space="preserve"> </w:t>
+      </w:r>
+      <w:proofErr w:type="spellStart"/>
+      <w:r>
+        <w:rPr>
+          <w:rFonts w:cstheme="minorHAnsi"/>
+        </w:rPr>
+        <w:t>aplicatiei</w:t>
+      </w:r>
+      <w:proofErr w:type="spellEnd"/>
+      <w:r>
+        <w:rPr>
+          <w:rFonts w:cstheme="minorHAnsi"/>
+        </w:rPr>
+        <w:t xml:space="preserve"> sunt</w:t>
       </w:r>
       <w:r>
         <w:rPr>
@@ -119,6 +275,7 @@
         </w:rPr>
         <w:t xml:space="preserve"> </w:t>
       </w:r>
+      <w:proofErr w:type="spellStart"/>
       <w:r>
         <w:rPr>
           <w:rFonts w:cstheme="minorHAnsi"/>
@@ -131,12 +288,14 @@
         </w:rPr>
         <w:t>daugarea</w:t>
       </w:r>
-      <w:r>
-        <w:rPr>
-          <w:rFonts w:cstheme="minorHAnsi"/>
-        </w:rPr>
-        <w:t xml:space="preserve"> </w:t>
-      </w:r>
+      <w:proofErr w:type="spellEnd"/>
+      <w:r>
+        <w:rPr>
+          <w:rFonts w:cstheme="minorHAnsi"/>
+        </w:rPr>
+        <w:t xml:space="preserve"> </w:t>
+      </w:r>
+      <w:proofErr w:type="spellStart"/>
       <w:r>
         <w:rPr>
           <w:rFonts w:cstheme="minorHAnsi"/>
@@ -149,6 +308,7 @@
         </w:rPr>
         <w:t>ui</w:t>
       </w:r>
+      <w:proofErr w:type="spellEnd"/>
       <w:r>
         <w:rPr>
           <w:rFonts w:cstheme="minorHAnsi"/>
@@ -165,50 +325,140 @@
         <w:rPr>
           <w:rFonts w:cstheme="minorHAnsi"/>
         </w:rPr>
-        <w:t xml:space="preserve"> nou cu </w:t>
-      </w:r>
+        <w:t xml:space="preserve"> </w:t>
+      </w:r>
+      <w:proofErr w:type="spellStart"/>
+      <w:r>
+        <w:rPr>
+          <w:rFonts w:cstheme="minorHAnsi"/>
+        </w:rPr>
+        <w:t>nou</w:t>
+      </w:r>
+      <w:proofErr w:type="spellEnd"/>
+      <w:r>
+        <w:rPr>
+          <w:rFonts w:cstheme="minorHAnsi"/>
+        </w:rPr>
+        <w:t xml:space="preserve"> cu </w:t>
+      </w:r>
+      <w:proofErr w:type="spellStart"/>
       <w:r>
         <w:rPr>
           <w:rFonts w:cstheme="minorHAnsi"/>
         </w:rPr>
         <w:t>detaliile</w:t>
       </w:r>
+      <w:proofErr w:type="spellEnd"/>
       <w:r>
         <w:rPr>
           <w:rFonts w:cstheme="minorHAnsi"/>
         </w:rPr>
         <w:t xml:space="preserve">: </w:t>
       </w:r>
-      <w:r>
-        <w:rPr>
-          <w:rFonts w:cstheme="minorHAnsi"/>
-        </w:rPr>
-        <w:t xml:space="preserve">descrierea, data </w:t>
-      </w:r>
-      <w:r>
-        <w:rPr>
-          <w:rFonts w:cstheme="minorHAnsi"/>
-        </w:rPr>
-        <w:t xml:space="preserve">si ora </w:t>
-      </w:r>
-      <w:r>
-        <w:rPr>
-          <w:rFonts w:cstheme="minorHAnsi"/>
-        </w:rPr>
-        <w:t xml:space="preserve">de inceput, data </w:t>
-      </w:r>
-      <w:r>
-        <w:rPr>
-          <w:rFonts w:cstheme="minorHAnsi"/>
-        </w:rPr>
-        <w:t xml:space="preserve">si ora </w:t>
-      </w:r>
-      <w:r>
-        <w:rPr>
-          <w:rFonts w:cstheme="minorHAnsi"/>
-        </w:rPr>
-        <w:t>de sfarsit</w:t>
-      </w:r>
+      <w:proofErr w:type="spellStart"/>
+      <w:r>
+        <w:rPr>
+          <w:rFonts w:cstheme="minorHAnsi"/>
+        </w:rPr>
+        <w:t>descrierea</w:t>
+      </w:r>
+      <w:proofErr w:type="spellEnd"/>
+      <w:r>
+        <w:rPr>
+          <w:rFonts w:cstheme="minorHAnsi"/>
+        </w:rPr>
+        <w:t xml:space="preserve">, data </w:t>
+      </w:r>
+      <w:proofErr w:type="spellStart"/>
+      <w:r>
+        <w:rPr>
+          <w:rFonts w:cstheme="minorHAnsi"/>
+        </w:rPr>
+        <w:t>si</w:t>
+      </w:r>
+      <w:proofErr w:type="spellEnd"/>
+      <w:r>
+        <w:rPr>
+          <w:rFonts w:cstheme="minorHAnsi"/>
+        </w:rPr>
+        <w:t xml:space="preserve"> </w:t>
+      </w:r>
+      <w:proofErr w:type="spellStart"/>
+      <w:r>
+        <w:rPr>
+          <w:rFonts w:cstheme="minorHAnsi"/>
+        </w:rPr>
+        <w:t>ora</w:t>
+      </w:r>
+      <w:proofErr w:type="spellEnd"/>
+      <w:r>
+        <w:rPr>
+          <w:rFonts w:cstheme="minorHAnsi"/>
+        </w:rPr>
+        <w:t xml:space="preserve"> </w:t>
+      </w:r>
+      <w:r>
+        <w:rPr>
+          <w:rFonts w:cstheme="minorHAnsi"/>
+        </w:rPr>
+        <w:t xml:space="preserve">de </w:t>
+      </w:r>
+      <w:proofErr w:type="spellStart"/>
+      <w:r>
+        <w:rPr>
+          <w:rFonts w:cstheme="minorHAnsi"/>
+        </w:rPr>
+        <w:t>inceput</w:t>
+      </w:r>
+      <w:proofErr w:type="spellEnd"/>
+      <w:r>
+        <w:rPr>
+          <w:rFonts w:cstheme="minorHAnsi"/>
+        </w:rPr>
+        <w:t xml:space="preserve">, data </w:t>
+      </w:r>
+      <w:proofErr w:type="spellStart"/>
+      <w:r>
+        <w:rPr>
+          <w:rFonts w:cstheme="minorHAnsi"/>
+        </w:rPr>
+        <w:t>si</w:t>
+      </w:r>
+      <w:proofErr w:type="spellEnd"/>
+      <w:r>
+        <w:rPr>
+          <w:rFonts w:cstheme="minorHAnsi"/>
+        </w:rPr>
+        <w:t xml:space="preserve"> </w:t>
+      </w:r>
+      <w:proofErr w:type="spellStart"/>
+      <w:r>
+        <w:rPr>
+          <w:rFonts w:cstheme="minorHAnsi"/>
+        </w:rPr>
+        <w:t>ora</w:t>
+      </w:r>
+      <w:proofErr w:type="spellEnd"/>
+      <w:r>
+        <w:rPr>
+          <w:rFonts w:cstheme="minorHAnsi"/>
+        </w:rPr>
+        <w:t xml:space="preserve"> </w:t>
+      </w:r>
+      <w:r>
+        <w:rPr>
+          <w:rFonts w:cstheme="minorHAnsi"/>
+        </w:rPr>
+        <w:t xml:space="preserve">de </w:t>
+      </w:r>
+      <w:proofErr w:type="spellStart"/>
+      <w:r>
+        <w:rPr>
+          <w:rFonts w:cstheme="minorHAnsi"/>
+        </w:rPr>
+        <w:t>sfarsit</w:t>
+      </w:r>
+      <w:proofErr w:type="spellEnd"/>
       <w:r>
         <w:rPr>
           <w:rFonts w:cstheme="minorHAnsi"/>
@@ -219,14 +469,44 @@
         <w:rPr>
           <w:rFonts w:cstheme="minorHAnsi"/>
         </w:rPr>
-        <w:t>task-ul este</w:t>
-      </w:r>
-      <w:r>
-        <w:rPr>
-          <w:rFonts w:cstheme="minorHAnsi"/>
-        </w:rPr>
-        <w:t xml:space="preserve"> repetitiv</w:t>
-      </w:r>
+        <w:t>task-</w:t>
+      </w:r>
+      <w:proofErr w:type="spellStart"/>
+      <w:r>
+        <w:rPr>
+          <w:rFonts w:cstheme="minorHAnsi"/>
+        </w:rPr>
+        <w:t>ul</w:t>
+      </w:r>
+      <w:proofErr w:type="spellEnd"/>
+      <w:r>
+        <w:rPr>
+          <w:rFonts w:cstheme="minorHAnsi"/>
+        </w:rPr>
+        <w:t xml:space="preserve"> </w:t>
+      </w:r>
+      <w:proofErr w:type="spellStart"/>
+      <w:r>
+        <w:rPr>
+          <w:rFonts w:cstheme="minorHAnsi"/>
+        </w:rPr>
+        <w:t>este</w:t>
+      </w:r>
+      <w:proofErr w:type="spellEnd"/>
+      <w:r>
+        <w:rPr>
+          <w:rFonts w:cstheme="minorHAnsi"/>
+        </w:rPr>
+        <w:t xml:space="preserve"> </w:t>
+      </w:r>
+      <w:proofErr w:type="spellStart"/>
+      <w:r>
+        <w:rPr>
+          <w:rFonts w:cstheme="minorHAnsi"/>
+        </w:rPr>
+        <w:t>repetitiv</w:t>
+      </w:r>
+      <w:proofErr w:type="spellEnd"/>
       <w:r>
         <w:rPr>
           <w:rFonts w:cstheme="minorHAnsi"/>
@@ -239,11 +519,19 @@
         </w:rPr>
         <w:t xml:space="preserve"> </w:t>
       </w:r>
-      <w:r>
-        <w:rPr>
-          <w:rFonts w:cstheme="minorHAnsi"/>
-        </w:rPr>
-        <w:t xml:space="preserve">atunci se </w:t>
+      <w:proofErr w:type="spellStart"/>
+      <w:r>
+        <w:rPr>
+          <w:rFonts w:cstheme="minorHAnsi"/>
+        </w:rPr>
+        <w:t>atunci</w:t>
+      </w:r>
+      <w:proofErr w:type="spellEnd"/>
+      <w:r>
+        <w:rPr>
+          <w:rFonts w:cstheme="minorHAnsi"/>
+        </w:rPr>
+        <w:t xml:space="preserve"> se </w:t>
       </w:r>
       <w:r>
         <w:rPr>
@@ -255,43 +543,347 @@
         <w:rPr>
           <w:rFonts w:cstheme="minorHAnsi"/>
         </w:rPr>
-        <w:t xml:space="preserve"> intervalul </w:t>
-      </w:r>
-      <w:r>
-        <w:rPr>
-          <w:rFonts w:cstheme="minorHAnsi"/>
-        </w:rPr>
-        <w:t xml:space="preserve">de timp la care se va repeta, </w:t>
-      </w:r>
-      <w:r>
-        <w:rPr>
-          <w:rFonts w:cstheme="minorHAnsi"/>
-        </w:rPr>
-        <w:t xml:space="preserve">dat </w:t>
-      </w:r>
-      <w:r>
-        <w:rPr>
-          <w:rFonts w:cstheme="minorHAnsi"/>
-        </w:rPr>
-        <w:t xml:space="preserve">ca numar de ore si minute. Task-ul </w:t>
-      </w:r>
-      <w:r>
-        <w:rPr>
-          <w:rFonts w:cstheme="minorHAnsi"/>
-        </w:rPr>
-        <w:t xml:space="preserve">poate fi </w:t>
-      </w:r>
+        <w:t xml:space="preserve"> </w:t>
+      </w:r>
+      <w:proofErr w:type="spellStart"/>
+      <w:r>
+        <w:rPr>
+          <w:rFonts w:cstheme="minorHAnsi"/>
+        </w:rPr>
+        <w:t>intervalul</w:t>
+      </w:r>
+      <w:proofErr w:type="spellEnd"/>
+      <w:r>
+        <w:rPr>
+          <w:rFonts w:cstheme="minorHAnsi"/>
+        </w:rPr>
+        <w:t xml:space="preserve"> </w:t>
+      </w:r>
+      <w:r>
+        <w:rPr>
+          <w:rFonts w:cstheme="minorHAnsi"/>
+        </w:rPr>
+        <w:t xml:space="preserve">de </w:t>
+      </w:r>
+      <w:proofErr w:type="spellStart"/>
+      <w:r>
+        <w:rPr>
+          <w:rFonts w:cstheme="minorHAnsi"/>
+        </w:rPr>
+        <w:t>timp</w:t>
+      </w:r>
+      <w:proofErr w:type="spellEnd"/>
+      <w:r>
+        <w:rPr>
+          <w:rFonts w:cstheme="minorHAnsi"/>
+        </w:rPr>
+        <w:t xml:space="preserve"> la care se </w:t>
+      </w:r>
+      <w:proofErr w:type="spellStart"/>
+      <w:r>
+        <w:rPr>
+          <w:rFonts w:cstheme="minorHAnsi"/>
+        </w:rPr>
+        <w:t>va</w:t>
+      </w:r>
+      <w:proofErr w:type="spellEnd"/>
+      <w:r>
+        <w:rPr>
+          <w:rFonts w:cstheme="minorHAnsi"/>
+        </w:rPr>
+        <w:t xml:space="preserve"> </w:t>
+      </w:r>
+      <w:proofErr w:type="spellStart"/>
+      <w:r>
+        <w:rPr>
+          <w:rFonts w:cstheme="minorHAnsi"/>
+        </w:rPr>
+        <w:t>repeta</w:t>
+      </w:r>
+      <w:proofErr w:type="spellEnd"/>
+      <w:r>
+        <w:rPr>
+          <w:rFonts w:cstheme="minorHAnsi"/>
+        </w:rPr>
+        <w:t xml:space="preserve">, </w:t>
+      </w:r>
+      <w:proofErr w:type="spellStart"/>
+      <w:r>
+        <w:rPr>
+          <w:rFonts w:cstheme="minorHAnsi"/>
+        </w:rPr>
+        <w:t>dat</w:t>
+      </w:r>
+      <w:proofErr w:type="spellEnd"/>
+      <w:r>
+        <w:rPr>
+          <w:rFonts w:cstheme="minorHAnsi"/>
+        </w:rPr>
+        <w:t xml:space="preserve"> </w:t>
+      </w:r>
+      <w:r>
+        <w:rPr>
+          <w:rFonts w:cstheme="minorHAnsi"/>
+        </w:rPr>
+        <w:t xml:space="preserve">ca </w:t>
+      </w:r>
+      <w:proofErr w:type="spellStart"/>
+      <w:r>
+        <w:rPr>
+          <w:rFonts w:cstheme="minorHAnsi"/>
+        </w:rPr>
+        <w:t>numar</w:t>
+      </w:r>
+      <w:proofErr w:type="spellEnd"/>
+      <w:r>
+        <w:rPr>
+          <w:rFonts w:cstheme="minorHAnsi"/>
+        </w:rPr>
+        <w:t xml:space="preserve"> de ore </w:t>
+      </w:r>
+      <w:proofErr w:type="spellStart"/>
+      <w:r>
+        <w:rPr>
+          <w:rFonts w:cstheme="minorHAnsi"/>
+        </w:rPr>
+        <w:t>si</w:t>
+      </w:r>
+      <w:proofErr w:type="spellEnd"/>
+      <w:r>
+        <w:rPr>
+          <w:rFonts w:cstheme="minorHAnsi"/>
+        </w:rPr>
+        <w:t xml:space="preserve"> minute, </w:t>
+      </w:r>
+      <w:proofErr w:type="spellStart"/>
+      <w:r>
+        <w:rPr>
+          <w:rFonts w:cstheme="minorHAnsi"/>
+        </w:rPr>
+        <w:t>sau</w:t>
+      </w:r>
+      <w:proofErr w:type="spellEnd"/>
+      <w:r>
+        <w:rPr>
+          <w:rFonts w:cstheme="minorHAnsi"/>
+        </w:rPr>
+        <w:t xml:space="preserve"> </w:t>
+      </w:r>
+      <w:proofErr w:type="spellStart"/>
+      <w:r>
+        <w:rPr>
+          <w:rFonts w:cstheme="minorHAnsi"/>
+        </w:rPr>
+        <w:t>zile</w:t>
+      </w:r>
+      <w:proofErr w:type="spellEnd"/>
+      <w:r>
+        <w:rPr>
+          <w:rFonts w:cstheme="minorHAnsi"/>
+        </w:rPr>
+        <w:t xml:space="preserve">. In </w:t>
+      </w:r>
+      <w:proofErr w:type="spellStart"/>
+      <w:r>
+        <w:rPr>
+          <w:rFonts w:cstheme="minorHAnsi"/>
+        </w:rPr>
+        <w:t>cazul</w:t>
+      </w:r>
+      <w:proofErr w:type="spellEnd"/>
+      <w:r>
+        <w:rPr>
+          <w:rFonts w:cstheme="minorHAnsi"/>
+        </w:rPr>
+        <w:t xml:space="preserve"> in care se </w:t>
+      </w:r>
+      <w:proofErr w:type="spellStart"/>
+      <w:r>
+        <w:rPr>
+          <w:rFonts w:cstheme="minorHAnsi"/>
+        </w:rPr>
+        <w:t>doreste</w:t>
+      </w:r>
+      <w:proofErr w:type="spellEnd"/>
+      <w:r>
+        <w:rPr>
+          <w:rFonts w:cstheme="minorHAnsi"/>
+        </w:rPr>
+        <w:t xml:space="preserve"> </w:t>
+      </w:r>
+      <w:proofErr w:type="spellStart"/>
+      <w:r>
+        <w:rPr>
+          <w:rFonts w:cstheme="minorHAnsi"/>
+        </w:rPr>
+        <w:t>creearea</w:t>
+      </w:r>
+      <w:proofErr w:type="spellEnd"/>
+      <w:r>
+        <w:rPr>
+          <w:rFonts w:cstheme="minorHAnsi"/>
+        </w:rPr>
+        <w:t xml:space="preserve"> </w:t>
+      </w:r>
+      <w:proofErr w:type="spellStart"/>
+      <w:r>
+        <w:rPr>
+          <w:rFonts w:cstheme="minorHAnsi"/>
+        </w:rPr>
+        <w:t>unui</w:t>
+      </w:r>
+      <w:proofErr w:type="spellEnd"/>
+      <w:r>
+        <w:rPr>
+          <w:rFonts w:cstheme="minorHAnsi"/>
+        </w:rPr>
+        <w:t xml:space="preserve"> task </w:t>
+      </w:r>
+      <w:proofErr w:type="spellStart"/>
+      <w:r>
+        <w:rPr>
+          <w:rFonts w:cstheme="minorHAnsi"/>
+        </w:rPr>
+        <w:t>ce</w:t>
+      </w:r>
+      <w:proofErr w:type="spellEnd"/>
+      <w:r>
+        <w:rPr>
+          <w:rFonts w:cstheme="minorHAnsi"/>
+        </w:rPr>
+        <w:t xml:space="preserve"> se </w:t>
+      </w:r>
+      <w:proofErr w:type="spellStart"/>
+      <w:r>
+        <w:rPr>
+          <w:rFonts w:cstheme="minorHAnsi"/>
+        </w:rPr>
+        <w:t>repeta</w:t>
+      </w:r>
+      <w:proofErr w:type="spellEnd"/>
+      <w:r>
+        <w:rPr>
+          <w:rFonts w:cstheme="minorHAnsi"/>
+        </w:rPr>
+        <w:t xml:space="preserve"> pe un interval </w:t>
+      </w:r>
+      <w:proofErr w:type="spellStart"/>
+      <w:r>
+        <w:rPr>
+          <w:rFonts w:cstheme="minorHAnsi"/>
+        </w:rPr>
+        <w:t>nedeterminat</w:t>
+      </w:r>
+      <w:proofErr w:type="spellEnd"/>
+      <w:r>
+        <w:rPr>
+          <w:rFonts w:cstheme="minorHAnsi"/>
+        </w:rPr>
+        <w:t xml:space="preserve">, se </w:t>
+      </w:r>
+      <w:proofErr w:type="spellStart"/>
+      <w:r>
+        <w:rPr>
+          <w:rFonts w:cstheme="minorHAnsi"/>
+        </w:rPr>
+        <w:t>se</w:t>
+      </w:r>
+      <w:proofErr w:type="spellEnd"/>
+      <w:r>
+        <w:rPr>
+          <w:rFonts w:cstheme="minorHAnsi"/>
+        </w:rPr>
+        <w:t xml:space="preserve"> indica </w:t>
+      </w:r>
+      <w:proofErr w:type="spellStart"/>
+      <w:r>
+        <w:rPr>
+          <w:rFonts w:cstheme="minorHAnsi"/>
+        </w:rPr>
+        <w:t>acest</w:t>
+      </w:r>
+      <w:proofErr w:type="spellEnd"/>
+      <w:r>
+        <w:rPr>
+          <w:rFonts w:cstheme="minorHAnsi"/>
+        </w:rPr>
+        <w:t xml:space="preserve"> </w:t>
+      </w:r>
+      <w:proofErr w:type="spellStart"/>
+      <w:r>
+        <w:rPr>
+          <w:rFonts w:cstheme="minorHAnsi"/>
+        </w:rPr>
+        <w:t>fapt</w:t>
+      </w:r>
+      <w:proofErr w:type="spellEnd"/>
+      <w:r>
+        <w:rPr>
+          <w:rFonts w:cstheme="minorHAnsi"/>
+        </w:rPr>
+        <w:t xml:space="preserve">. </w:t>
+      </w:r>
+      <w:r>
+        <w:rPr>
+          <w:rFonts w:cstheme="minorHAnsi"/>
+        </w:rPr>
+        <w:t>Task-</w:t>
+      </w:r>
+      <w:proofErr w:type="spellStart"/>
+      <w:r>
+        <w:rPr>
+          <w:rFonts w:cstheme="minorHAnsi"/>
+        </w:rPr>
+        <w:t>ul</w:t>
+      </w:r>
+      <w:proofErr w:type="spellEnd"/>
+      <w:r>
+        <w:rPr>
+          <w:rFonts w:cstheme="minorHAnsi"/>
+        </w:rPr>
+        <w:t xml:space="preserve"> </w:t>
+      </w:r>
+      <w:proofErr w:type="spellStart"/>
+      <w:r>
+        <w:rPr>
+          <w:rFonts w:cstheme="minorHAnsi"/>
+        </w:rPr>
+        <w:t>poate</w:t>
+      </w:r>
+      <w:proofErr w:type="spellEnd"/>
+      <w:r>
+        <w:rPr>
+          <w:rFonts w:cstheme="minorHAnsi"/>
+        </w:rPr>
+        <w:t xml:space="preserve"> fi </w:t>
+      </w:r>
+      <w:proofErr w:type="spellStart"/>
       <w:r>
         <w:rPr>
           <w:rFonts w:cstheme="minorHAnsi"/>
         </w:rPr>
         <w:t>activ</w:t>
       </w:r>
-      <w:r>
-        <w:rPr>
-          <w:rFonts w:cstheme="minorHAnsi"/>
-        </w:rPr>
-        <w:t xml:space="preserve"> sau nu</w:t>
+      <w:proofErr w:type="spellEnd"/>
+      <w:r>
+        <w:rPr>
+          <w:rFonts w:cstheme="minorHAnsi"/>
+        </w:rPr>
+        <w:t xml:space="preserve"> </w:t>
+      </w:r>
+      <w:proofErr w:type="spellStart"/>
+      <w:r>
+        <w:rPr>
+          <w:rFonts w:cstheme="minorHAnsi"/>
+        </w:rPr>
+        <w:t>sau</w:t>
+      </w:r>
+      <w:proofErr w:type="spellEnd"/>
+      <w:r>
+        <w:rPr>
+          <w:rFonts w:cstheme="minorHAnsi"/>
+        </w:rPr>
+        <w:t xml:space="preserve"> nu</w:t>
       </w:r>
       <w:r>
         <w:rPr>
@@ -347,42 +939,222 @@
         </w:rPr>
         <w:t xml:space="preserve"> </w:t>
       </w:r>
-      <w:r>
-        <w:rPr>
-          <w:rFonts w:cstheme="minorHAnsi"/>
-        </w:rPr>
-        <w:t xml:space="preserve">Afisarea </w:t>
-      </w:r>
-      <w:r>
-        <w:rPr>
-          <w:rFonts w:cstheme="minorHAnsi"/>
-        </w:rPr>
-        <w:t>task-rilor</w:t>
-      </w:r>
-      <w:r>
-        <w:rPr>
-          <w:rFonts w:cstheme="minorHAnsi"/>
-        </w:rPr>
-        <w:t xml:space="preserve"> planificate intr-o anumita perioada</w:t>
-      </w:r>
-      <w:r>
-        <w:rPr>
-          <w:rFonts w:cstheme="minorHAnsi"/>
-        </w:rPr>
-        <w:t xml:space="preserve"> de timp,</w:t>
-      </w:r>
-      <w:r>
-        <w:rPr>
-          <w:rFonts w:cstheme="minorHAnsi"/>
-        </w:rPr>
-        <w:t xml:space="preserve"> precizata ca data si ora de inceput si data si ora de </w:t>
-      </w:r>
+      <w:proofErr w:type="spellStart"/>
+      <w:r>
+        <w:rPr>
+          <w:rFonts w:cstheme="minorHAnsi"/>
+        </w:rPr>
+        <w:t>Afisarea</w:t>
+      </w:r>
+      <w:proofErr w:type="spellEnd"/>
+      <w:r>
+        <w:rPr>
+          <w:rFonts w:cstheme="minorHAnsi"/>
+        </w:rPr>
+        <w:t xml:space="preserve"> </w:t>
+      </w:r>
+      <w:r>
+        <w:rPr>
+          <w:rFonts w:cstheme="minorHAnsi"/>
+        </w:rPr>
+        <w:t>task-</w:t>
+      </w:r>
+      <w:proofErr w:type="spellStart"/>
+      <w:r>
+        <w:rPr>
+          <w:rFonts w:cstheme="minorHAnsi"/>
+        </w:rPr>
+        <w:t>rilor</w:t>
+      </w:r>
+      <w:proofErr w:type="spellEnd"/>
+      <w:r>
+        <w:rPr>
+          <w:rFonts w:cstheme="minorHAnsi"/>
+        </w:rPr>
+        <w:t xml:space="preserve"> </w:t>
+      </w:r>
+      <w:proofErr w:type="spellStart"/>
+      <w:r>
+        <w:rPr>
+          <w:rFonts w:cstheme="minorHAnsi"/>
+        </w:rPr>
+        <w:t>planificate</w:t>
+      </w:r>
+      <w:proofErr w:type="spellEnd"/>
+      <w:r>
+        <w:rPr>
+          <w:rFonts w:cstheme="minorHAnsi"/>
+        </w:rPr>
+        <w:t xml:space="preserve"> </w:t>
+      </w:r>
+      <w:proofErr w:type="spellStart"/>
+      <w:r>
+        <w:rPr>
+          <w:rFonts w:cstheme="minorHAnsi"/>
+        </w:rPr>
+        <w:t>intr</w:t>
+      </w:r>
+      <w:proofErr w:type="spellEnd"/>
+      <w:r>
+        <w:rPr>
+          <w:rFonts w:cstheme="minorHAnsi"/>
+        </w:rPr>
+        <w:t xml:space="preserve">-o </w:t>
+      </w:r>
+      <w:proofErr w:type="spellStart"/>
+      <w:r>
+        <w:rPr>
+          <w:rFonts w:cstheme="minorHAnsi"/>
+        </w:rPr>
+        <w:t>anumita</w:t>
+      </w:r>
+      <w:proofErr w:type="spellEnd"/>
+      <w:r>
+        <w:rPr>
+          <w:rFonts w:cstheme="minorHAnsi"/>
+        </w:rPr>
+        <w:t xml:space="preserve"> </w:t>
+      </w:r>
+      <w:proofErr w:type="spellStart"/>
+      <w:r>
+        <w:rPr>
+          <w:rFonts w:cstheme="minorHAnsi"/>
+        </w:rPr>
+        <w:t>perioada</w:t>
+      </w:r>
+      <w:proofErr w:type="spellEnd"/>
+      <w:r>
+        <w:rPr>
+          <w:rFonts w:cstheme="minorHAnsi"/>
+        </w:rPr>
+        <w:t xml:space="preserve"> de </w:t>
+      </w:r>
+      <w:proofErr w:type="spellStart"/>
+      <w:r>
+        <w:rPr>
+          <w:rFonts w:cstheme="minorHAnsi"/>
+        </w:rPr>
+        <w:t>timp</w:t>
+      </w:r>
+      <w:proofErr w:type="spellEnd"/>
+      <w:r>
+        <w:rPr>
+          <w:rFonts w:cstheme="minorHAnsi"/>
+        </w:rPr>
+        <w:t>,</w:t>
+      </w:r>
+      <w:r>
+        <w:rPr>
+          <w:rFonts w:cstheme="minorHAnsi"/>
+        </w:rPr>
+        <w:t xml:space="preserve"> </w:t>
+      </w:r>
+      <w:proofErr w:type="spellStart"/>
+      <w:r>
+        <w:rPr>
+          <w:rFonts w:cstheme="minorHAnsi"/>
+        </w:rPr>
+        <w:t>precizata</w:t>
+      </w:r>
+      <w:proofErr w:type="spellEnd"/>
+      <w:r>
+        <w:rPr>
+          <w:rFonts w:cstheme="minorHAnsi"/>
+        </w:rPr>
+        <w:t xml:space="preserve"> ca data </w:t>
+      </w:r>
+      <w:proofErr w:type="spellStart"/>
+      <w:r>
+        <w:rPr>
+          <w:rFonts w:cstheme="minorHAnsi"/>
+        </w:rPr>
+        <w:t>si</w:t>
+      </w:r>
+      <w:proofErr w:type="spellEnd"/>
+      <w:r>
+        <w:rPr>
+          <w:rFonts w:cstheme="minorHAnsi"/>
+        </w:rPr>
+        <w:t xml:space="preserve"> </w:t>
+      </w:r>
+      <w:proofErr w:type="spellStart"/>
+      <w:r>
+        <w:rPr>
+          <w:rFonts w:cstheme="minorHAnsi"/>
+        </w:rPr>
+        <w:t>ora</w:t>
+      </w:r>
+      <w:proofErr w:type="spellEnd"/>
+      <w:r>
+        <w:rPr>
+          <w:rFonts w:cstheme="minorHAnsi"/>
+        </w:rPr>
+        <w:t xml:space="preserve"> de </w:t>
+      </w:r>
+      <w:proofErr w:type="spellStart"/>
+      <w:r>
+        <w:rPr>
+          <w:rFonts w:cstheme="minorHAnsi"/>
+        </w:rPr>
+        <w:t>inceput</w:t>
+      </w:r>
+      <w:proofErr w:type="spellEnd"/>
+      <w:r>
+        <w:rPr>
+          <w:rFonts w:cstheme="minorHAnsi"/>
+        </w:rPr>
+        <w:t xml:space="preserve"> </w:t>
+      </w:r>
+      <w:proofErr w:type="spellStart"/>
+      <w:r>
+        <w:rPr>
+          <w:rFonts w:cstheme="minorHAnsi"/>
+        </w:rPr>
+        <w:t>si</w:t>
+      </w:r>
+      <w:proofErr w:type="spellEnd"/>
+      <w:r>
+        <w:rPr>
+          <w:rFonts w:cstheme="minorHAnsi"/>
+        </w:rPr>
+        <w:t xml:space="preserve"> data </w:t>
+      </w:r>
+      <w:proofErr w:type="spellStart"/>
+      <w:r>
+        <w:rPr>
+          <w:rFonts w:cstheme="minorHAnsi"/>
+        </w:rPr>
+        <w:t>si</w:t>
+      </w:r>
+      <w:proofErr w:type="spellEnd"/>
+      <w:r>
+        <w:rPr>
+          <w:rFonts w:cstheme="minorHAnsi"/>
+        </w:rPr>
+        <w:t xml:space="preserve"> </w:t>
+      </w:r>
+      <w:proofErr w:type="spellStart"/>
+      <w:r>
+        <w:rPr>
+          <w:rFonts w:cstheme="minorHAnsi"/>
+        </w:rPr>
+        <w:t>ora</w:t>
+      </w:r>
+      <w:proofErr w:type="spellEnd"/>
+      <w:r>
+        <w:rPr>
+          <w:rFonts w:cstheme="minorHAnsi"/>
+        </w:rPr>
+        <w:t xml:space="preserve"> de </w:t>
+      </w:r>
+      <w:proofErr w:type="spellStart"/>
       <w:r>
         <w:rPr>
           <w:rFonts w:cstheme="minorHAnsi"/>
         </w:rPr>
         <w:t>sfarsit</w:t>
       </w:r>
+      <w:proofErr w:type="spellEnd"/>
       <w:r>
         <w:rPr>
           <w:rFonts w:cstheme="minorHAnsi"/>
@@ -450,11 +1222,61 @@
         </w:rPr>
         <w:t xml:space="preserve"> </w:t>
       </w:r>
-      <w:r>
-        <w:rPr>
-          <w:rFonts w:cstheme="minorHAnsi"/>
-        </w:rPr>
-        <w:t>Afisarea informatiilor referitoare la un anumit task.</w:t>
+      <w:proofErr w:type="spellStart"/>
+      <w:r>
+        <w:rPr>
+          <w:rFonts w:cstheme="minorHAnsi"/>
+        </w:rPr>
+        <w:t>Afisarea</w:t>
+      </w:r>
+      <w:proofErr w:type="spellEnd"/>
+      <w:r>
+        <w:rPr>
+          <w:rFonts w:cstheme="minorHAnsi"/>
+        </w:rPr>
+        <w:t xml:space="preserve"> </w:t>
+      </w:r>
+      <w:proofErr w:type="spellStart"/>
+      <w:r>
+        <w:rPr>
+          <w:rFonts w:cstheme="minorHAnsi"/>
+        </w:rPr>
+        <w:t>informatiilor</w:t>
+      </w:r>
+      <w:proofErr w:type="spellEnd"/>
+      <w:r>
+        <w:rPr>
+          <w:rFonts w:cstheme="minorHAnsi"/>
+        </w:rPr>
+        <w:t xml:space="preserve"> </w:t>
+      </w:r>
+      <w:proofErr w:type="spellStart"/>
+      <w:r>
+        <w:rPr>
+          <w:rFonts w:cstheme="minorHAnsi"/>
+        </w:rPr>
+        <w:t>referitoare</w:t>
+      </w:r>
+      <w:proofErr w:type="spellEnd"/>
+      <w:r>
+        <w:rPr>
+          <w:rFonts w:cstheme="minorHAnsi"/>
+        </w:rPr>
+        <w:t xml:space="preserve"> la un </w:t>
+      </w:r>
+      <w:proofErr w:type="spellStart"/>
+      <w:r>
+        <w:rPr>
+          <w:rFonts w:cstheme="minorHAnsi"/>
+        </w:rPr>
+        <w:t>anumit</w:t>
+      </w:r>
+      <w:proofErr w:type="spellEnd"/>
+      <w:r>
+        <w:rPr>
+          <w:rFonts w:cstheme="minorHAnsi"/>
+        </w:rPr>
+        <w:t xml:space="preserve"> task.</w:t>
       </w:r>
     </w:p>
     <w:p>
@@ -480,6 +1302,7 @@
         <w:widowControl w:val="0"/>
         <w:tabs>
           <w:tab w:val="left" w:pos="284"/>
+          <w:tab w:val="center" w:pos="5348"/>
         </w:tabs>
         <w:autoSpaceDE w:val="0"/>
         <w:autoSpaceDN w:val="0"/>
@@ -518,11 +1341,249 @@
         </w:rPr>
         <w:t xml:space="preserve"> </w:t>
       </w:r>
-      <w:r>
-        <w:rPr>
-          <w:rFonts w:cstheme="minorHAnsi"/>
-        </w:rPr>
-        <w:t>Modificarea detaliilor unui task.</w:t>
+      <w:proofErr w:type="spellStart"/>
+      <w:r>
+        <w:rPr>
+          <w:rFonts w:cstheme="minorHAnsi"/>
+        </w:rPr>
+        <w:t>Modificarea</w:t>
+      </w:r>
+      <w:proofErr w:type="spellEnd"/>
+      <w:r>
+        <w:rPr>
+          <w:rFonts w:cstheme="minorHAnsi"/>
+        </w:rPr>
+        <w:t xml:space="preserve"> </w:t>
+      </w:r>
+      <w:proofErr w:type="spellStart"/>
+      <w:r>
+        <w:rPr>
+          <w:rFonts w:cstheme="minorHAnsi"/>
+        </w:rPr>
+        <w:t>detaliilor</w:t>
+      </w:r>
+      <w:proofErr w:type="spellEnd"/>
+      <w:r>
+        <w:rPr>
+          <w:rFonts w:cstheme="minorHAnsi"/>
+        </w:rPr>
+        <w:t xml:space="preserve"> </w:t>
+      </w:r>
+      <w:proofErr w:type="spellStart"/>
+      <w:r>
+        <w:rPr>
+          <w:rFonts w:cstheme="minorHAnsi"/>
+        </w:rPr>
+        <w:t>unui</w:t>
+      </w:r>
+      <w:proofErr w:type="spellEnd"/>
+      <w:r>
+        <w:rPr>
+          <w:rFonts w:cstheme="minorHAnsi"/>
+        </w:rPr>
+        <w:t xml:space="preserve"> task.</w:t>
+      </w:r>
+      <w:r>
+        <w:rPr>
+          <w:rFonts w:cstheme="minorHAnsi"/>
+        </w:rPr>
+        <w:t xml:space="preserve"> </w:t>
+      </w:r>
+      <w:proofErr w:type="spellStart"/>
+      <w:r>
+        <w:rPr>
+          <w:rFonts w:cstheme="minorHAnsi"/>
+        </w:rPr>
+        <w:t>Modificarile</w:t>
+      </w:r>
+      <w:proofErr w:type="spellEnd"/>
+      <w:r>
+        <w:rPr>
+          <w:rFonts w:cstheme="minorHAnsi"/>
+        </w:rPr>
+        <w:t xml:space="preserve"> </w:t>
+      </w:r>
+      <w:proofErr w:type="spellStart"/>
+      <w:r>
+        <w:rPr>
+          <w:rFonts w:cstheme="minorHAnsi"/>
+        </w:rPr>
+        <w:t>aduse</w:t>
+      </w:r>
+      <w:proofErr w:type="spellEnd"/>
+      <w:r>
+        <w:rPr>
+          <w:rFonts w:cstheme="minorHAnsi"/>
+        </w:rPr>
+        <w:t xml:space="preserve"> </w:t>
+      </w:r>
+      <w:proofErr w:type="spellStart"/>
+      <w:r>
+        <w:rPr>
+          <w:rFonts w:cstheme="minorHAnsi"/>
+        </w:rPr>
+        <w:t>unui</w:t>
+      </w:r>
+      <w:proofErr w:type="spellEnd"/>
+      <w:r>
+        <w:rPr>
+          <w:rFonts w:cstheme="minorHAnsi"/>
+        </w:rPr>
+        <w:t xml:space="preserve"> task </w:t>
+      </w:r>
+      <w:proofErr w:type="spellStart"/>
+      <w:r>
+        <w:rPr>
+          <w:rFonts w:cstheme="minorHAnsi"/>
+        </w:rPr>
+        <w:t>repetitiv</w:t>
+      </w:r>
+      <w:proofErr w:type="spellEnd"/>
+      <w:r>
+        <w:rPr>
+          <w:rFonts w:cstheme="minorHAnsi"/>
+        </w:rPr>
+        <w:t xml:space="preserve"> se </w:t>
+      </w:r>
+      <w:proofErr w:type="spellStart"/>
+      <w:r>
+        <w:rPr>
+          <w:rFonts w:cstheme="minorHAnsi"/>
+        </w:rPr>
+        <w:t>vor</w:t>
+      </w:r>
+      <w:proofErr w:type="spellEnd"/>
+      <w:r>
+        <w:rPr>
+          <w:rFonts w:cstheme="minorHAnsi"/>
+        </w:rPr>
+        <w:t xml:space="preserve"> </w:t>
+      </w:r>
+      <w:proofErr w:type="spellStart"/>
+      <w:r>
+        <w:rPr>
+          <w:rFonts w:cstheme="minorHAnsi"/>
+        </w:rPr>
+        <w:t>reflecta</w:t>
+      </w:r>
+      <w:proofErr w:type="spellEnd"/>
+      <w:r>
+        <w:rPr>
+          <w:rFonts w:cstheme="minorHAnsi"/>
+        </w:rPr>
+        <w:t xml:space="preserve"> in </w:t>
+      </w:r>
+      <w:proofErr w:type="spellStart"/>
+      <w:r>
+        <w:rPr>
+          <w:rFonts w:cstheme="minorHAnsi"/>
+        </w:rPr>
+        <w:t>toate</w:t>
+      </w:r>
+      <w:proofErr w:type="spellEnd"/>
+      <w:r>
+        <w:rPr>
+          <w:rFonts w:cstheme="minorHAnsi"/>
+        </w:rPr>
+        <w:t xml:space="preserve"> </w:t>
+      </w:r>
+      <w:proofErr w:type="spellStart"/>
+      <w:r>
+        <w:rPr>
+          <w:rFonts w:cstheme="minorHAnsi"/>
+        </w:rPr>
+        <w:t>instantele</w:t>
+      </w:r>
+      <w:proofErr w:type="spellEnd"/>
+      <w:r>
+        <w:rPr>
+          <w:rFonts w:cstheme="minorHAnsi"/>
+        </w:rPr>
+        <w:t xml:space="preserve"> </w:t>
+      </w:r>
+      <w:proofErr w:type="spellStart"/>
+      <w:r>
+        <w:rPr>
+          <w:rFonts w:cstheme="minorHAnsi"/>
+        </w:rPr>
+        <w:t>acestui</w:t>
+      </w:r>
+      <w:proofErr w:type="spellEnd"/>
+      <w:r>
+        <w:rPr>
+          <w:rFonts w:cstheme="minorHAnsi"/>
+        </w:rPr>
+        <w:t xml:space="preserve"> task, </w:t>
+      </w:r>
+      <w:proofErr w:type="spellStart"/>
+      <w:r>
+        <w:rPr>
+          <w:rFonts w:cstheme="minorHAnsi"/>
+        </w:rPr>
+        <w:t>indiferent</w:t>
+      </w:r>
+      <w:proofErr w:type="spellEnd"/>
+      <w:r>
+        <w:rPr>
+          <w:rFonts w:cstheme="minorHAnsi"/>
+        </w:rPr>
+        <w:t xml:space="preserve"> ca ne </w:t>
+      </w:r>
+      <w:proofErr w:type="spellStart"/>
+      <w:r>
+        <w:rPr>
+          <w:rFonts w:cstheme="minorHAnsi"/>
+        </w:rPr>
+        <w:t>referim</w:t>
+      </w:r>
+      <w:proofErr w:type="spellEnd"/>
+      <w:r>
+        <w:rPr>
+          <w:rFonts w:cstheme="minorHAnsi"/>
+        </w:rPr>
+        <w:t xml:space="preserve"> la un task din </w:t>
+      </w:r>
+      <w:proofErr w:type="spellStart"/>
+      <w:r>
+        <w:rPr>
+          <w:rFonts w:cstheme="minorHAnsi"/>
+        </w:rPr>
+        <w:t>trecut</w:t>
+      </w:r>
+      <w:proofErr w:type="spellEnd"/>
+      <w:r>
+        <w:rPr>
+          <w:rFonts w:cstheme="minorHAnsi"/>
+        </w:rPr>
+        <w:t xml:space="preserve"> </w:t>
+      </w:r>
+      <w:proofErr w:type="spellStart"/>
+      <w:r>
+        <w:rPr>
+          <w:rFonts w:cstheme="minorHAnsi"/>
+        </w:rPr>
+        <w:t>sau</w:t>
+      </w:r>
+      <w:proofErr w:type="spellEnd"/>
+      <w:r>
+        <w:rPr>
+          <w:rFonts w:cstheme="minorHAnsi"/>
+        </w:rPr>
+        <w:t xml:space="preserve"> </w:t>
+      </w:r>
+      <w:proofErr w:type="spellStart"/>
+      <w:r>
+        <w:rPr>
+          <w:rFonts w:cstheme="minorHAnsi"/>
+        </w:rPr>
+        <w:t>viitor</w:t>
+      </w:r>
+      <w:proofErr w:type="spellEnd"/>
+      <w:r>
+        <w:rPr>
+          <w:rFonts w:cstheme="minorHAnsi"/>
+        </w:rPr>
+        <w:t>.</w:t>
       </w:r>
     </w:p>
     <w:p>
@@ -585,20 +1646,42 @@
         </w:rPr>
         <w:t xml:space="preserve"> </w:t>
       </w:r>
-      <w:r>
-        <w:rPr>
-          <w:rFonts w:cstheme="minorHAnsi"/>
-        </w:rPr>
-        <w:t>Stergerea unui task.</w:t>
+      <w:proofErr w:type="spellStart"/>
+      <w:r>
+        <w:rPr>
+          <w:rFonts w:cstheme="minorHAnsi"/>
+        </w:rPr>
+        <w:t>Stergerea</w:t>
+      </w:r>
+      <w:proofErr w:type="spellEnd"/>
+      <w:r>
+        <w:rPr>
+          <w:rFonts w:cstheme="minorHAnsi"/>
+        </w:rPr>
+        <w:t xml:space="preserve"> </w:t>
+      </w:r>
+      <w:proofErr w:type="spellStart"/>
+      <w:r>
+        <w:rPr>
+          <w:rFonts w:cstheme="minorHAnsi"/>
+        </w:rPr>
+        <w:t>unui</w:t>
+      </w:r>
+      <w:proofErr w:type="spellEnd"/>
+      <w:r>
+        <w:rPr>
+          <w:rFonts w:cstheme="minorHAnsi"/>
+        </w:rPr>
+        <w:t xml:space="preserve"> task.</w:t>
       </w:r>
     </w:p>
     <w:sectPr>
-      <w:headerReference w:type="even" r:id="rId9"/>
-      <w:headerReference w:type="default" r:id="rId10"/>
-      <w:footerReference w:type="even" r:id="rId11"/>
-      <w:footerReference w:type="default" r:id="rId12"/>
-      <w:headerReference w:type="first" r:id="rId13"/>
-      <w:footerReference w:type="first" r:id="rId14"/>
+      <w:headerReference w:type="even" r:id="rId8"/>
+      <w:headerReference w:type="default" r:id="rId9"/>
+      <w:footerReference w:type="even" r:id="rId10"/>
+      <w:footerReference w:type="default" r:id="rId11"/>
+      <w:headerReference w:type="first" r:id="rId12"/>
+      <w:footerReference w:type="first" r:id="rId13"/>
       <w:pgSz w:w="11907" w:h="16840" w:code="9"/>
       <w:pgMar w:top="1134" w:right="851" w:bottom="1134" w:left="851" w:header="680" w:footer="680" w:gutter="0"/>
       <w:cols w:space="720"/>
@@ -609,7 +1692,7 @@
 </file>
 
 <file path=word/endnotes.xml><?xml version="1.0" encoding="utf-8"?>
-<w:endnotes xmlns:wpc="http://schemas.microsoft.com/office/word/2010/wordprocessingCanvas" xmlns:mc="http://schemas.openxmlformats.org/markup-compatibility/2006" xmlns:o="urn:schemas-microsoft-com:office:office" xmlns:r="http://schemas.openxmlformats.org/officeDocument/2006/relationships" xmlns:m="http://schemas.openxmlformats.org/officeDocument/2006/math" xmlns:v="urn:schemas-microsoft-com:vml" xmlns:wp14="http://schemas.microsoft.com/office/word/2010/wordprocessingDrawing" xmlns:wp="http://schemas.openxmlformats.org/drawingml/2006/wordprocessingDrawing" xmlns:w10="urn:schemas-microsoft-com:office:word" xmlns:w="http://schemas.openxmlformats.org/wordprocessingml/2006/main" xmlns:w14="http://schemas.microsoft.com/office/word/2010/wordml" xmlns:wpg="http://schemas.microsoft.com/office/word/2010/wordprocessingGroup" xmlns:wpi="http://schemas.microsoft.com/office/word/2010/wordprocessingInk" xmlns:wne="http://schemas.microsoft.com/office/word/2006/wordml" xmlns:wps="http://schemas.microsoft.com/office/word/2010/wordprocessingShape" mc:Ignorable="w14 wp14">
+<w:endnotes xmlns:wpc="http://schemas.microsoft.com/office/word/2010/wordprocessingCanvas" xmlns:cx="http://schemas.microsoft.com/office/drawing/2014/chartex" xmlns:cx1="http://schemas.microsoft.com/office/drawing/2015/9/8/chartex" xmlns:cx2="http://schemas.microsoft.com/office/drawing/2015/10/21/chartex" xmlns:cx3="http://schemas.microsoft.com/office/drawing/2016/5/9/chartex" xmlns:cx4="http://schemas.microsoft.com/office/drawing/2016/5/10/chartex" xmlns:cx5="http://schemas.microsoft.com/office/drawing/2016/5/11/chartex" xmlns:cx6="http://schemas.microsoft.com/office/drawing/2016/5/12/chartex" xmlns:cx7="http://schemas.microsoft.com/office/drawing/2016/5/13/chartex" xmlns:cx8="http://schemas.microsoft.com/office/drawing/2016/5/14/chartex" xmlns:mc="http://schemas.openxmlformats.org/markup-compatibility/2006" xmlns:aink="http://schemas.microsoft.com/office/drawing/2016/ink" xmlns:am3d="http://schemas.microsoft.com/office/drawing/2017/model3d" xmlns:o="urn:schemas-microsoft-com:office:office" xmlns:oel="http://schemas.microsoft.com/office/2019/extlst" xmlns:r="http://schemas.openxmlformats.org/officeDocument/2006/relationships" xmlns:m="http://schemas.openxmlformats.org/officeDocument/2006/math" xmlns:v="urn:schemas-microsoft-com:vml" xmlns:wp14="http://schemas.microsoft.com/office/word/2010/wordprocessingDrawing" xmlns:wp="http://schemas.openxmlformats.org/drawingml/2006/wordprocessingDrawing" xmlns:w10="urn:schemas-microsoft-com:office:word" xmlns:w="http://schemas.openxmlformats.org/wordprocessingml/2006/main" xmlns:w14="http://schemas.microsoft.com/office/word/2010/wordml" xmlns:w15="http://schemas.microsoft.com/office/word/2012/wordml" xmlns:w16cex="http://schemas.microsoft.com/office/word/2018/wordml/cex" xmlns:w16cid="http://schemas.microsoft.com/office/word/2016/wordml/cid" xmlns:w16="http://schemas.microsoft.com/office/word/2018/wordml" xmlns:w16du="http://schemas.microsoft.com/office/word/2023/wordml/word16du" xmlns:w16sdtdh="http://schemas.microsoft.com/office/word/2020/wordml/sdtdatahash" xmlns:w16se="http://schemas.microsoft.com/office/word/2015/wordml/symex" xmlns:wpg="http://schemas.microsoft.com/office/word/2010/wordprocessingGroup" xmlns:wpi="http://schemas.microsoft.com/office/word/2010/wordprocessingInk" xmlns:wne="http://schemas.microsoft.com/office/word/2006/wordml" xmlns:wps="http://schemas.microsoft.com/office/word/2010/wordprocessingShape" mc:Ignorable="w14 w15 w16se w16cid w16 w16cex w16sdtdh w16du wp14">
   <w:endnote w:type="separator" w:id="-1">
     <w:p>
       <w:pPr>
@@ -634,20 +1717,20 @@
 </file>
 
 <file path=word/footer1.xml><?xml version="1.0" encoding="utf-8"?>
-<w:ftr xmlns:wpc="http://schemas.microsoft.com/office/word/2010/wordprocessingCanvas" xmlns:mc="http://schemas.openxmlformats.org/markup-compatibility/2006" xmlns:o="urn:schemas-microsoft-com:office:office" xmlns:r="http://schemas.openxmlformats.org/officeDocument/2006/relationships" xmlns:m="http://schemas.openxmlformats.org/officeDocument/2006/math" xmlns:v="urn:schemas-microsoft-com:vml" xmlns:wp14="http://schemas.microsoft.com/office/word/2010/wordprocessingDrawing" xmlns:wp="http://schemas.openxmlformats.org/drawingml/2006/wordprocessingDrawing" xmlns:w10="urn:schemas-microsoft-com:office:word" xmlns:w="http://schemas.openxmlformats.org/wordprocessingml/2006/main" xmlns:w14="http://schemas.microsoft.com/office/word/2010/wordml" xmlns:wpg="http://schemas.microsoft.com/office/word/2010/wordprocessingGroup" xmlns:wpi="http://schemas.microsoft.com/office/word/2010/wordprocessingInk" xmlns:wne="http://schemas.microsoft.com/office/word/2006/wordml" xmlns:wps="http://schemas.microsoft.com/office/word/2010/wordprocessingShape" mc:Ignorable="w14 wp14">
+<w:ftr xmlns:wpc="http://schemas.microsoft.com/office/word/2010/wordprocessingCanvas" xmlns:cx="http://schemas.microsoft.com/office/drawing/2014/chartex" xmlns:cx1="http://schemas.microsoft.com/office/drawing/2015/9/8/chartex" xmlns:cx2="http://schemas.microsoft.com/office/drawing/2015/10/21/chartex" xmlns:cx3="http://schemas.microsoft.com/office/drawing/2016/5/9/chartex" xmlns:cx4="http://schemas.microsoft.com/office/drawing/2016/5/10/chartex" xmlns:cx5="http://schemas.microsoft.com/office/drawing/2016/5/11/chartex" xmlns:cx6="http://schemas.microsoft.com/office/drawing/2016/5/12/chartex" xmlns:cx7="http://schemas.microsoft.com/office/drawing/2016/5/13/chartex" xmlns:cx8="http://schemas.microsoft.com/office/drawing/2016/5/14/chartex" xmlns:mc="http://schemas.openxmlformats.org/markup-compatibility/2006" xmlns:aink="http://schemas.microsoft.com/office/drawing/2016/ink" xmlns:am3d="http://schemas.microsoft.com/office/drawing/2017/model3d" xmlns:o="urn:schemas-microsoft-com:office:office" xmlns:oel="http://schemas.microsoft.com/office/2019/extlst" xmlns:r="http://schemas.openxmlformats.org/officeDocument/2006/relationships" xmlns:m="http://schemas.openxmlformats.org/officeDocument/2006/math" xmlns:v="urn:schemas-microsoft-com:vml" xmlns:wp14="http://schemas.microsoft.com/office/word/2010/wordprocessingDrawing" xmlns:wp="http://schemas.openxmlformats.org/drawingml/2006/wordprocessingDrawing" xmlns:w10="urn:schemas-microsoft-com:office:word" xmlns:w="http://schemas.openxmlformats.org/wordprocessingml/2006/main" xmlns:w14="http://schemas.microsoft.com/office/word/2010/wordml" xmlns:w15="http://schemas.microsoft.com/office/word/2012/wordml" xmlns:w16cex="http://schemas.microsoft.com/office/word/2018/wordml/cex" xmlns:w16cid="http://schemas.microsoft.com/office/word/2016/wordml/cid" xmlns:w16="http://schemas.microsoft.com/office/word/2018/wordml" xmlns:w16du="http://schemas.microsoft.com/office/word/2023/wordml/word16du" xmlns:w16sdtdh="http://schemas.microsoft.com/office/word/2020/wordml/sdtdatahash" xmlns:w16se="http://schemas.microsoft.com/office/word/2015/wordml/symex" xmlns:wpg="http://schemas.microsoft.com/office/word/2010/wordprocessingGroup" xmlns:wpi="http://schemas.microsoft.com/office/word/2010/wordprocessingInk" xmlns:wne="http://schemas.microsoft.com/office/word/2006/wordml" xmlns:wps="http://schemas.microsoft.com/office/word/2010/wordprocessingShape" mc:Ignorable="w14 w15 w16se w16cid w16 w16cex w16sdtdh w16du wp14">
   <w:p>
     <w:pPr>
-      <w:pStyle w:val="Footer"/>
+      <w:pStyle w:val="Subsol"/>
     </w:pPr>
   </w:p>
 </w:ftr>
 </file>
 
 <file path=word/footer2.xml><?xml version="1.0" encoding="utf-8"?>
-<w:ftr xmlns:wpc="http://schemas.microsoft.com/office/word/2010/wordprocessingCanvas" xmlns:mc="http://schemas.openxmlformats.org/markup-compatibility/2006" xmlns:o="urn:schemas-microsoft-com:office:office" xmlns:r="http://schemas.openxmlformats.org/officeDocument/2006/relationships" xmlns:m="http://schemas.openxmlformats.org/officeDocument/2006/math" xmlns:v="urn:schemas-microsoft-com:vml" xmlns:wp14="http://schemas.microsoft.com/office/word/2010/wordprocessingDrawing" xmlns:wp="http://schemas.openxmlformats.org/drawingml/2006/wordprocessingDrawing" xmlns:w10="urn:schemas-microsoft-com:office:word" xmlns:w="http://schemas.openxmlformats.org/wordprocessingml/2006/main" xmlns:w14="http://schemas.microsoft.com/office/word/2010/wordml" xmlns:wpg="http://schemas.microsoft.com/office/word/2010/wordprocessingGroup" xmlns:wpi="http://schemas.microsoft.com/office/word/2010/wordprocessingInk" xmlns:wne="http://schemas.microsoft.com/office/word/2006/wordml" xmlns:wps="http://schemas.microsoft.com/office/word/2010/wordprocessingShape" mc:Ignorable="w14 wp14">
+<w:ftr xmlns:wpc="http://schemas.microsoft.com/office/word/2010/wordprocessingCanvas" xmlns:cx="http://schemas.microsoft.com/office/drawing/2014/chartex" xmlns:cx1="http://schemas.microsoft.com/office/drawing/2015/9/8/chartex" xmlns:cx2="http://schemas.microsoft.com/office/drawing/2015/10/21/chartex" xmlns:cx3="http://schemas.microsoft.com/office/drawing/2016/5/9/chartex" xmlns:cx4="http://schemas.microsoft.com/office/drawing/2016/5/10/chartex" xmlns:cx5="http://schemas.microsoft.com/office/drawing/2016/5/11/chartex" xmlns:cx6="http://schemas.microsoft.com/office/drawing/2016/5/12/chartex" xmlns:cx7="http://schemas.microsoft.com/office/drawing/2016/5/13/chartex" xmlns:cx8="http://schemas.microsoft.com/office/drawing/2016/5/14/chartex" xmlns:mc="http://schemas.openxmlformats.org/markup-compatibility/2006" xmlns:aink="http://schemas.microsoft.com/office/drawing/2016/ink" xmlns:am3d="http://schemas.microsoft.com/office/drawing/2017/model3d" xmlns:o="urn:schemas-microsoft-com:office:office" xmlns:oel="http://schemas.microsoft.com/office/2019/extlst" xmlns:r="http://schemas.openxmlformats.org/officeDocument/2006/relationships" xmlns:m="http://schemas.openxmlformats.org/officeDocument/2006/math" xmlns:v="urn:schemas-microsoft-com:vml" xmlns:wp14="http://schemas.microsoft.com/office/word/2010/wordprocessingDrawing" xmlns:wp="http://schemas.openxmlformats.org/drawingml/2006/wordprocessingDrawing" xmlns:w10="urn:schemas-microsoft-com:office:word" xmlns:w="http://schemas.openxmlformats.org/wordprocessingml/2006/main" xmlns:w14="http://schemas.microsoft.com/office/word/2010/wordml" xmlns:w15="http://schemas.microsoft.com/office/word/2012/wordml" xmlns:w16cex="http://schemas.microsoft.com/office/word/2018/wordml/cex" xmlns:w16cid="http://schemas.microsoft.com/office/word/2016/wordml/cid" xmlns:w16="http://schemas.microsoft.com/office/word/2018/wordml" xmlns:w16du="http://schemas.microsoft.com/office/word/2023/wordml/word16du" xmlns:w16sdtdh="http://schemas.microsoft.com/office/word/2020/wordml/sdtdatahash" xmlns:w16se="http://schemas.microsoft.com/office/word/2015/wordml/symex" xmlns:wpg="http://schemas.microsoft.com/office/word/2010/wordprocessingGroup" xmlns:wpi="http://schemas.microsoft.com/office/word/2010/wordprocessingInk" xmlns:wne="http://schemas.microsoft.com/office/word/2006/wordml" xmlns:wps="http://schemas.microsoft.com/office/word/2010/wordprocessingShape" mc:Ignorable="w14 w15 w16se w16cid w16 w16cex w16sdtdh w16du wp14">
   <w:p>
     <w:pPr>
-      <w:pStyle w:val="Footer"/>
+      <w:pStyle w:val="Subsol"/>
       <w:tabs>
         <w:tab w:val="clear" w:pos="9360"/>
         <w:tab w:val="right" w:pos="10206"/>
@@ -663,17 +1746,17 @@
 </file>
 
 <file path=word/footer3.xml><?xml version="1.0" encoding="utf-8"?>
-<w:ftr xmlns:wpc="http://schemas.microsoft.com/office/word/2010/wordprocessingCanvas" xmlns:mc="http://schemas.openxmlformats.org/markup-compatibility/2006" xmlns:o="urn:schemas-microsoft-com:office:office" xmlns:r="http://schemas.openxmlformats.org/officeDocument/2006/relationships" xmlns:m="http://schemas.openxmlformats.org/officeDocument/2006/math" xmlns:v="urn:schemas-microsoft-com:vml" xmlns:wp14="http://schemas.microsoft.com/office/word/2010/wordprocessingDrawing" xmlns:wp="http://schemas.openxmlformats.org/drawingml/2006/wordprocessingDrawing" xmlns:w10="urn:schemas-microsoft-com:office:word" xmlns:w="http://schemas.openxmlformats.org/wordprocessingml/2006/main" xmlns:w14="http://schemas.microsoft.com/office/word/2010/wordml" xmlns:wpg="http://schemas.microsoft.com/office/word/2010/wordprocessingGroup" xmlns:wpi="http://schemas.microsoft.com/office/word/2010/wordprocessingInk" xmlns:wne="http://schemas.microsoft.com/office/word/2006/wordml" xmlns:wps="http://schemas.microsoft.com/office/word/2010/wordprocessingShape" mc:Ignorable="w14 wp14">
+<w:ftr xmlns:wpc="http://schemas.microsoft.com/office/word/2010/wordprocessingCanvas" xmlns:cx="http://schemas.microsoft.com/office/drawing/2014/chartex" xmlns:cx1="http://schemas.microsoft.com/office/drawing/2015/9/8/chartex" xmlns:cx2="http://schemas.microsoft.com/office/drawing/2015/10/21/chartex" xmlns:cx3="http://schemas.microsoft.com/office/drawing/2016/5/9/chartex" xmlns:cx4="http://schemas.microsoft.com/office/drawing/2016/5/10/chartex" xmlns:cx5="http://schemas.microsoft.com/office/drawing/2016/5/11/chartex" xmlns:cx6="http://schemas.microsoft.com/office/drawing/2016/5/12/chartex" xmlns:cx7="http://schemas.microsoft.com/office/drawing/2016/5/13/chartex" xmlns:cx8="http://schemas.microsoft.com/office/drawing/2016/5/14/chartex" xmlns:mc="http://schemas.openxmlformats.org/markup-compatibility/2006" xmlns:aink="http://schemas.microsoft.com/office/drawing/2016/ink" xmlns:am3d="http://schemas.microsoft.com/office/drawing/2017/model3d" xmlns:o="urn:schemas-microsoft-com:office:office" xmlns:oel="http://schemas.microsoft.com/office/2019/extlst" xmlns:r="http://schemas.openxmlformats.org/officeDocument/2006/relationships" xmlns:m="http://schemas.openxmlformats.org/officeDocument/2006/math" xmlns:v="urn:schemas-microsoft-com:vml" xmlns:wp14="http://schemas.microsoft.com/office/word/2010/wordprocessingDrawing" xmlns:wp="http://schemas.openxmlformats.org/drawingml/2006/wordprocessingDrawing" xmlns:w10="urn:schemas-microsoft-com:office:word" xmlns:w="http://schemas.openxmlformats.org/wordprocessingml/2006/main" xmlns:w14="http://schemas.microsoft.com/office/word/2010/wordml" xmlns:w15="http://schemas.microsoft.com/office/word/2012/wordml" xmlns:w16cex="http://schemas.microsoft.com/office/word/2018/wordml/cex" xmlns:w16cid="http://schemas.microsoft.com/office/word/2016/wordml/cid" xmlns:w16="http://schemas.microsoft.com/office/word/2018/wordml" xmlns:w16du="http://schemas.microsoft.com/office/word/2023/wordml/word16du" xmlns:w16sdtdh="http://schemas.microsoft.com/office/word/2020/wordml/sdtdatahash" xmlns:w16se="http://schemas.microsoft.com/office/word/2015/wordml/symex" xmlns:wpg="http://schemas.microsoft.com/office/word/2010/wordprocessingGroup" xmlns:wpi="http://schemas.microsoft.com/office/word/2010/wordprocessingInk" xmlns:wne="http://schemas.microsoft.com/office/word/2006/wordml" xmlns:wps="http://schemas.microsoft.com/office/word/2010/wordprocessingShape" mc:Ignorable="w14 w15 w16se w16cid w16 w16cex w16sdtdh w16du wp14">
   <w:p>
     <w:pPr>
-      <w:pStyle w:val="Footer"/>
+      <w:pStyle w:val="Subsol"/>
     </w:pPr>
   </w:p>
 </w:ftr>
 </file>
 
 <file path=word/footnotes.xml><?xml version="1.0" encoding="utf-8"?>
-<w:footnotes xmlns:wpc="http://schemas.microsoft.com/office/word/2010/wordprocessingCanvas" xmlns:mc="http://schemas.openxmlformats.org/markup-compatibility/2006" xmlns:o="urn:schemas-microsoft-com:office:office" xmlns:r="http://schemas.openxmlformats.org/officeDocument/2006/relationships" xmlns:m="http://schemas.openxmlformats.org/officeDocument/2006/math" xmlns:v="urn:schemas-microsoft-com:vml" xmlns:wp14="http://schemas.microsoft.com/office/word/2010/wordprocessingDrawing" xmlns:wp="http://schemas.openxmlformats.org/drawingml/2006/wordprocessingDrawing" xmlns:w10="urn:schemas-microsoft-com:office:word" xmlns:w="http://schemas.openxmlformats.org/wordprocessingml/2006/main" xmlns:w14="http://schemas.microsoft.com/office/word/2010/wordml" xmlns:wpg="http://schemas.microsoft.com/office/word/2010/wordprocessingGroup" xmlns:wpi="http://schemas.microsoft.com/office/word/2010/wordprocessingInk" xmlns:wne="http://schemas.microsoft.com/office/word/2006/wordml" xmlns:wps="http://schemas.microsoft.com/office/word/2010/wordprocessingShape" mc:Ignorable="w14 wp14">
+<w:footnotes xmlns:wpc="http://schemas.microsoft.com/office/word/2010/wordprocessingCanvas" xmlns:cx="http://schemas.microsoft.com/office/drawing/2014/chartex" xmlns:cx1="http://schemas.microsoft.com/office/drawing/2015/9/8/chartex" xmlns:cx2="http://schemas.microsoft.com/office/drawing/2015/10/21/chartex" xmlns:cx3="http://schemas.microsoft.com/office/drawing/2016/5/9/chartex" xmlns:cx4="http://schemas.microsoft.com/office/drawing/2016/5/10/chartex" xmlns:cx5="http://schemas.microsoft.com/office/drawing/2016/5/11/chartex" xmlns:cx6="http://schemas.microsoft.com/office/drawing/2016/5/12/chartex" xmlns:cx7="http://schemas.microsoft.com/office/drawing/2016/5/13/chartex" xmlns:cx8="http://schemas.microsoft.com/office/drawing/2016/5/14/chartex" xmlns:mc="http://schemas.openxmlformats.org/markup-compatibility/2006" xmlns:aink="http://schemas.microsoft.com/office/drawing/2016/ink" xmlns:am3d="http://schemas.microsoft.com/office/drawing/2017/model3d" xmlns:o="urn:schemas-microsoft-com:office:office" xmlns:oel="http://schemas.microsoft.com/office/2019/extlst" xmlns:r="http://schemas.openxmlformats.org/officeDocument/2006/relationships" xmlns:m="http://schemas.openxmlformats.org/officeDocument/2006/math" xmlns:v="urn:schemas-microsoft-com:vml" xmlns:wp14="http://schemas.microsoft.com/office/word/2010/wordprocessingDrawing" xmlns:wp="http://schemas.openxmlformats.org/drawingml/2006/wordprocessingDrawing" xmlns:w10="urn:schemas-microsoft-com:office:word" xmlns:w="http://schemas.openxmlformats.org/wordprocessingml/2006/main" xmlns:w14="http://schemas.microsoft.com/office/word/2010/wordml" xmlns:w15="http://schemas.microsoft.com/office/word/2012/wordml" xmlns:w16cex="http://schemas.microsoft.com/office/word/2018/wordml/cex" xmlns:w16cid="http://schemas.microsoft.com/office/word/2016/wordml/cid" xmlns:w16="http://schemas.microsoft.com/office/word/2018/wordml" xmlns:w16du="http://schemas.microsoft.com/office/word/2023/wordml/word16du" xmlns:w16sdtdh="http://schemas.microsoft.com/office/word/2020/wordml/sdtdatahash" xmlns:w16se="http://schemas.microsoft.com/office/word/2015/wordml/symex" xmlns:wpg="http://schemas.microsoft.com/office/word/2010/wordprocessingGroup" xmlns:wpi="http://schemas.microsoft.com/office/word/2010/wordprocessingInk" xmlns:wne="http://schemas.microsoft.com/office/word/2006/wordml" xmlns:wps="http://schemas.microsoft.com/office/word/2010/wordprocessingShape" mc:Ignorable="w14 w15 w16se w16cid w16 w16cex w16sdtdh w16du wp14">
   <w:footnote w:type="separator" w:id="-1">
     <w:p>
       <w:pPr>
@@ -698,20 +1781,20 @@
 </file>
 
 <file path=word/header1.xml><?xml version="1.0" encoding="utf-8"?>
-<w:hdr xmlns:wpc="http://schemas.microsoft.com/office/word/2010/wordprocessingCanvas" xmlns:mc="http://schemas.openxmlformats.org/markup-compatibility/2006" xmlns:o="urn:schemas-microsoft-com:office:office" xmlns:r="http://schemas.openxmlformats.org/officeDocument/2006/relationships" xmlns:m="http://schemas.openxmlformats.org/officeDocument/2006/math" xmlns:v="urn:schemas-microsoft-com:vml" xmlns:wp14="http://schemas.microsoft.com/office/word/2010/wordprocessingDrawing" xmlns:wp="http://schemas.openxmlformats.org/drawingml/2006/wordprocessingDrawing" xmlns:w10="urn:schemas-microsoft-com:office:word" xmlns:w="http://schemas.openxmlformats.org/wordprocessingml/2006/main" xmlns:w14="http://schemas.microsoft.com/office/word/2010/wordml" xmlns:wpg="http://schemas.microsoft.com/office/word/2010/wordprocessingGroup" xmlns:wpi="http://schemas.microsoft.com/office/word/2010/wordprocessingInk" xmlns:wne="http://schemas.microsoft.com/office/word/2006/wordml" xmlns:wps="http://schemas.microsoft.com/office/word/2010/wordprocessingShape" mc:Ignorable="w14 wp14">
+<w:hdr xmlns:wpc="http://schemas.microsoft.com/office/word/2010/wordprocessingCanvas" xmlns:cx="http://schemas.microsoft.com/office/drawing/2014/chartex" xmlns:cx1="http://schemas.microsoft.com/office/drawing/2015/9/8/chartex" xmlns:cx2="http://schemas.microsoft.com/office/drawing/2015/10/21/chartex" xmlns:cx3="http://schemas.microsoft.com/office/drawing/2016/5/9/chartex" xmlns:cx4="http://schemas.microsoft.com/office/drawing/2016/5/10/chartex" xmlns:cx5="http://schemas.microsoft.com/office/drawing/2016/5/11/chartex" xmlns:cx6="http://schemas.microsoft.com/office/drawing/2016/5/12/chartex" xmlns:cx7="http://schemas.microsoft.com/office/drawing/2016/5/13/chartex" xmlns:cx8="http://schemas.microsoft.com/office/drawing/2016/5/14/chartex" xmlns:mc="http://schemas.openxmlformats.org/markup-compatibility/2006" xmlns:aink="http://schemas.microsoft.com/office/drawing/2016/ink" xmlns:am3d="http://schemas.microsoft.com/office/drawing/2017/model3d" xmlns:o="urn:schemas-microsoft-com:office:office" xmlns:oel="http://schemas.microsoft.com/office/2019/extlst" xmlns:r="http://schemas.openxmlformats.org/officeDocument/2006/relationships" xmlns:m="http://schemas.openxmlformats.org/officeDocument/2006/math" xmlns:v="urn:schemas-microsoft-com:vml" xmlns:wp14="http://schemas.microsoft.com/office/word/2010/wordprocessingDrawing" xmlns:wp="http://schemas.openxmlformats.org/drawingml/2006/wordprocessingDrawing" xmlns:w10="urn:schemas-microsoft-com:office:word" xmlns:w="http://schemas.openxmlformats.org/wordprocessingml/2006/main" xmlns:w14="http://schemas.microsoft.com/office/word/2010/wordml" xmlns:w15="http://schemas.microsoft.com/office/word/2012/wordml" xmlns:w16cex="http://schemas.microsoft.com/office/word/2018/wordml/cex" xmlns:w16cid="http://schemas.microsoft.com/office/word/2016/wordml/cid" xmlns:w16="http://schemas.microsoft.com/office/word/2018/wordml" xmlns:w16du="http://schemas.microsoft.com/office/word/2023/wordml/word16du" xmlns:w16sdtdh="http://schemas.microsoft.com/office/word/2020/wordml/sdtdatahash" xmlns:w16se="http://schemas.microsoft.com/office/word/2015/wordml/symex" xmlns:wpg="http://schemas.microsoft.com/office/word/2010/wordprocessingGroup" xmlns:wpi="http://schemas.microsoft.com/office/word/2010/wordprocessingInk" xmlns:wne="http://schemas.microsoft.com/office/word/2006/wordml" xmlns:wps="http://schemas.microsoft.com/office/word/2010/wordprocessingShape" mc:Ignorable="w14 w15 w16se w16cid w16 w16cex w16sdtdh w16du wp14">
   <w:p>
     <w:pPr>
-      <w:pStyle w:val="Header"/>
+      <w:pStyle w:val="Antet"/>
     </w:pPr>
   </w:p>
 </w:hdr>
 </file>
 
 <file path=word/header2.xml><?xml version="1.0" encoding="utf-8"?>
-<w:hdr xmlns:wpc="http://schemas.microsoft.com/office/word/2010/wordprocessingCanvas" xmlns:mc="http://schemas.openxmlformats.org/markup-compatibility/2006" xmlns:o="urn:schemas-microsoft-com:office:office" xmlns:r="http://schemas.openxmlformats.org/officeDocument/2006/relationships" xmlns:m="http://schemas.openxmlformats.org/officeDocument/2006/math" xmlns:v="urn:schemas-microsoft-com:vml" xmlns:wp14="http://schemas.microsoft.com/office/word/2010/wordprocessingDrawing" xmlns:wp="http://schemas.openxmlformats.org/drawingml/2006/wordprocessingDrawing" xmlns:w10="urn:schemas-microsoft-com:office:word" xmlns:w="http://schemas.openxmlformats.org/wordprocessingml/2006/main" xmlns:w14="http://schemas.microsoft.com/office/word/2010/wordml" xmlns:wpg="http://schemas.microsoft.com/office/word/2010/wordprocessingGroup" xmlns:wpi="http://schemas.microsoft.com/office/word/2010/wordprocessingInk" xmlns:wne="http://schemas.microsoft.com/office/word/2006/wordml" xmlns:wps="http://schemas.microsoft.com/office/word/2010/wordprocessingShape" mc:Ignorable="w14 wp14">
+<w:hdr xmlns:wpc="http://schemas.microsoft.com/office/word/2010/wordprocessingCanvas" xmlns:cx="http://schemas.microsoft.com/office/drawing/2014/chartex" xmlns:cx1="http://schemas.microsoft.com/office/drawing/2015/9/8/chartex" xmlns:cx2="http://schemas.microsoft.com/office/drawing/2015/10/21/chartex" xmlns:cx3="http://schemas.microsoft.com/office/drawing/2016/5/9/chartex" xmlns:cx4="http://schemas.microsoft.com/office/drawing/2016/5/10/chartex" xmlns:cx5="http://schemas.microsoft.com/office/drawing/2016/5/11/chartex" xmlns:cx6="http://schemas.microsoft.com/office/drawing/2016/5/12/chartex" xmlns:cx7="http://schemas.microsoft.com/office/drawing/2016/5/13/chartex" xmlns:cx8="http://schemas.microsoft.com/office/drawing/2016/5/14/chartex" xmlns:mc="http://schemas.openxmlformats.org/markup-compatibility/2006" xmlns:aink="http://schemas.microsoft.com/office/drawing/2016/ink" xmlns:am3d="http://schemas.microsoft.com/office/drawing/2017/model3d" xmlns:o="urn:schemas-microsoft-com:office:office" xmlns:oel="http://schemas.microsoft.com/office/2019/extlst" xmlns:r="http://schemas.openxmlformats.org/officeDocument/2006/relationships" xmlns:m="http://schemas.openxmlformats.org/officeDocument/2006/math" xmlns:v="urn:schemas-microsoft-com:vml" xmlns:wp14="http://schemas.microsoft.com/office/word/2010/wordprocessingDrawing" xmlns:wp="http://schemas.openxmlformats.org/drawingml/2006/wordprocessingDrawing" xmlns:w10="urn:schemas-microsoft-com:office:word" xmlns:w="http://schemas.openxmlformats.org/wordprocessingml/2006/main" xmlns:w14="http://schemas.microsoft.com/office/word/2010/wordml" xmlns:w15="http://schemas.microsoft.com/office/word/2012/wordml" xmlns:w16cex="http://schemas.microsoft.com/office/word/2018/wordml/cex" xmlns:w16cid="http://schemas.microsoft.com/office/word/2016/wordml/cid" xmlns:w16="http://schemas.microsoft.com/office/word/2018/wordml" xmlns:w16du="http://schemas.microsoft.com/office/word/2023/wordml/word16du" xmlns:w16sdtdh="http://schemas.microsoft.com/office/word/2020/wordml/sdtdatahash" xmlns:w16se="http://schemas.microsoft.com/office/word/2015/wordml/symex" xmlns:wpg="http://schemas.microsoft.com/office/word/2010/wordprocessingGroup" xmlns:wpi="http://schemas.microsoft.com/office/word/2010/wordprocessingInk" xmlns:wne="http://schemas.microsoft.com/office/word/2006/wordml" xmlns:wps="http://schemas.microsoft.com/office/word/2010/wordprocessingShape" mc:Ignorable="w14 w15 w16se w16cid w16 w16cex w16sdtdh w16du wp14">
   <w:p>
     <w:pPr>
-      <w:pStyle w:val="Header"/>
+      <w:pStyle w:val="Antet"/>
       <w:tabs>
         <w:tab w:val="clear" w:pos="4680"/>
         <w:tab w:val="clear" w:pos="9360"/>
@@ -779,6 +1862,7 @@
       </w:rPr>
       <w:t xml:space="preserve">1. </w:t>
     </w:r>
+    <w:proofErr w:type="spellStart"/>
     <w:r>
       <w:rPr>
         <w:rFonts w:cstheme="minorHAnsi"/>
@@ -789,6 +1873,7 @@
       </w:rPr>
       <w:t>Tasks</w:t>
     </w:r>
+    <w:proofErr w:type="spellEnd"/>
     <w:r>
       <w:rPr>
         <w:rFonts w:cstheme="minorHAnsi"/>
@@ -799,21 +1884,23 @@
       </w:rPr>
       <w:tab/>
     </w:r>
+    <w:proofErr w:type="spellStart"/>
     <w:r>
       <w:rPr>
         <w:rFonts w:cstheme="minorHAnsi"/>
         <w:sz w:val="24"/>
         <w:szCs w:val="24"/>
       </w:rPr>
-      <w:t xml:space="preserve">Informatică </w:t>
+      <w:t>Informatică</w:t>
     </w:r>
+    <w:proofErr w:type="spellEnd"/>
     <w:r>
       <w:rPr>
         <w:rFonts w:cstheme="minorHAnsi"/>
         <w:sz w:val="24"/>
         <w:szCs w:val="24"/>
       </w:rPr>
-      <w:t xml:space="preserve">– </w:t>
+      <w:t xml:space="preserve"> </w:t>
     </w:r>
     <w:r>
       <w:rPr>
@@ -821,14 +1908,32 @@
         <w:sz w:val="24"/>
         <w:szCs w:val="24"/>
       </w:rPr>
-      <w:t>Română, 20</w:t>
+      <w:t xml:space="preserve">– </w:t>
     </w:r>
+    <w:proofErr w:type="spellStart"/>
     <w:r>
       <w:rPr>
         <w:rFonts w:cstheme="minorHAnsi"/>
         <w:sz w:val="24"/>
         <w:szCs w:val="24"/>
       </w:rPr>
+      <w:t>Română</w:t>
+    </w:r>
+    <w:proofErr w:type="spellEnd"/>
+    <w:r>
+      <w:rPr>
+        <w:rFonts w:cstheme="minorHAnsi"/>
+        <w:sz w:val="24"/>
+        <w:szCs w:val="24"/>
+      </w:rPr>
+      <w:t>, 20</w:t>
+    </w:r>
+    <w:r>
+      <w:rPr>
+        <w:rFonts w:cstheme="minorHAnsi"/>
+        <w:sz w:val="24"/>
+        <w:szCs w:val="24"/>
+      </w:rPr>
       <w:t>2</w:t>
     </w:r>
     <w:r>
@@ -863,8 +1968,6 @@
       </w:rPr>
       <w:t>4</w:t>
     </w:r>
-    <w:bookmarkStart w:id="0" w:name="_GoBack"/>
-    <w:bookmarkEnd w:id="0"/>
     <w:r>
       <w:rPr>
         <w:rFonts w:cstheme="minorHAnsi"/>
@@ -927,18 +2030,18 @@
 </file>
 
 <file path=word/header3.xml><?xml version="1.0" encoding="utf-8"?>
-<w:hdr xmlns:wpc="http://schemas.microsoft.com/office/word/2010/wordprocessingCanvas" xmlns:mc="http://schemas.openxmlformats.org/markup-compatibility/2006" xmlns:o="urn:schemas-microsoft-com:office:office" xmlns:r="http://schemas.openxmlformats.org/officeDocument/2006/relationships" xmlns:m="http://schemas.openxmlformats.org/officeDocument/2006/math" xmlns:v="urn:schemas-microsoft-com:vml" xmlns:wp14="http://schemas.microsoft.com/office/word/2010/wordprocessingDrawing" xmlns:wp="http://schemas.openxmlformats.org/drawingml/2006/wordprocessingDrawing" xmlns:w10="urn:schemas-microsoft-com:office:word" xmlns:w="http://schemas.openxmlformats.org/wordprocessingml/2006/main" xmlns:w14="http://schemas.microsoft.com/office/word/2010/wordml" xmlns:wpg="http://schemas.microsoft.com/office/word/2010/wordprocessingGroup" xmlns:wpi="http://schemas.microsoft.com/office/word/2010/wordprocessingInk" xmlns:wne="http://schemas.microsoft.com/office/word/2006/wordml" xmlns:wps="http://schemas.microsoft.com/office/word/2010/wordprocessingShape" mc:Ignorable="w14 wp14">
+<w:hdr xmlns:wpc="http://schemas.microsoft.com/office/word/2010/wordprocessingCanvas" xmlns:cx="http://schemas.microsoft.com/office/drawing/2014/chartex" xmlns:cx1="http://schemas.microsoft.com/office/drawing/2015/9/8/chartex" xmlns:cx2="http://schemas.microsoft.com/office/drawing/2015/10/21/chartex" xmlns:cx3="http://schemas.microsoft.com/office/drawing/2016/5/9/chartex" xmlns:cx4="http://schemas.microsoft.com/office/drawing/2016/5/10/chartex" xmlns:cx5="http://schemas.microsoft.com/office/drawing/2016/5/11/chartex" xmlns:cx6="http://schemas.microsoft.com/office/drawing/2016/5/12/chartex" xmlns:cx7="http://schemas.microsoft.com/office/drawing/2016/5/13/chartex" xmlns:cx8="http://schemas.microsoft.com/office/drawing/2016/5/14/chartex" xmlns:mc="http://schemas.openxmlformats.org/markup-compatibility/2006" xmlns:aink="http://schemas.microsoft.com/office/drawing/2016/ink" xmlns:am3d="http://schemas.microsoft.com/office/drawing/2017/model3d" xmlns:o="urn:schemas-microsoft-com:office:office" xmlns:oel="http://schemas.microsoft.com/office/2019/extlst" xmlns:r="http://schemas.openxmlformats.org/officeDocument/2006/relationships" xmlns:m="http://schemas.openxmlformats.org/officeDocument/2006/math" xmlns:v="urn:schemas-microsoft-com:vml" xmlns:wp14="http://schemas.microsoft.com/office/word/2010/wordprocessingDrawing" xmlns:wp="http://schemas.openxmlformats.org/drawingml/2006/wordprocessingDrawing" xmlns:w10="urn:schemas-microsoft-com:office:word" xmlns:w="http://schemas.openxmlformats.org/wordprocessingml/2006/main" xmlns:w14="http://schemas.microsoft.com/office/word/2010/wordml" xmlns:w15="http://schemas.microsoft.com/office/word/2012/wordml" xmlns:w16cex="http://schemas.microsoft.com/office/word/2018/wordml/cex" xmlns:w16cid="http://schemas.microsoft.com/office/word/2016/wordml/cid" xmlns:w16="http://schemas.microsoft.com/office/word/2018/wordml" xmlns:w16du="http://schemas.microsoft.com/office/word/2023/wordml/word16du" xmlns:w16sdtdh="http://schemas.microsoft.com/office/word/2020/wordml/sdtdatahash" xmlns:w16se="http://schemas.microsoft.com/office/word/2015/wordml/symex" xmlns:wpg="http://schemas.microsoft.com/office/word/2010/wordprocessingGroup" xmlns:wpi="http://schemas.microsoft.com/office/word/2010/wordprocessingInk" xmlns:wne="http://schemas.microsoft.com/office/word/2006/wordml" xmlns:wps="http://schemas.microsoft.com/office/word/2010/wordprocessingShape" mc:Ignorable="w14 w15 w16se w16cid w16 w16cex w16sdtdh w16du wp14">
   <w:p>
     <w:pPr>
-      <w:pStyle w:val="Header"/>
+      <w:pStyle w:val="Antet"/>
     </w:pPr>
   </w:p>
 </w:hdr>
 </file>
 
 <file path=word/numbering.xml><?xml version="1.0" encoding="utf-8"?>
-<w:numbering xmlns:wpc="http://schemas.microsoft.com/office/word/2010/wordprocessingCanvas" xmlns:mc="http://schemas.openxmlformats.org/markup-compatibility/2006" xmlns:o="urn:schemas-microsoft-com:office:office" xmlns:r="http://schemas.openxmlformats.org/officeDocument/2006/relationships" xmlns:m="http://schemas.openxmlformats.org/officeDocument/2006/math" xmlns:v="urn:schemas-microsoft-com:vml" xmlns:wp14="http://schemas.microsoft.com/office/word/2010/wordprocessingDrawing" xmlns:wp="http://schemas.openxmlformats.org/drawingml/2006/wordprocessingDrawing" xmlns:w10="urn:schemas-microsoft-com:office:word" xmlns:w="http://schemas.openxmlformats.org/wordprocessingml/2006/main" xmlns:w14="http://schemas.microsoft.com/office/word/2010/wordml" xmlns:wpg="http://schemas.microsoft.com/office/word/2010/wordprocessingGroup" xmlns:wpi="http://schemas.microsoft.com/office/word/2010/wordprocessingInk" xmlns:wne="http://schemas.microsoft.com/office/word/2006/wordml" xmlns:wps="http://schemas.microsoft.com/office/word/2010/wordprocessingShape" mc:Ignorable="w14 wp14">
-  <w:abstractNum w:abstractNumId="0">
+<w:numbering xmlns:wpc="http://schemas.microsoft.com/office/word/2010/wordprocessingCanvas" xmlns:cx="http://schemas.microsoft.com/office/drawing/2014/chartex" xmlns:cx1="http://schemas.microsoft.com/office/drawing/2015/9/8/chartex" xmlns:cx2="http://schemas.microsoft.com/office/drawing/2015/10/21/chartex" xmlns:cx3="http://schemas.microsoft.com/office/drawing/2016/5/9/chartex" xmlns:cx4="http://schemas.microsoft.com/office/drawing/2016/5/10/chartex" xmlns:cx5="http://schemas.microsoft.com/office/drawing/2016/5/11/chartex" xmlns:cx6="http://schemas.microsoft.com/office/drawing/2016/5/12/chartex" xmlns:cx7="http://schemas.microsoft.com/office/drawing/2016/5/13/chartex" xmlns:cx8="http://schemas.microsoft.com/office/drawing/2016/5/14/chartex" xmlns:mc="http://schemas.openxmlformats.org/markup-compatibility/2006" xmlns:aink="http://schemas.microsoft.com/office/drawing/2016/ink" xmlns:am3d="http://schemas.microsoft.com/office/drawing/2017/model3d" xmlns:o="urn:schemas-microsoft-com:office:office" xmlns:oel="http://schemas.microsoft.com/office/2019/extlst" xmlns:r="http://schemas.openxmlformats.org/officeDocument/2006/relationships" xmlns:m="http://schemas.openxmlformats.org/officeDocument/2006/math" xmlns:v="urn:schemas-microsoft-com:vml" xmlns:wp14="http://schemas.microsoft.com/office/word/2010/wordprocessingDrawing" xmlns:wp="http://schemas.openxmlformats.org/drawingml/2006/wordprocessingDrawing" xmlns:w10="urn:schemas-microsoft-com:office:word" xmlns:w="http://schemas.openxmlformats.org/wordprocessingml/2006/main" xmlns:w14="http://schemas.microsoft.com/office/word/2010/wordml" xmlns:w15="http://schemas.microsoft.com/office/word/2012/wordml" xmlns:w16cex="http://schemas.microsoft.com/office/word/2018/wordml/cex" xmlns:w16cid="http://schemas.microsoft.com/office/word/2016/wordml/cid" xmlns:w16="http://schemas.microsoft.com/office/word/2018/wordml" xmlns:w16du="http://schemas.microsoft.com/office/word/2023/wordml/word16du" xmlns:w16sdtdh="http://schemas.microsoft.com/office/word/2020/wordml/sdtdatahash" xmlns:w16se="http://schemas.microsoft.com/office/word/2015/wordml/symex" xmlns:wpg="http://schemas.microsoft.com/office/word/2010/wordprocessingGroup" xmlns:wpi="http://schemas.microsoft.com/office/word/2010/wordprocessingInk" xmlns:wne="http://schemas.microsoft.com/office/word/2006/wordml" xmlns:wps="http://schemas.microsoft.com/office/word/2010/wordprocessingShape" mc:Ignorable="w14 w15 w16se w16cid w16 w16cex w16sdtdh w16du wp14">
+  <w:abstractNum w:abstractNumId="0" w15:restartNumberingAfterBreak="0">
     <w:nsid w:val="07480593"/>
     <w:multiLevelType w:val="hybridMultilevel"/>
     <w:tmpl w:val="930E0558"/>
@@ -1027,7 +2130,7 @@
       </w:pPr>
     </w:lvl>
   </w:abstractNum>
-  <w:abstractNum w:abstractNumId="1">
+  <w:abstractNum w:abstractNumId="1" w15:restartNumberingAfterBreak="0">
     <w:nsid w:val="0B5E35B3"/>
     <w:multiLevelType w:val="hybridMultilevel"/>
     <w:tmpl w:val="86C82844"/>
@@ -1116,7 +2219,7 @@
       </w:pPr>
     </w:lvl>
   </w:abstractNum>
-  <w:abstractNum w:abstractNumId="2">
+  <w:abstractNum w:abstractNumId="2" w15:restartNumberingAfterBreak="0">
     <w:nsid w:val="0B637459"/>
     <w:multiLevelType w:val="hybridMultilevel"/>
     <w:tmpl w:val="82184298"/>
@@ -1238,7 +2341,7 @@
       </w:pPr>
     </w:lvl>
   </w:abstractNum>
-  <w:abstractNum w:abstractNumId="3">
+  <w:abstractNum w:abstractNumId="3" w15:restartNumberingAfterBreak="0">
     <w:nsid w:val="11AE672B"/>
     <w:multiLevelType w:val="multilevel"/>
     <w:tmpl w:val="9B6AE10A"/>
@@ -1380,7 +2483,7 @@
       </w:rPr>
     </w:lvl>
   </w:abstractNum>
-  <w:abstractNum w:abstractNumId="4">
+  <w:abstractNum w:abstractNumId="4" w15:restartNumberingAfterBreak="0">
     <w:nsid w:val="134919B7"/>
     <w:multiLevelType w:val="hybridMultilevel"/>
     <w:tmpl w:val="C47EC204"/>
@@ -1469,7 +2572,7 @@
       </w:pPr>
     </w:lvl>
   </w:abstractNum>
-  <w:abstractNum w:abstractNumId="5">
+  <w:abstractNum w:abstractNumId="5" w15:restartNumberingAfterBreak="0">
     <w:nsid w:val="14702F68"/>
     <w:multiLevelType w:val="hybridMultilevel"/>
     <w:tmpl w:val="C96604E0"/>
@@ -1582,7 +2685,7 @@
       </w:rPr>
     </w:lvl>
   </w:abstractNum>
-  <w:abstractNum w:abstractNumId="6">
+  <w:abstractNum w:abstractNumId="6" w15:restartNumberingAfterBreak="0">
     <w:nsid w:val="1C8267A9"/>
     <w:multiLevelType w:val="hybridMultilevel"/>
     <w:tmpl w:val="1336682E"/>
@@ -1668,7 +2771,7 @@
       </w:pPr>
     </w:lvl>
   </w:abstractNum>
-  <w:abstractNum w:abstractNumId="7">
+  <w:abstractNum w:abstractNumId="7" w15:restartNumberingAfterBreak="0">
     <w:nsid w:val="244F1BAE"/>
     <w:multiLevelType w:val="hybridMultilevel"/>
     <w:tmpl w:val="CC72CEEA"/>
@@ -1754,7 +2857,7 @@
       </w:pPr>
     </w:lvl>
   </w:abstractNum>
-  <w:abstractNum w:abstractNumId="8">
+  <w:abstractNum w:abstractNumId="8" w15:restartNumberingAfterBreak="0">
     <w:nsid w:val="25BB3475"/>
     <w:multiLevelType w:val="hybridMultilevel"/>
     <w:tmpl w:val="D79E74A4"/>
@@ -1845,7 +2948,7 @@
       </w:pPr>
     </w:lvl>
   </w:abstractNum>
-  <w:abstractNum w:abstractNumId="9">
+  <w:abstractNum w:abstractNumId="9" w15:restartNumberingAfterBreak="0">
     <w:nsid w:val="377E0AF1"/>
     <w:multiLevelType w:val="multilevel"/>
     <w:tmpl w:val="2F40F8DE"/>
@@ -1986,7 +3089,7 @@
       </w:rPr>
     </w:lvl>
   </w:abstractNum>
-  <w:abstractNum w:abstractNumId="10">
+  <w:abstractNum w:abstractNumId="10" w15:restartNumberingAfterBreak="0">
     <w:nsid w:val="3E74265C"/>
     <w:multiLevelType w:val="hybridMultilevel"/>
     <w:tmpl w:val="1A1C0108"/>
@@ -2078,7 +3181,7 @@
       </w:pPr>
     </w:lvl>
   </w:abstractNum>
-  <w:abstractNum w:abstractNumId="11">
+  <w:abstractNum w:abstractNumId="11" w15:restartNumberingAfterBreak="0">
     <w:nsid w:val="3FCD5E94"/>
     <w:multiLevelType w:val="hybridMultilevel"/>
     <w:tmpl w:val="2366448A"/>
@@ -2191,7 +3294,7 @@
       </w:rPr>
     </w:lvl>
   </w:abstractNum>
-  <w:abstractNum w:abstractNumId="12">
+  <w:abstractNum w:abstractNumId="12" w15:restartNumberingAfterBreak="0">
     <w:nsid w:val="43D76333"/>
     <w:multiLevelType w:val="hybridMultilevel"/>
     <w:tmpl w:val="DC5AE3FA"/>
@@ -2313,7 +3416,7 @@
       </w:pPr>
     </w:lvl>
   </w:abstractNum>
-  <w:abstractNum w:abstractNumId="13">
+  <w:abstractNum w:abstractNumId="13" w15:restartNumberingAfterBreak="0">
     <w:nsid w:val="459D5B8F"/>
     <w:multiLevelType w:val="hybridMultilevel"/>
     <w:tmpl w:val="D79E74A4"/>
@@ -2404,7 +3507,7 @@
       </w:pPr>
     </w:lvl>
   </w:abstractNum>
-  <w:abstractNum w:abstractNumId="14">
+  <w:abstractNum w:abstractNumId="14" w15:restartNumberingAfterBreak="0">
     <w:nsid w:val="523B74BF"/>
     <w:multiLevelType w:val="hybridMultilevel"/>
     <w:tmpl w:val="D79E74A4"/>
@@ -2495,7 +3598,7 @@
       </w:pPr>
     </w:lvl>
   </w:abstractNum>
-  <w:abstractNum w:abstractNumId="15">
+  <w:abstractNum w:abstractNumId="15" w15:restartNumberingAfterBreak="0">
     <w:nsid w:val="5A40161F"/>
     <w:multiLevelType w:val="hybridMultilevel"/>
     <w:tmpl w:val="CC72CEEA"/>
@@ -2581,7 +3684,7 @@
       </w:pPr>
     </w:lvl>
   </w:abstractNum>
-  <w:abstractNum w:abstractNumId="16">
+  <w:abstractNum w:abstractNumId="16" w15:restartNumberingAfterBreak="0">
     <w:nsid w:val="66150A3C"/>
     <w:multiLevelType w:val="hybridMultilevel"/>
     <w:tmpl w:val="F5CA02F2"/>
@@ -2670,7 +3773,7 @@
       </w:pPr>
     </w:lvl>
   </w:abstractNum>
-  <w:abstractNum w:abstractNumId="17">
+  <w:abstractNum w:abstractNumId="17" w15:restartNumberingAfterBreak="0">
     <w:nsid w:val="67487FA7"/>
     <w:multiLevelType w:val="hybridMultilevel"/>
     <w:tmpl w:val="D79E74A4"/>
@@ -2761,7 +3864,7 @@
       </w:pPr>
     </w:lvl>
   </w:abstractNum>
-  <w:abstractNum w:abstractNumId="18">
+  <w:abstractNum w:abstractNumId="18" w15:restartNumberingAfterBreak="0">
     <w:nsid w:val="69E42184"/>
     <w:multiLevelType w:val="hybridMultilevel"/>
     <w:tmpl w:val="D79E74A4"/>
@@ -2852,7 +3955,7 @@
       </w:pPr>
     </w:lvl>
   </w:abstractNum>
-  <w:abstractNum w:abstractNumId="19">
+  <w:abstractNum w:abstractNumId="19" w15:restartNumberingAfterBreak="0">
     <w:nsid w:val="79C95E53"/>
     <w:multiLevelType w:val="hybridMultilevel"/>
     <w:tmpl w:val="D79E74A4"/>
@@ -2943,71 +4046,71 @@
       </w:pPr>
     </w:lvl>
   </w:abstractNum>
-  <w:num w:numId="1">
+  <w:num w:numId="1" w16cid:durableId="1780955657">
     <w:abstractNumId w:val="16"/>
   </w:num>
-  <w:num w:numId="2">
+  <w:num w:numId="2" w16cid:durableId="1618684348">
     <w:abstractNumId w:val="10"/>
   </w:num>
-  <w:num w:numId="3">
+  <w:num w:numId="3" w16cid:durableId="1785542759">
     <w:abstractNumId w:val="0"/>
   </w:num>
-  <w:num w:numId="4">
+  <w:num w:numId="4" w16cid:durableId="555241550">
     <w:abstractNumId w:val="5"/>
   </w:num>
-  <w:num w:numId="5">
+  <w:num w:numId="5" w16cid:durableId="849872457">
     <w:abstractNumId w:val="2"/>
   </w:num>
-  <w:num w:numId="6">
+  <w:num w:numId="6" w16cid:durableId="684093641">
     <w:abstractNumId w:val="1"/>
   </w:num>
-  <w:num w:numId="7">
+  <w:num w:numId="7" w16cid:durableId="1876119825">
     <w:abstractNumId w:val="3"/>
   </w:num>
-  <w:num w:numId="8">
+  <w:num w:numId="8" w16cid:durableId="1587958024">
     <w:abstractNumId w:val="9"/>
   </w:num>
-  <w:num w:numId="9">
+  <w:num w:numId="9" w16cid:durableId="1233200421">
     <w:abstractNumId w:val="4"/>
   </w:num>
-  <w:num w:numId="10">
+  <w:num w:numId="10" w16cid:durableId="1347562136">
     <w:abstractNumId w:val="6"/>
   </w:num>
-  <w:num w:numId="11">
+  <w:num w:numId="11" w16cid:durableId="1655331546">
     <w:abstractNumId w:val="15"/>
   </w:num>
-  <w:num w:numId="12">
+  <w:num w:numId="12" w16cid:durableId="188104834">
     <w:abstractNumId w:val="7"/>
   </w:num>
-  <w:num w:numId="13">
+  <w:num w:numId="13" w16cid:durableId="921069187">
     <w:abstractNumId w:val="17"/>
   </w:num>
-  <w:num w:numId="14">
+  <w:num w:numId="14" w16cid:durableId="1299141328">
     <w:abstractNumId w:val="12"/>
   </w:num>
-  <w:num w:numId="15">
+  <w:num w:numId="15" w16cid:durableId="1936742210">
     <w:abstractNumId w:val="11"/>
   </w:num>
-  <w:num w:numId="16">
+  <w:num w:numId="16" w16cid:durableId="1704674080">
     <w:abstractNumId w:val="19"/>
   </w:num>
-  <w:num w:numId="17">
+  <w:num w:numId="17" w16cid:durableId="2111274146">
     <w:abstractNumId w:val="8"/>
   </w:num>
-  <w:num w:numId="18">
+  <w:num w:numId="18" w16cid:durableId="603733599">
     <w:abstractNumId w:val="14"/>
   </w:num>
-  <w:num w:numId="19">
+  <w:num w:numId="19" w16cid:durableId="1014503384">
     <w:abstractNumId w:val="13"/>
   </w:num>
-  <w:num w:numId="20">
+  <w:num w:numId="20" w16cid:durableId="892470737">
     <w:abstractNumId w:val="18"/>
   </w:num>
 </w:numbering>
 </file>
 
 <file path=word/styles.xml><?xml version="1.0" encoding="utf-8"?>
-<w:styles xmlns:mc="http://schemas.openxmlformats.org/markup-compatibility/2006" xmlns:r="http://schemas.openxmlformats.org/officeDocument/2006/relationships" xmlns:w="http://schemas.openxmlformats.org/wordprocessingml/2006/main" xmlns:w14="http://schemas.microsoft.com/office/word/2010/wordml" mc:Ignorable="w14">
+<w:styles xmlns:mc="http://schemas.openxmlformats.org/markup-compatibility/2006" xmlns:r="http://schemas.openxmlformats.org/officeDocument/2006/relationships" xmlns:w="http://schemas.openxmlformats.org/wordprocessingml/2006/main" xmlns:w14="http://schemas.microsoft.com/office/word/2010/wordml" xmlns:w15="http://schemas.microsoft.com/office/word/2012/wordml" xmlns:w16cex="http://schemas.microsoft.com/office/word/2018/wordml/cex" xmlns:w16cid="http://schemas.microsoft.com/office/word/2016/wordml/cid" xmlns:w16="http://schemas.microsoft.com/office/word/2018/wordml" xmlns:w16du="http://schemas.microsoft.com/office/word/2023/wordml/word16du" xmlns:w16sdtdh="http://schemas.microsoft.com/office/word/2020/wordml/sdtdatahash" xmlns:w16se="http://schemas.microsoft.com/office/word/2015/wordml/symex" mc:Ignorable="w14 w15 w16se w16cid w16 w16cex w16sdtdh w16du">
   <w:docDefaults>
     <w:rPrDefault>
       <w:rPr>
@@ -3023,156 +4126,395 @@
       </w:pPr>
     </w:pPrDefault>
   </w:docDefaults>
-  <w:latentStyles w:defLockedState="0" w:defUIPriority="99" w:defSemiHidden="1" w:defUnhideWhenUsed="1" w:defQFormat="0" w:count="267">
-    <w:lsdException w:name="Normal" w:semiHidden="0" w:uiPriority="0" w:unhideWhenUsed="0" w:qFormat="1"/>
-    <w:lsdException w:name="heading 1" w:semiHidden="0" w:uiPriority="9" w:unhideWhenUsed="0" w:qFormat="1"/>
-    <w:lsdException w:name="heading 2" w:uiPriority="9" w:qFormat="1"/>
-    <w:lsdException w:name="heading 3" w:uiPriority="9" w:qFormat="1"/>
-    <w:lsdException w:name="heading 4" w:uiPriority="9" w:qFormat="1"/>
-    <w:lsdException w:name="heading 5" w:uiPriority="9" w:qFormat="1"/>
-    <w:lsdException w:name="heading 6" w:uiPriority="9" w:qFormat="1"/>
-    <w:lsdException w:name="heading 7" w:uiPriority="9" w:qFormat="1"/>
-    <w:lsdException w:name="heading 8" w:uiPriority="9" w:qFormat="1"/>
-    <w:lsdException w:name="heading 9" w:uiPriority="9" w:qFormat="1"/>
-    <w:lsdException w:name="toc 1" w:uiPriority="39"/>
-    <w:lsdException w:name="toc 2" w:uiPriority="39"/>
-    <w:lsdException w:name="toc 3" w:uiPriority="39"/>
-    <w:lsdException w:name="toc 4" w:uiPriority="39"/>
-    <w:lsdException w:name="toc 5" w:uiPriority="39"/>
-    <w:lsdException w:name="toc 6" w:uiPriority="39"/>
-    <w:lsdException w:name="toc 7" w:uiPriority="39"/>
-    <w:lsdException w:name="toc 8" w:uiPriority="39"/>
-    <w:lsdException w:name="toc 9" w:uiPriority="39"/>
-    <w:lsdException w:name="caption" w:uiPriority="35" w:qFormat="1"/>
-    <w:lsdException w:name="Title" w:semiHidden="0" w:uiPriority="10" w:unhideWhenUsed="0" w:qFormat="1"/>
-    <w:lsdException w:name="Default Paragraph Font" w:uiPriority="1"/>
-    <w:lsdException w:name="Subtitle" w:semiHidden="0" w:uiPriority="11" w:unhideWhenUsed="0" w:qFormat="1"/>
-    <w:lsdException w:name="Strong" w:semiHidden="0" w:uiPriority="22" w:unhideWhenUsed="0" w:qFormat="1"/>
-    <w:lsdException w:name="Emphasis" w:semiHidden="0" w:uiPriority="20" w:unhideWhenUsed="0" w:qFormat="1"/>
-    <w:lsdException w:name="Table Grid" w:semiHidden="0" w:uiPriority="59" w:unhideWhenUsed="0"/>
-    <w:lsdException w:name="Placeholder Text" w:unhideWhenUsed="0"/>
-    <w:lsdException w:name="No Spacing" w:semiHidden="0" w:uiPriority="1" w:unhideWhenUsed="0" w:qFormat="1"/>
-    <w:lsdException w:name="Light Shading" w:semiHidden="0" w:uiPriority="60" w:unhideWhenUsed="0"/>
-    <w:lsdException w:name="Light List" w:semiHidden="0" w:uiPriority="61" w:unhideWhenUsed="0"/>
-    <w:lsdException w:name="Light Grid" w:semiHidden="0" w:uiPriority="62" w:unhideWhenUsed="0"/>
-    <w:lsdException w:name="Medium Shading 1" w:semiHidden="0" w:uiPriority="63" w:unhideWhenUsed="0"/>
-    <w:lsdException w:name="Medium Shading 2" w:semiHidden="0" w:uiPriority="64" w:unhideWhenUsed="0"/>
-    <w:lsdException w:name="Medium List 1" w:semiHidden="0" w:uiPriority="65" w:unhideWhenUsed="0"/>
-    <w:lsdException w:name="Medium List 2" w:semiHidden="0" w:uiPriority="66" w:unhideWhenUsed="0"/>
-    <w:lsdException w:name="Medium Grid 1" w:semiHidden="0" w:uiPriority="67" w:unhideWhenUsed="0"/>
-    <w:lsdException w:name="Medium Grid 2" w:semiHidden="0" w:uiPriority="68" w:unhideWhenUsed="0"/>
-    <w:lsdException w:name="Medium Grid 3" w:semiHidden="0" w:uiPriority="69" w:unhideWhenUsed="0"/>
-    <w:lsdException w:name="Dark List" w:semiHidden="0" w:uiPriority="70" w:unhideWhenUsed="0"/>
-    <w:lsdException w:name="Colorful Shading" w:semiHidden="0" w:uiPriority="71" w:unhideWhenUsed="0"/>
-    <w:lsdException w:name="Colorful List" w:semiHidden="0" w:uiPriority="72" w:unhideWhenUsed="0"/>
-    <w:lsdException w:name="Colorful Grid" w:semiHidden="0" w:uiPriority="73" w:unhideWhenUsed="0"/>
-    <w:lsdException w:name="Light Shading Accent 1" w:semiHidden="0" w:uiPriority="60" w:unhideWhenUsed="0"/>
-    <w:lsdException w:name="Light List Accent 1" w:semiHidden="0" w:uiPriority="61" w:unhideWhenUsed="0"/>
-    <w:lsdException w:name="Light Grid Accent 1" w:semiHidden="0" w:uiPriority="62" w:unhideWhenUsed="0"/>
-    <w:lsdException w:name="Medium Shading 1 Accent 1" w:semiHidden="0" w:uiPriority="63" w:unhideWhenUsed="0"/>
-    <w:lsdException w:name="Medium Shading 2 Accent 1" w:semiHidden="0" w:uiPriority="64" w:unhideWhenUsed="0"/>
-    <w:lsdException w:name="Medium List 1 Accent 1" w:semiHidden="0" w:uiPriority="65" w:unhideWhenUsed="0"/>
-    <w:lsdException w:name="Revision" w:unhideWhenUsed="0"/>
-    <w:lsdException w:name="List Paragraph" w:semiHidden="0" w:uiPriority="34" w:unhideWhenUsed="0" w:qFormat="1"/>
-    <w:lsdException w:name="Quote" w:semiHidden="0" w:uiPriority="29" w:unhideWhenUsed="0" w:qFormat="1"/>
-    <w:lsdException w:name="Intense Quote" w:semiHidden="0" w:uiPriority="30" w:unhideWhenUsed="0" w:qFormat="1"/>
-    <w:lsdException w:name="Medium List 2 Accent 1" w:semiHidden="0" w:uiPriority="66" w:unhideWhenUsed="0"/>
-    <w:lsdException w:name="Medium Grid 1 Accent 1" w:semiHidden="0" w:uiPriority="67" w:unhideWhenUsed="0"/>
-    <w:lsdException w:name="Medium Grid 2 Accent 1" w:semiHidden="0" w:uiPriority="68" w:unhideWhenUsed="0"/>
-    <w:lsdException w:name="Medium Grid 3 Accent 1" w:semiHidden="0" w:uiPriority="69" w:unhideWhenUsed="0"/>
-    <w:lsdException w:name="Dark List Accent 1" w:semiHidden="0" w:uiPriority="70" w:unhideWhenUsed="0"/>
-    <w:lsdException w:name="Colorful Shading Accent 1" w:semiHidden="0" w:uiPriority="71" w:unhideWhenUsed="0"/>
-    <w:lsdException w:name="Colorful List Accent 1" w:semiHidden="0" w:uiPriority="72" w:unhideWhenUsed="0"/>
-    <w:lsdException w:name="Colorful Grid Accent 1" w:semiHidden="0" w:uiPriority="73" w:unhideWhenUsed="0"/>
-    <w:lsdException w:name="Light Shading Accent 2" w:semiHidden="0" w:uiPriority="60" w:unhideWhenUsed="0"/>
-    <w:lsdException w:name="Light List Accent 2" w:semiHidden="0" w:uiPriority="61" w:unhideWhenUsed="0"/>
-    <w:lsdException w:name="Light Grid Accent 2" w:semiHidden="0" w:uiPriority="62" w:unhideWhenUsed="0"/>
-    <w:lsdException w:name="Medium Shading 1 Accent 2" w:semiHidden="0" w:uiPriority="63" w:unhideWhenUsed="0"/>
-    <w:lsdException w:name="Medium Shading 2 Accent 2" w:semiHidden="0" w:uiPriority="64" w:unhideWhenUsed="0"/>
-    <w:lsdException w:name="Medium List 1 Accent 2" w:semiHidden="0" w:uiPriority="65" w:unhideWhenUsed="0"/>
-    <w:lsdException w:name="Medium List 2 Accent 2" w:semiHidden="0" w:uiPriority="66" w:unhideWhenUsed="0"/>
-    <w:lsdException w:name="Medium Grid 1 Accent 2" w:semiHidden="0" w:uiPriority="67" w:unhideWhenUsed="0"/>
-    <w:lsdException w:name="Medium Grid 2 Accent 2" w:semiHidden="0" w:uiPriority="68" w:unhideWhenUsed="0"/>
-    <w:lsdException w:name="Medium Grid 3 Accent 2" w:semiHidden="0" w:uiPriority="69" w:unhideWhenUsed="0"/>
-    <w:lsdException w:name="Dark List Accent 2" w:semiHidden="0" w:uiPriority="70" w:unhideWhenUsed="0"/>
-    <w:lsdException w:name="Colorful Shading Accent 2" w:semiHidden="0" w:uiPriority="71" w:unhideWhenUsed="0"/>
-    <w:lsdException w:name="Colorful List Accent 2" w:semiHidden="0" w:uiPriority="72" w:unhideWhenUsed="0"/>
-    <w:lsdException w:name="Colorful Grid Accent 2" w:semiHidden="0" w:uiPriority="73" w:unhideWhenUsed="0"/>
-    <w:lsdException w:name="Light Shading Accent 3" w:semiHidden="0" w:uiPriority="60" w:unhideWhenUsed="0"/>
-    <w:lsdException w:name="Light List Accent 3" w:semiHidden="0" w:uiPriority="61" w:unhideWhenUsed="0"/>
-    <w:lsdException w:name="Light Grid Accent 3" w:semiHidden="0" w:uiPriority="62" w:unhideWhenUsed="0"/>
-    <w:lsdException w:name="Medium Shading 1 Accent 3" w:semiHidden="0" w:uiPriority="63" w:unhideWhenUsed="0"/>
-    <w:lsdException w:name="Medium Shading 2 Accent 3" w:semiHidden="0" w:uiPriority="64" w:unhideWhenUsed="0"/>
-    <w:lsdException w:name="Medium List 1 Accent 3" w:semiHidden="0" w:uiPriority="65" w:unhideWhenUsed="0"/>
-    <w:lsdException w:name="Medium List 2 Accent 3" w:semiHidden="0" w:uiPriority="66" w:unhideWhenUsed="0"/>
-    <w:lsdException w:name="Medium Grid 1 Accent 3" w:semiHidden="0" w:uiPriority="67" w:unhideWhenUsed="0"/>
-    <w:lsdException w:name="Medium Grid 2 Accent 3" w:semiHidden="0" w:uiPriority="68" w:unhideWhenUsed="0"/>
-    <w:lsdException w:name="Medium Grid 3 Accent 3" w:semiHidden="0" w:uiPriority="69" w:unhideWhenUsed="0"/>
-    <w:lsdException w:name="Dark List Accent 3" w:semiHidden="0" w:uiPriority="70" w:unhideWhenUsed="0"/>
-    <w:lsdException w:name="Colorful Shading Accent 3" w:semiHidden="0" w:uiPriority="71" w:unhideWhenUsed="0"/>
-    <w:lsdException w:name="Colorful List Accent 3" w:semiHidden="0" w:uiPriority="72" w:unhideWhenUsed="0"/>
-    <w:lsdException w:name="Colorful Grid Accent 3" w:semiHidden="0" w:uiPriority="73" w:unhideWhenUsed="0"/>
-    <w:lsdException w:name="Light Shading Accent 4" w:semiHidden="0" w:uiPriority="60" w:unhideWhenUsed="0"/>
-    <w:lsdException w:name="Light List Accent 4" w:semiHidden="0" w:uiPriority="61" w:unhideWhenUsed="0"/>
-    <w:lsdException w:name="Light Grid Accent 4" w:semiHidden="0" w:uiPriority="62" w:unhideWhenUsed="0"/>
-    <w:lsdException w:name="Medium Shading 1 Accent 4" w:semiHidden="0" w:uiPriority="63" w:unhideWhenUsed="0"/>
-    <w:lsdException w:name="Medium Shading 2 Accent 4" w:semiHidden="0" w:uiPriority="64" w:unhideWhenUsed="0"/>
-    <w:lsdException w:name="Medium List 1 Accent 4" w:semiHidden="0" w:uiPriority="65" w:unhideWhenUsed="0"/>
-    <w:lsdException w:name="Medium List 2 Accent 4" w:semiHidden="0" w:uiPriority="66" w:unhideWhenUsed="0"/>
-    <w:lsdException w:name="Medium Grid 1 Accent 4" w:semiHidden="0" w:uiPriority="67" w:unhideWhenUsed="0"/>
-    <w:lsdException w:name="Medium Grid 2 Accent 4" w:semiHidden="0" w:uiPriority="68" w:unhideWhenUsed="0"/>
-    <w:lsdException w:name="Medium Grid 3 Accent 4" w:semiHidden="0" w:uiPriority="69" w:unhideWhenUsed="0"/>
-    <w:lsdException w:name="Dark List Accent 4" w:semiHidden="0" w:uiPriority="70" w:unhideWhenUsed="0"/>
-    <w:lsdException w:name="Colorful Shading Accent 4" w:semiHidden="0" w:uiPriority="71" w:unhideWhenUsed="0"/>
-    <w:lsdException w:name="Colorful List Accent 4" w:semiHidden="0" w:uiPriority="72" w:unhideWhenUsed="0"/>
-    <w:lsdException w:name="Colorful Grid Accent 4" w:semiHidden="0" w:uiPriority="73" w:unhideWhenUsed="0"/>
-    <w:lsdException w:name="Light Shading Accent 5" w:semiHidden="0" w:uiPriority="60" w:unhideWhenUsed="0"/>
-    <w:lsdException w:name="Light List Accent 5" w:semiHidden="0" w:uiPriority="61" w:unhideWhenUsed="0"/>
-    <w:lsdException w:name="Light Grid Accent 5" w:semiHidden="0" w:uiPriority="62" w:unhideWhenUsed="0"/>
-    <w:lsdException w:name="Medium Shading 1 Accent 5" w:semiHidden="0" w:uiPriority="63" w:unhideWhenUsed="0"/>
-    <w:lsdException w:name="Medium Shading 2 Accent 5" w:semiHidden="0" w:uiPriority="64" w:unhideWhenUsed="0"/>
-    <w:lsdException w:name="Medium List 1 Accent 5" w:semiHidden="0" w:uiPriority="65" w:unhideWhenUsed="0"/>
-    <w:lsdException w:name="Medium List 2 Accent 5" w:semiHidden="0" w:uiPriority="66" w:unhideWhenUsed="0"/>
-    <w:lsdException w:name="Medium Grid 1 Accent 5" w:semiHidden="0" w:uiPriority="67" w:unhideWhenUsed="0"/>
-    <w:lsdException w:name="Medium Grid 2 Accent 5" w:semiHidden="0" w:uiPriority="68" w:unhideWhenUsed="0"/>
-    <w:lsdException w:name="Medium Grid 3 Accent 5" w:semiHidden="0" w:uiPriority="69" w:unhideWhenUsed="0"/>
-    <w:lsdException w:name="Dark List Accent 5" w:semiHidden="0" w:uiPriority="70" w:unhideWhenUsed="0"/>
-    <w:lsdException w:name="Colorful Shading Accent 5" w:semiHidden="0" w:uiPriority="71" w:unhideWhenUsed="0"/>
-    <w:lsdException w:name="Colorful List Accent 5" w:semiHidden="0" w:uiPriority="72" w:unhideWhenUsed="0"/>
-    <w:lsdException w:name="Colorful Grid Accent 5" w:semiHidden="0" w:uiPriority="73" w:unhideWhenUsed="0"/>
-    <w:lsdException w:name="Light Shading Accent 6" w:semiHidden="0" w:uiPriority="60" w:unhideWhenUsed="0"/>
-    <w:lsdException w:name="Light List Accent 6" w:semiHidden="0" w:uiPriority="61" w:unhideWhenUsed="0"/>
-    <w:lsdException w:name="Light Grid Accent 6" w:semiHidden="0" w:uiPriority="62" w:unhideWhenUsed="0"/>
-    <w:lsdException w:name="Medium Shading 1 Accent 6" w:semiHidden="0" w:uiPriority="63" w:unhideWhenUsed="0"/>
-    <w:lsdException w:name="Medium Shading 2 Accent 6" w:semiHidden="0" w:uiPriority="64" w:unhideWhenUsed="0"/>
-    <w:lsdException w:name="Medium List 1 Accent 6" w:semiHidden="0" w:uiPriority="65" w:unhideWhenUsed="0"/>
-    <w:lsdException w:name="Medium List 2 Accent 6" w:semiHidden="0" w:uiPriority="66" w:unhideWhenUsed="0"/>
-    <w:lsdException w:name="Medium Grid 1 Accent 6" w:semiHidden="0" w:uiPriority="67" w:unhideWhenUsed="0"/>
-    <w:lsdException w:name="Medium Grid 2 Accent 6" w:semiHidden="0" w:uiPriority="68" w:unhideWhenUsed="0"/>
-    <w:lsdException w:name="Medium Grid 3 Accent 6" w:semiHidden="0" w:uiPriority="69" w:unhideWhenUsed="0"/>
-    <w:lsdException w:name="Dark List Accent 6" w:semiHidden="0" w:uiPriority="70" w:unhideWhenUsed="0"/>
-    <w:lsdException w:name="Colorful Shading Accent 6" w:semiHidden="0" w:uiPriority="71" w:unhideWhenUsed="0"/>
-    <w:lsdException w:name="Colorful List Accent 6" w:semiHidden="0" w:uiPriority="72" w:unhideWhenUsed="0"/>
-    <w:lsdException w:name="Colorful Grid Accent 6" w:semiHidden="0" w:uiPriority="73" w:unhideWhenUsed="0"/>
-    <w:lsdException w:name="Subtle Emphasis" w:semiHidden="0" w:uiPriority="19" w:unhideWhenUsed="0" w:qFormat="1"/>
-    <w:lsdException w:name="Intense Emphasis" w:semiHidden="0" w:uiPriority="21" w:unhideWhenUsed="0" w:qFormat="1"/>
-    <w:lsdException w:name="Subtle Reference" w:semiHidden="0" w:uiPriority="31" w:unhideWhenUsed="0" w:qFormat="1"/>
-    <w:lsdException w:name="Intense Reference" w:semiHidden="0" w:uiPriority="32" w:unhideWhenUsed="0" w:qFormat="1"/>
-    <w:lsdException w:name="Book Title" w:semiHidden="0" w:uiPriority="33" w:unhideWhenUsed="0" w:qFormat="1"/>
-    <w:lsdException w:name="Bibliography" w:uiPriority="37"/>
-    <w:lsdException w:name="TOC Heading" w:uiPriority="39" w:qFormat="1"/>
+  <w:latentStyles w:defLockedState="0" w:defUIPriority="99" w:defSemiHidden="0" w:defUnhideWhenUsed="0" w:defQFormat="0" w:count="376">
+    <w:lsdException w:name="Normal" w:uiPriority="0" w:qFormat="1"/>
+    <w:lsdException w:name="heading 1" w:uiPriority="9" w:qFormat="1"/>
+    <w:lsdException w:name="heading 2" w:semiHidden="1" w:uiPriority="9" w:unhideWhenUsed="1" w:qFormat="1"/>
+    <w:lsdException w:name="heading 3" w:semiHidden="1" w:uiPriority="9" w:unhideWhenUsed="1" w:qFormat="1"/>
+    <w:lsdException w:name="heading 4" w:semiHidden="1" w:uiPriority="9" w:unhideWhenUsed="1" w:qFormat="1"/>
+    <w:lsdException w:name="heading 5" w:semiHidden="1" w:uiPriority="9" w:unhideWhenUsed="1" w:qFormat="1"/>
+    <w:lsdException w:name="heading 6" w:semiHidden="1" w:uiPriority="9" w:unhideWhenUsed="1" w:qFormat="1"/>
+    <w:lsdException w:name="heading 7" w:semiHidden="1" w:uiPriority="9" w:unhideWhenUsed="1" w:qFormat="1"/>
+    <w:lsdException w:name="heading 8" w:semiHidden="1" w:uiPriority="9" w:unhideWhenUsed="1" w:qFormat="1"/>
+    <w:lsdException w:name="heading 9" w:semiHidden="1" w:uiPriority="9" w:unhideWhenUsed="1" w:qFormat="1"/>
+    <w:lsdException w:name="index 1" w:semiHidden="1" w:unhideWhenUsed="1"/>
+    <w:lsdException w:name="index 2" w:semiHidden="1" w:unhideWhenUsed="1"/>
+    <w:lsdException w:name="index 3" w:semiHidden="1" w:unhideWhenUsed="1"/>
+    <w:lsdException w:name="index 4" w:semiHidden="1" w:unhideWhenUsed="1"/>
+    <w:lsdException w:name="index 5" w:semiHidden="1" w:unhideWhenUsed="1"/>
+    <w:lsdException w:name="index 6" w:semiHidden="1" w:unhideWhenUsed="1"/>
+    <w:lsdException w:name="index 7" w:semiHidden="1" w:unhideWhenUsed="1"/>
+    <w:lsdException w:name="index 8" w:semiHidden="1" w:unhideWhenUsed="1"/>
+    <w:lsdException w:name="index 9" w:semiHidden="1" w:unhideWhenUsed="1"/>
+    <w:lsdException w:name="toc 1" w:semiHidden="1" w:uiPriority="39" w:unhideWhenUsed="1"/>
+    <w:lsdException w:name="toc 2" w:semiHidden="1" w:uiPriority="39" w:unhideWhenUsed="1"/>
+    <w:lsdException w:name="toc 3" w:semiHidden="1" w:uiPriority="39" w:unhideWhenUsed="1"/>
+    <w:lsdException w:name="toc 4" w:semiHidden="1" w:uiPriority="39" w:unhideWhenUsed="1"/>
+    <w:lsdException w:name="toc 5" w:semiHidden="1" w:uiPriority="39" w:unhideWhenUsed="1"/>
+    <w:lsdException w:name="toc 6" w:semiHidden="1" w:uiPriority="39" w:unhideWhenUsed="1"/>
+    <w:lsdException w:name="toc 7" w:semiHidden="1" w:uiPriority="39" w:unhideWhenUsed="1"/>
+    <w:lsdException w:name="toc 8" w:semiHidden="1" w:uiPriority="39" w:unhideWhenUsed="1"/>
+    <w:lsdException w:name="toc 9" w:semiHidden="1" w:uiPriority="39" w:unhideWhenUsed="1"/>
+    <w:lsdException w:name="Normal Indent" w:semiHidden="1" w:unhideWhenUsed="1"/>
+    <w:lsdException w:name="footnote text" w:semiHidden="1" w:unhideWhenUsed="1"/>
+    <w:lsdException w:name="annotation text" w:semiHidden="1" w:unhideWhenUsed="1"/>
+    <w:lsdException w:name="header" w:semiHidden="1" w:unhideWhenUsed="1"/>
+    <w:lsdException w:name="footer" w:semiHidden="1" w:unhideWhenUsed="1"/>
+    <w:lsdException w:name="index heading" w:semiHidden="1" w:unhideWhenUsed="1"/>
+    <w:lsdException w:name="caption" w:semiHidden="1" w:uiPriority="35" w:unhideWhenUsed="1" w:qFormat="1"/>
+    <w:lsdException w:name="table of figures" w:semiHidden="1" w:unhideWhenUsed="1"/>
+    <w:lsdException w:name="envelope address" w:semiHidden="1" w:unhideWhenUsed="1"/>
+    <w:lsdException w:name="envelope return" w:semiHidden="1" w:unhideWhenUsed="1"/>
+    <w:lsdException w:name="footnote reference" w:semiHidden="1" w:unhideWhenUsed="1"/>
+    <w:lsdException w:name="annotation reference" w:semiHidden="1" w:unhideWhenUsed="1"/>
+    <w:lsdException w:name="line number" w:semiHidden="1" w:unhideWhenUsed="1"/>
+    <w:lsdException w:name="page number" w:semiHidden="1" w:unhideWhenUsed="1"/>
+    <w:lsdException w:name="endnote reference" w:semiHidden="1" w:unhideWhenUsed="1"/>
+    <w:lsdException w:name="endnote text" w:semiHidden="1" w:unhideWhenUsed="1"/>
+    <w:lsdException w:name="table of authorities" w:semiHidden="1" w:unhideWhenUsed="1"/>
+    <w:lsdException w:name="macro" w:semiHidden="1" w:unhideWhenUsed="1"/>
+    <w:lsdException w:name="toa heading" w:semiHidden="1" w:unhideWhenUsed="1"/>
+    <w:lsdException w:name="List" w:semiHidden="1" w:unhideWhenUsed="1"/>
+    <w:lsdException w:name="List Bullet" w:semiHidden="1" w:unhideWhenUsed="1"/>
+    <w:lsdException w:name="List Number" w:semiHidden="1" w:unhideWhenUsed="1"/>
+    <w:lsdException w:name="List 2" w:semiHidden="1" w:unhideWhenUsed="1"/>
+    <w:lsdException w:name="List 3" w:semiHidden="1" w:unhideWhenUsed="1"/>
+    <w:lsdException w:name="List 4" w:semiHidden="1" w:unhideWhenUsed="1"/>
+    <w:lsdException w:name="List 5" w:semiHidden="1" w:unhideWhenUsed="1"/>
+    <w:lsdException w:name="List Bullet 2" w:semiHidden="1" w:unhideWhenUsed="1"/>
+    <w:lsdException w:name="List Bullet 3" w:semiHidden="1" w:unhideWhenUsed="1"/>
+    <w:lsdException w:name="List Bullet 4" w:semiHidden="1" w:unhideWhenUsed="1"/>
+    <w:lsdException w:name="List Bullet 5" w:semiHidden="1" w:unhideWhenUsed="1"/>
+    <w:lsdException w:name="List Number 2" w:semiHidden="1" w:unhideWhenUsed="1"/>
+    <w:lsdException w:name="List Number 3" w:semiHidden="1" w:unhideWhenUsed="1"/>
+    <w:lsdException w:name="List Number 4" w:semiHidden="1" w:unhideWhenUsed="1"/>
+    <w:lsdException w:name="List Number 5" w:semiHidden="1" w:unhideWhenUsed="1"/>
+    <w:lsdException w:name="Title" w:uiPriority="10" w:qFormat="1"/>
+    <w:lsdException w:name="Closing" w:semiHidden="1" w:unhideWhenUsed="1"/>
+    <w:lsdException w:name="Signature" w:semiHidden="1" w:unhideWhenUsed="1"/>
+    <w:lsdException w:name="Default Paragraph Font" w:semiHidden="1" w:uiPriority="1" w:unhideWhenUsed="1"/>
+    <w:lsdException w:name="Body Text" w:semiHidden="1" w:unhideWhenUsed="1"/>
+    <w:lsdException w:name="Body Text Indent" w:semiHidden="1" w:unhideWhenUsed="1"/>
+    <w:lsdException w:name="List Continue" w:semiHidden="1" w:unhideWhenUsed="1"/>
+    <w:lsdException w:name="List Continue 2" w:semiHidden="1" w:unhideWhenUsed="1"/>
+    <w:lsdException w:name="List Continue 3" w:semiHidden="1" w:unhideWhenUsed="1"/>
+    <w:lsdException w:name="List Continue 4" w:semiHidden="1" w:unhideWhenUsed="1"/>
+    <w:lsdException w:name="List Continue 5" w:semiHidden="1" w:unhideWhenUsed="1"/>
+    <w:lsdException w:name="Message Header" w:semiHidden="1" w:unhideWhenUsed="1"/>
+    <w:lsdException w:name="Subtitle" w:uiPriority="11" w:qFormat="1"/>
+    <w:lsdException w:name="Salutation" w:semiHidden="1" w:unhideWhenUsed="1"/>
+    <w:lsdException w:name="Date" w:semiHidden="1" w:unhideWhenUsed="1"/>
+    <w:lsdException w:name="Body Text First Indent" w:semiHidden="1" w:unhideWhenUsed="1"/>
+    <w:lsdException w:name="Body Text First Indent 2" w:semiHidden="1" w:unhideWhenUsed="1"/>
+    <w:lsdException w:name="Note Heading" w:semiHidden="1" w:unhideWhenUsed="1"/>
+    <w:lsdException w:name="Body Text 2" w:semiHidden="1" w:unhideWhenUsed="1"/>
+    <w:lsdException w:name="Body Text 3" w:semiHidden="1" w:unhideWhenUsed="1"/>
+    <w:lsdException w:name="Body Text Indent 2" w:semiHidden="1" w:unhideWhenUsed="1"/>
+    <w:lsdException w:name="Body Text Indent 3" w:semiHidden="1" w:unhideWhenUsed="1"/>
+    <w:lsdException w:name="Block Text" w:semiHidden="1" w:unhideWhenUsed="1"/>
+    <w:lsdException w:name="Hyperlink" w:semiHidden="1" w:unhideWhenUsed="1"/>
+    <w:lsdException w:name="FollowedHyperlink" w:semiHidden="1" w:unhideWhenUsed="1"/>
+    <w:lsdException w:name="Strong" w:uiPriority="22" w:qFormat="1"/>
+    <w:lsdException w:name="Emphasis" w:uiPriority="20" w:qFormat="1"/>
+    <w:lsdException w:name="Document Map" w:semiHidden="1" w:unhideWhenUsed="1"/>
+    <w:lsdException w:name="Plain Text" w:semiHidden="1" w:unhideWhenUsed="1"/>
+    <w:lsdException w:name="E-mail Signature" w:semiHidden="1" w:unhideWhenUsed="1"/>
+    <w:lsdException w:name="HTML Top of Form" w:semiHidden="1" w:unhideWhenUsed="1"/>
+    <w:lsdException w:name="HTML Bottom of Form" w:semiHidden="1" w:unhideWhenUsed="1"/>
+    <w:lsdException w:name="Normal (Web)" w:semiHidden="1" w:unhideWhenUsed="1"/>
+    <w:lsdException w:name="HTML Acronym" w:semiHidden="1" w:unhideWhenUsed="1"/>
+    <w:lsdException w:name="HTML Address" w:semiHidden="1" w:unhideWhenUsed="1"/>
+    <w:lsdException w:name="HTML Cite" w:semiHidden="1" w:unhideWhenUsed="1"/>
+    <w:lsdException w:name="HTML Code" w:semiHidden="1" w:unhideWhenUsed="1"/>
+    <w:lsdException w:name="HTML Definition" w:semiHidden="1" w:unhideWhenUsed="1"/>
+    <w:lsdException w:name="HTML Keyboard" w:semiHidden="1" w:unhideWhenUsed="1"/>
+    <w:lsdException w:name="HTML Preformatted" w:semiHidden="1" w:unhideWhenUsed="1"/>
+    <w:lsdException w:name="HTML Sample" w:semiHidden="1" w:unhideWhenUsed="1"/>
+    <w:lsdException w:name="HTML Typewriter" w:semiHidden="1" w:unhideWhenUsed="1"/>
+    <w:lsdException w:name="HTML Variable" w:semiHidden="1" w:unhideWhenUsed="1"/>
+    <w:lsdException w:name="Normal Table" w:semiHidden="1" w:unhideWhenUsed="1"/>
+    <w:lsdException w:name="annotation subject" w:semiHidden="1" w:unhideWhenUsed="1"/>
+    <w:lsdException w:name="No List" w:semiHidden="1" w:unhideWhenUsed="1"/>
+    <w:lsdException w:name="Outline List 1" w:semiHidden="1" w:unhideWhenUsed="1"/>
+    <w:lsdException w:name="Outline List 2" w:semiHidden="1" w:unhideWhenUsed="1"/>
+    <w:lsdException w:name="Outline List 3" w:semiHidden="1" w:unhideWhenUsed="1"/>
+    <w:lsdException w:name="Table Simple 1" w:semiHidden="1" w:unhideWhenUsed="1"/>
+    <w:lsdException w:name="Table Simple 2" w:semiHidden="1" w:unhideWhenUsed="1"/>
+    <w:lsdException w:name="Table Simple 3" w:semiHidden="1" w:unhideWhenUsed="1"/>
+    <w:lsdException w:name="Table Classic 1" w:semiHidden="1" w:unhideWhenUsed="1"/>
+    <w:lsdException w:name="Table Classic 2" w:semiHidden="1" w:unhideWhenUsed="1"/>
+    <w:lsdException w:name="Table Classic 3" w:semiHidden="1" w:unhideWhenUsed="1"/>
+    <w:lsdException w:name="Table Classic 4" w:semiHidden="1" w:unhideWhenUsed="1"/>
+    <w:lsdException w:name="Table Colorful 1" w:semiHidden="1" w:unhideWhenUsed="1"/>
+    <w:lsdException w:name="Table Colorful 2" w:semiHidden="1" w:unhideWhenUsed="1"/>
+    <w:lsdException w:name="Table Colorful 3" w:semiHidden="1" w:unhideWhenUsed="1"/>
+    <w:lsdException w:name="Table Columns 1" w:semiHidden="1" w:unhideWhenUsed="1"/>
+    <w:lsdException w:name="Table Columns 2" w:semiHidden="1" w:unhideWhenUsed="1"/>
+    <w:lsdException w:name="Table Columns 3" w:semiHidden="1" w:unhideWhenUsed="1"/>
+    <w:lsdException w:name="Table Columns 4" w:semiHidden="1" w:unhideWhenUsed="1"/>
+    <w:lsdException w:name="Table Columns 5" w:semiHidden="1" w:unhideWhenUsed="1"/>
+    <w:lsdException w:name="Table Grid 1" w:semiHidden="1" w:unhideWhenUsed="1"/>
+    <w:lsdException w:name="Table Grid 2" w:semiHidden="1" w:unhideWhenUsed="1"/>
+    <w:lsdException w:name="Table Grid 3" w:semiHidden="1" w:unhideWhenUsed="1"/>
+    <w:lsdException w:name="Table Grid 4" w:semiHidden="1" w:unhideWhenUsed="1"/>
+    <w:lsdException w:name="Table Grid 5" w:semiHidden="1" w:unhideWhenUsed="1"/>
+    <w:lsdException w:name="Table Grid 6" w:semiHidden="1" w:unhideWhenUsed="1"/>
+    <w:lsdException w:name="Table Grid 7" w:semiHidden="1" w:unhideWhenUsed="1"/>
+    <w:lsdException w:name="Table Grid 8" w:semiHidden="1" w:unhideWhenUsed="1"/>
+    <w:lsdException w:name="Table List 1" w:semiHidden="1" w:unhideWhenUsed="1"/>
+    <w:lsdException w:name="Table List 2" w:semiHidden="1" w:unhideWhenUsed="1"/>
+    <w:lsdException w:name="Table List 3" w:semiHidden="1" w:unhideWhenUsed="1"/>
+    <w:lsdException w:name="Table List 4" w:semiHidden="1" w:unhideWhenUsed="1"/>
+    <w:lsdException w:name="Table List 5" w:semiHidden="1" w:unhideWhenUsed="1"/>
+    <w:lsdException w:name="Table List 6" w:semiHidden="1" w:unhideWhenUsed="1"/>
+    <w:lsdException w:name="Table List 7" w:semiHidden="1" w:unhideWhenUsed="1"/>
+    <w:lsdException w:name="Table List 8" w:semiHidden="1" w:unhideWhenUsed="1"/>
+    <w:lsdException w:name="Table 3D effects 1" w:semiHidden="1" w:unhideWhenUsed="1"/>
+    <w:lsdException w:name="Table 3D effects 2" w:semiHidden="1" w:unhideWhenUsed="1"/>
+    <w:lsdException w:name="Table 3D effects 3" w:semiHidden="1" w:unhideWhenUsed="1"/>
+    <w:lsdException w:name="Table Contemporary" w:semiHidden="1" w:unhideWhenUsed="1"/>
+    <w:lsdException w:name="Table Elegant" w:semiHidden="1" w:unhideWhenUsed="1"/>
+    <w:lsdException w:name="Table Professional" w:semiHidden="1" w:unhideWhenUsed="1"/>
+    <w:lsdException w:name="Table Subtle 1" w:semiHidden="1" w:unhideWhenUsed="1"/>
+    <w:lsdException w:name="Table Subtle 2" w:semiHidden="1" w:unhideWhenUsed="1"/>
+    <w:lsdException w:name="Table Web 1" w:semiHidden="1" w:unhideWhenUsed="1"/>
+    <w:lsdException w:name="Table Web 2" w:semiHidden="1" w:unhideWhenUsed="1"/>
+    <w:lsdException w:name="Table Web 3" w:semiHidden="1" w:unhideWhenUsed="1"/>
+    <w:lsdException w:name="Balloon Text" w:semiHidden="1" w:unhideWhenUsed="1"/>
+    <w:lsdException w:name="Table Grid" w:uiPriority="59"/>
+    <w:lsdException w:name="Table Theme" w:semiHidden="1" w:unhideWhenUsed="1"/>
+    <w:lsdException w:name="Placeholder Text" w:semiHidden="1"/>
+    <w:lsdException w:name="No Spacing" w:uiPriority="1" w:qFormat="1"/>
+    <w:lsdException w:name="Light Shading" w:uiPriority="60"/>
+    <w:lsdException w:name="Light List" w:uiPriority="61"/>
+    <w:lsdException w:name="Light Grid" w:uiPriority="62"/>
+    <w:lsdException w:name="Medium Shading 1" w:uiPriority="63"/>
+    <w:lsdException w:name="Medium Shading 2" w:uiPriority="64"/>
+    <w:lsdException w:name="Medium List 1" w:uiPriority="65"/>
+    <w:lsdException w:name="Medium List 2" w:uiPriority="66"/>
+    <w:lsdException w:name="Medium Grid 1" w:uiPriority="67"/>
+    <w:lsdException w:name="Medium Grid 2" w:uiPriority="68"/>
+    <w:lsdException w:name="Medium Grid 3" w:uiPriority="69"/>
+    <w:lsdException w:name="Dark List" w:uiPriority="70"/>
+    <w:lsdException w:name="Colorful Shading" w:uiPriority="71"/>
+    <w:lsdException w:name="Colorful List" w:uiPriority="72"/>
+    <w:lsdException w:name="Colorful Grid" w:uiPriority="73"/>
+    <w:lsdException w:name="Light Shading Accent 1" w:uiPriority="60"/>
+    <w:lsdException w:name="Light List Accent 1" w:uiPriority="61"/>
+    <w:lsdException w:name="Light Grid Accent 1" w:uiPriority="62"/>
+    <w:lsdException w:name="Medium Shading 1 Accent 1" w:uiPriority="63"/>
+    <w:lsdException w:name="Medium Shading 2 Accent 1" w:uiPriority="64"/>
+    <w:lsdException w:name="Medium List 1 Accent 1" w:uiPriority="65"/>
+    <w:lsdException w:name="Revision" w:semiHidden="1"/>
+    <w:lsdException w:name="List Paragraph" w:uiPriority="34" w:qFormat="1"/>
+    <w:lsdException w:name="Quote" w:uiPriority="29" w:qFormat="1"/>
+    <w:lsdException w:name="Intense Quote" w:uiPriority="30" w:qFormat="1"/>
+    <w:lsdException w:name="Medium List 2 Accent 1" w:uiPriority="66"/>
+    <w:lsdException w:name="Medium Grid 1 Accent 1" w:uiPriority="67"/>
+    <w:lsdException w:name="Medium Grid 2 Accent 1" w:uiPriority="68"/>
+    <w:lsdException w:name="Medium Grid 3 Accent 1" w:uiPriority="69"/>
+    <w:lsdException w:name="Dark List Accent 1" w:uiPriority="70"/>
+    <w:lsdException w:name="Colorful Shading Accent 1" w:uiPriority="71"/>
+    <w:lsdException w:name="Colorful List Accent 1" w:uiPriority="72"/>
+    <w:lsdException w:name="Colorful Grid Accent 1" w:uiPriority="73"/>
+    <w:lsdException w:name="Light Shading Accent 2" w:uiPriority="60"/>
+    <w:lsdException w:name="Light List Accent 2" w:uiPriority="61"/>
+    <w:lsdException w:name="Light Grid Accent 2" w:uiPriority="62"/>
+    <w:lsdException w:name="Medium Shading 1 Accent 2" w:uiPriority="63"/>
+    <w:lsdException w:name="Medium Shading 2 Accent 2" w:uiPriority="64"/>
+    <w:lsdException w:name="Medium List 1 Accent 2" w:uiPriority="65"/>
+    <w:lsdException w:name="Medium List 2 Accent 2" w:uiPriority="66"/>
+    <w:lsdException w:name="Medium Grid 1 Accent 2" w:uiPriority="67"/>
+    <w:lsdException w:name="Medium Grid 2 Accent 2" w:uiPriority="68"/>
+    <w:lsdException w:name="Medium Grid 3 Accent 2" w:uiPriority="69"/>
+    <w:lsdException w:name="Dark List Accent 2" w:uiPriority="70"/>
+    <w:lsdException w:name="Colorful Shading Accent 2" w:uiPriority="71"/>
+    <w:lsdException w:name="Colorful List Accent 2" w:uiPriority="72"/>
+    <w:lsdException w:name="Colorful Grid Accent 2" w:uiPriority="73"/>
+    <w:lsdException w:name="Light Shading Accent 3" w:uiPriority="60"/>
+    <w:lsdException w:name="Light List Accent 3" w:uiPriority="61"/>
+    <w:lsdException w:name="Light Grid Accent 3" w:uiPriority="62"/>
+    <w:lsdException w:name="Medium Shading 1 Accent 3" w:uiPriority="63"/>
+    <w:lsdException w:name="Medium Shading 2 Accent 3" w:uiPriority="64"/>
+    <w:lsdException w:name="Medium List 1 Accent 3" w:uiPriority="65"/>
+    <w:lsdException w:name="Medium List 2 Accent 3" w:uiPriority="66"/>
+    <w:lsdException w:name="Medium Grid 1 Accent 3" w:uiPriority="67"/>
+    <w:lsdException w:name="Medium Grid 2 Accent 3" w:uiPriority="68"/>
+    <w:lsdException w:name="Medium Grid 3 Accent 3" w:uiPriority="69"/>
+    <w:lsdException w:name="Dark List Accent 3" w:uiPriority="70"/>
+    <w:lsdException w:name="Colorful Shading Accent 3" w:uiPriority="71"/>
+    <w:lsdException w:name="Colorful List Accent 3" w:uiPriority="72"/>
+    <w:lsdException w:name="Colorful Grid Accent 3" w:uiPriority="73"/>
+    <w:lsdException w:name="Light Shading Accent 4" w:uiPriority="60"/>
+    <w:lsdException w:name="Light List Accent 4" w:uiPriority="61"/>
+    <w:lsdException w:name="Light Grid Accent 4" w:uiPriority="62"/>
+    <w:lsdException w:name="Medium Shading 1 Accent 4" w:uiPriority="63"/>
+    <w:lsdException w:name="Medium Shading 2 Accent 4" w:uiPriority="64"/>
+    <w:lsdException w:name="Medium List 1 Accent 4" w:uiPriority="65"/>
+    <w:lsdException w:name="Medium List 2 Accent 4" w:uiPriority="66"/>
+    <w:lsdException w:name="Medium Grid 1 Accent 4" w:uiPriority="67"/>
+    <w:lsdException w:name="Medium Grid 2 Accent 4" w:uiPriority="68"/>
+    <w:lsdException w:name="Medium Grid 3 Accent 4" w:uiPriority="69"/>
+    <w:lsdException w:name="Dark List Accent 4" w:uiPriority="70"/>
+    <w:lsdException w:name="Colorful Shading Accent 4" w:uiPriority="71"/>
+    <w:lsdException w:name="Colorful List Accent 4" w:uiPriority="72"/>
+    <w:lsdException w:name="Colorful Grid Accent 4" w:uiPriority="73"/>
+    <w:lsdException w:name="Light Shading Accent 5" w:uiPriority="60"/>
+    <w:lsdException w:name="Light List Accent 5" w:uiPriority="61"/>
+    <w:lsdException w:name="Light Grid Accent 5" w:uiPriority="62"/>
+    <w:lsdException w:name="Medium Shading 1 Accent 5" w:uiPriority="63"/>
+    <w:lsdException w:name="Medium Shading 2 Accent 5" w:uiPriority="64"/>
+    <w:lsdException w:name="Medium List 1 Accent 5" w:uiPriority="65"/>
+    <w:lsdException w:name="Medium List 2 Accent 5" w:uiPriority="66"/>
+    <w:lsdException w:name="Medium Grid 1 Accent 5" w:uiPriority="67"/>
+    <w:lsdException w:name="Medium Grid 2 Accent 5" w:uiPriority="68"/>
+    <w:lsdException w:name="Medium Grid 3 Accent 5" w:uiPriority="69"/>
+    <w:lsdException w:name="Dark List Accent 5" w:uiPriority="70"/>
+    <w:lsdException w:name="Colorful Shading Accent 5" w:uiPriority="71"/>
+    <w:lsdException w:name="Colorful List Accent 5" w:uiPriority="72"/>
+    <w:lsdException w:name="Colorful Grid Accent 5" w:uiPriority="73"/>
+    <w:lsdException w:name="Light Shading Accent 6" w:uiPriority="60"/>
+    <w:lsdException w:name="Light List Accent 6" w:uiPriority="61"/>
+    <w:lsdException w:name="Light Grid Accent 6" w:uiPriority="62"/>
+    <w:lsdException w:name="Medium Shading 1 Accent 6" w:uiPriority="63"/>
+    <w:lsdException w:name="Medium Shading 2 Accent 6" w:uiPriority="64"/>
+    <w:lsdException w:name="Medium List 1 Accent 6" w:uiPriority="65"/>
+    <w:lsdException w:name="Medium List 2 Accent 6" w:uiPriority="66"/>
+    <w:lsdException w:name="Medium Grid 1 Accent 6" w:uiPriority="67"/>
+    <w:lsdException w:name="Medium Grid 2 Accent 6" w:uiPriority="68"/>
+    <w:lsdException w:name="Medium Grid 3 Accent 6" w:uiPriority="69"/>
+    <w:lsdException w:name="Dark List Accent 6" w:uiPriority="70"/>
+    <w:lsdException w:name="Colorful Shading Accent 6" w:uiPriority="71"/>
+    <w:lsdException w:name="Colorful List Accent 6" w:uiPriority="72"/>
+    <w:lsdException w:name="Colorful Grid Accent 6" w:uiPriority="73"/>
+    <w:lsdException w:name="Subtle Emphasis" w:uiPriority="19" w:qFormat="1"/>
+    <w:lsdException w:name="Intense Emphasis" w:uiPriority="21" w:qFormat="1"/>
+    <w:lsdException w:name="Subtle Reference" w:uiPriority="31" w:qFormat="1"/>
+    <w:lsdException w:name="Intense Reference" w:uiPriority="32" w:qFormat="1"/>
+    <w:lsdException w:name="Book Title" w:uiPriority="33" w:qFormat="1"/>
+    <w:lsdException w:name="Bibliography" w:semiHidden="1" w:uiPriority="37" w:unhideWhenUsed="1"/>
+    <w:lsdException w:name="TOC Heading" w:semiHidden="1" w:uiPriority="39" w:unhideWhenUsed="1" w:qFormat="1"/>
+    <w:lsdException w:name="Plain Table 1" w:uiPriority="41"/>
+    <w:lsdException w:name="Plain Table 2" w:uiPriority="42"/>
+    <w:lsdException w:name="Plain Table 3" w:uiPriority="43"/>
+    <w:lsdException w:name="Plain Table 4" w:uiPriority="44"/>
+    <w:lsdException w:name="Plain Table 5" w:uiPriority="45"/>
+    <w:lsdException w:name="Grid Table Light" w:uiPriority="40"/>
+    <w:lsdException w:name="Grid Table 1 Light" w:uiPriority="46"/>
+    <w:lsdException w:name="Grid Table 2" w:uiPriority="47"/>
+    <w:lsdException w:name="Grid Table 3" w:uiPriority="48"/>
+    <w:lsdException w:name="Grid Table 4" w:uiPriority="49"/>
+    <w:lsdException w:name="Grid Table 5 Dark" w:uiPriority="50"/>
+    <w:lsdException w:name="Grid Table 6 Colorful" w:uiPriority="51"/>
+    <w:lsdException w:name="Grid Table 7 Colorful" w:uiPriority="52"/>
+    <w:lsdException w:name="Grid Table 1 Light Accent 1" w:uiPriority="46"/>
+    <w:lsdException w:name="Grid Table 2 Accent 1" w:uiPriority="47"/>
+    <w:lsdException w:name="Grid Table 3 Accent 1" w:uiPriority="48"/>
+    <w:lsdException w:name="Grid Table 4 Accent 1" w:uiPriority="49"/>
+    <w:lsdException w:name="Grid Table 5 Dark Accent 1" w:uiPriority="50"/>
+    <w:lsdException w:name="Grid Table 6 Colorful Accent 1" w:uiPriority="51"/>
+    <w:lsdException w:name="Grid Table 7 Colorful Accent 1" w:uiPriority="52"/>
+    <w:lsdException w:name="Grid Table 1 Light Accent 2" w:uiPriority="46"/>
+    <w:lsdException w:name="Grid Table 2 Accent 2" w:uiPriority="47"/>
+    <w:lsdException w:name="Grid Table 3 Accent 2" w:uiPriority="48"/>
+    <w:lsdException w:name="Grid Table 4 Accent 2" w:uiPriority="49"/>
+    <w:lsdException w:name="Grid Table 5 Dark Accent 2" w:uiPriority="50"/>
+    <w:lsdException w:name="Grid Table 6 Colorful Accent 2" w:uiPriority="51"/>
+    <w:lsdException w:name="Grid Table 7 Colorful Accent 2" w:uiPriority="52"/>
+    <w:lsdException w:name="Grid Table 1 Light Accent 3" w:uiPriority="46"/>
+    <w:lsdException w:name="Grid Table 2 Accent 3" w:uiPriority="47"/>
+    <w:lsdException w:name="Grid Table 3 Accent 3" w:uiPriority="48"/>
+    <w:lsdException w:name="Grid Table 4 Accent 3" w:uiPriority="49"/>
+    <w:lsdException w:name="Grid Table 5 Dark Accent 3" w:uiPriority="50"/>
+    <w:lsdException w:name="Grid Table 6 Colorful Accent 3" w:uiPriority="51"/>
+    <w:lsdException w:name="Grid Table 7 Colorful Accent 3" w:uiPriority="52"/>
+    <w:lsdException w:name="Grid Table 1 Light Accent 4" w:uiPriority="46"/>
+    <w:lsdException w:name="Grid Table 2 Accent 4" w:uiPriority="47"/>
+    <w:lsdException w:name="Grid Table 3 Accent 4" w:uiPriority="48"/>
+    <w:lsdException w:name="Grid Table 4 Accent 4" w:uiPriority="49"/>
+    <w:lsdException w:name="Grid Table 5 Dark Accent 4" w:uiPriority="50"/>
+    <w:lsdException w:name="Grid Table 6 Colorful Accent 4" w:uiPriority="51"/>
+    <w:lsdException w:name="Grid Table 7 Colorful Accent 4" w:uiPriority="52"/>
+    <w:lsdException w:name="Grid Table 1 Light Accent 5" w:uiPriority="46"/>
+    <w:lsdException w:name="Grid Table 2 Accent 5" w:uiPriority="47"/>
+    <w:lsdException w:name="Grid Table 3 Accent 5" w:uiPriority="48"/>
+    <w:lsdException w:name="Grid Table 4 Accent 5" w:uiPriority="49"/>
+    <w:lsdException w:name="Grid Table 5 Dark Accent 5" w:uiPriority="50"/>
+    <w:lsdException w:name="Grid Table 6 Colorful Accent 5" w:uiPriority="51"/>
+    <w:lsdException w:name="Grid Table 7 Colorful Accent 5" w:uiPriority="52"/>
+    <w:lsdException w:name="Grid Table 1 Light Accent 6" w:uiPriority="46"/>
+    <w:lsdException w:name="Grid Table 2 Accent 6" w:uiPriority="47"/>
+    <w:lsdException w:name="Grid Table 3 Accent 6" w:uiPriority="48"/>
+    <w:lsdException w:name="Grid Table 4 Accent 6" w:uiPriority="49"/>
+    <w:lsdException w:name="Grid Table 5 Dark Accent 6" w:uiPriority="50"/>
+    <w:lsdException w:name="Grid Table 6 Colorful Accent 6" w:uiPriority="51"/>
+    <w:lsdException w:name="Grid Table 7 Colorful Accent 6" w:uiPriority="52"/>
+    <w:lsdException w:name="List Table 1 Light" w:uiPriority="46"/>
+    <w:lsdException w:name="List Table 2" w:uiPriority="47"/>
+    <w:lsdException w:name="List Table 3" w:uiPriority="48"/>
+    <w:lsdException w:name="List Table 4" w:uiPriority="49"/>
+    <w:lsdException w:name="List Table 5 Dark" w:uiPriority="50"/>
+    <w:lsdException w:name="List Table 6 Colorful" w:uiPriority="51"/>
+    <w:lsdException w:name="List Table 7 Colorful" w:uiPriority="52"/>
+    <w:lsdException w:name="List Table 1 Light Accent 1" w:uiPriority="46"/>
+    <w:lsdException w:name="List Table 2 Accent 1" w:uiPriority="47"/>
+    <w:lsdException w:name="List Table 3 Accent 1" w:uiPriority="48"/>
+    <w:lsdException w:name="List Table 4 Accent 1" w:uiPriority="49"/>
+    <w:lsdException w:name="List Table 5 Dark Accent 1" w:uiPriority="50"/>
+    <w:lsdException w:name="List Table 6 Colorful Accent 1" w:uiPriority="51"/>
+    <w:lsdException w:name="List Table 7 Colorful Accent 1" w:uiPriority="52"/>
+    <w:lsdException w:name="List Table 1 Light Accent 2" w:uiPriority="46"/>
+    <w:lsdException w:name="List Table 2 Accent 2" w:uiPriority="47"/>
+    <w:lsdException w:name="List Table 3 Accent 2" w:uiPriority="48"/>
+    <w:lsdException w:name="List Table 4 Accent 2" w:uiPriority="49"/>
+    <w:lsdException w:name="List Table 5 Dark Accent 2" w:uiPriority="50"/>
+    <w:lsdException w:name="List Table 6 Colorful Accent 2" w:uiPriority="51"/>
+    <w:lsdException w:name="List Table 7 Colorful Accent 2" w:uiPriority="52"/>
+    <w:lsdException w:name="List Table 1 Light Accent 3" w:uiPriority="46"/>
+    <w:lsdException w:name="List Table 2 Accent 3" w:uiPriority="47"/>
+    <w:lsdException w:name="List Table 3 Accent 3" w:uiPriority="48"/>
+    <w:lsdException w:name="List Table 4 Accent 3" w:uiPriority="49"/>
+    <w:lsdException w:name="List Table 5 Dark Accent 3" w:uiPriority="50"/>
+    <w:lsdException w:name="List Table 6 Colorful Accent 3" w:uiPriority="51"/>
+    <w:lsdException w:name="List Table 7 Colorful Accent 3" w:uiPriority="52"/>
+    <w:lsdException w:name="List Table 1 Light Accent 4" w:uiPriority="46"/>
+    <w:lsdException w:name="List Table 2 Accent 4" w:uiPriority="47"/>
+    <w:lsdException w:name="List Table 3 Accent 4" w:uiPriority="48"/>
+    <w:lsdException w:name="List Table 4 Accent 4" w:uiPriority="49"/>
+    <w:lsdException w:name="List Table 5 Dark Accent 4" w:uiPriority="50"/>
+    <w:lsdException w:name="List Table 6 Colorful Accent 4" w:uiPriority="51"/>
+    <w:lsdException w:name="List Table 7 Colorful Accent 4" w:uiPriority="52"/>
+    <w:lsdException w:name="List Table 1 Light Accent 5" w:uiPriority="46"/>
+    <w:lsdException w:name="List Table 2 Accent 5" w:uiPriority="47"/>
+    <w:lsdException w:name="List Table 3 Accent 5" w:uiPriority="48"/>
+    <w:lsdException w:name="List Table 4 Accent 5" w:uiPriority="49"/>
+    <w:lsdException w:name="List Table 5 Dark Accent 5" w:uiPriority="50"/>
+    <w:lsdException w:name="List Table 6 Colorful Accent 5" w:uiPriority="51"/>
+    <w:lsdException w:name="List Table 7 Colorful Accent 5" w:uiPriority="52"/>
+    <w:lsdException w:name="List Table 1 Light Accent 6" w:uiPriority="46"/>
+    <w:lsdException w:name="List Table 2 Accent 6" w:uiPriority="47"/>
+    <w:lsdException w:name="List Table 3 Accent 6" w:uiPriority="48"/>
+    <w:lsdException w:name="List Table 4 Accent 6" w:uiPriority="49"/>
+    <w:lsdException w:name="List Table 5 Dark Accent 6" w:uiPriority="50"/>
+    <w:lsdException w:name="List Table 6 Colorful Accent 6" w:uiPriority="51"/>
+    <w:lsdException w:name="List Table 7 Colorful Accent 6" w:uiPriority="52"/>
+    <w:lsdException w:name="Mention" w:semiHidden="1" w:unhideWhenUsed="1"/>
+    <w:lsdException w:name="Smart Hyperlink" w:semiHidden="1" w:unhideWhenUsed="1"/>
+    <w:lsdException w:name="Hashtag" w:semiHidden="1" w:unhideWhenUsed="1"/>
+    <w:lsdException w:name="Unresolved Mention" w:semiHidden="1" w:unhideWhenUsed="1"/>
+    <w:lsdException w:name="Smart Link" w:semiHidden="1" w:unhideWhenUsed="1"/>
   </w:latentStyles>
   <w:style w:type="paragraph" w:default="1" w:styleId="Normal">
     <w:name w:val="Normal"/>
     <w:qFormat/>
   </w:style>
-  <w:style w:type="character" w:default="1" w:styleId="DefaultParagraphFont">
+  <w:style w:type="character" w:default="1" w:styleId="Fontdeparagrafimplicit">
     <w:name w:val="Default Paragraph Font"/>
     <w:uiPriority w:val="1"/>
     <w:semiHidden/>
     <w:unhideWhenUsed/>
   </w:style>
-  <w:style w:type="table" w:default="1" w:styleId="TableNormal">
+  <w:style w:type="table" w:default="1" w:styleId="TabelNormal">
     <w:name w:val="Normal Table"/>
     <w:uiPriority w:val="99"/>
     <w:semiHidden/>
@@ -3187,16 +4529,16 @@
       </w:tblCellMar>
     </w:tblPr>
   </w:style>
-  <w:style w:type="numbering" w:default="1" w:styleId="NoList">
+  <w:style w:type="numbering" w:default="1" w:styleId="FrListare">
     <w:name w:val="No List"/>
     <w:uiPriority w:val="99"/>
     <w:semiHidden/>
     <w:unhideWhenUsed/>
   </w:style>
-  <w:style w:type="paragraph" w:styleId="Header">
+  <w:style w:type="paragraph" w:styleId="Antet">
     <w:name w:val="header"/>
     <w:basedOn w:val="Normal"/>
-    <w:link w:val="HeaderChar"/>
+    <w:link w:val="AntetCaracter"/>
     <w:uiPriority w:val="99"/>
     <w:unhideWhenUsed/>
     <w:rsid w:val="005F6A53"/>
@@ -3208,17 +4550,17 @@
       <w:spacing w:after="0" w:line="240" w:lineRule="auto"/>
     </w:pPr>
   </w:style>
-  <w:style w:type="character" w:customStyle="1" w:styleId="HeaderChar">
-    <w:name w:val="Header Char"/>
-    <w:basedOn w:val="DefaultParagraphFont"/>
-    <w:link w:val="Header"/>
+  <w:style w:type="character" w:customStyle="1" w:styleId="AntetCaracter">
+    <w:name w:val="Antet Caracter"/>
+    <w:basedOn w:val="Fontdeparagrafimplicit"/>
+    <w:link w:val="Antet"/>
     <w:uiPriority w:val="99"/>
     <w:rsid w:val="005F6A53"/>
   </w:style>
-  <w:style w:type="paragraph" w:styleId="Footer">
+  <w:style w:type="paragraph" w:styleId="Subsol">
     <w:name w:val="footer"/>
     <w:basedOn w:val="Normal"/>
-    <w:link w:val="FooterChar"/>
+    <w:link w:val="SubsolCaracter"/>
     <w:uiPriority w:val="99"/>
     <w:unhideWhenUsed/>
     <w:rsid w:val="005F6A53"/>
@@ -3230,17 +4572,17 @@
       <w:spacing w:after="0" w:line="240" w:lineRule="auto"/>
     </w:pPr>
   </w:style>
-  <w:style w:type="character" w:customStyle="1" w:styleId="FooterChar">
-    <w:name w:val="Footer Char"/>
-    <w:basedOn w:val="DefaultParagraphFont"/>
-    <w:link w:val="Footer"/>
+  <w:style w:type="character" w:customStyle="1" w:styleId="SubsolCaracter">
+    <w:name w:val="Subsol Caracter"/>
+    <w:basedOn w:val="Fontdeparagrafimplicit"/>
+    <w:link w:val="Subsol"/>
     <w:uiPriority w:val="99"/>
     <w:rsid w:val="005F6A53"/>
   </w:style>
-  <w:style w:type="paragraph" w:styleId="BalloonText">
+  <w:style w:type="paragraph" w:styleId="TextnBalon">
     <w:name w:val="Balloon Text"/>
     <w:basedOn w:val="Normal"/>
-    <w:link w:val="BalloonTextChar"/>
+    <w:link w:val="TextnBalonCaracter"/>
     <w:uiPriority w:val="99"/>
     <w:semiHidden/>
     <w:unhideWhenUsed/>
@@ -3254,10 +4596,10 @@
       <w:szCs w:val="16"/>
     </w:rPr>
   </w:style>
-  <w:style w:type="character" w:customStyle="1" w:styleId="BalloonTextChar">
-    <w:name w:val="Balloon Text Char"/>
-    <w:basedOn w:val="DefaultParagraphFont"/>
-    <w:link w:val="BalloonText"/>
+  <w:style w:type="character" w:customStyle="1" w:styleId="TextnBalonCaracter">
+    <w:name w:val="Text în Balon Caracter"/>
+    <w:basedOn w:val="Fontdeparagrafimplicit"/>
+    <w:link w:val="TextnBalon"/>
     <w:uiPriority w:val="99"/>
     <w:semiHidden/>
     <w:rsid w:val="005F6A53"/>
@@ -3269,7 +4611,7 @@
   </w:style>
   <w:style w:type="character" w:styleId="Hyperlink">
     <w:name w:val="Hyperlink"/>
-    <w:basedOn w:val="DefaultParagraphFont"/>
+    <w:basedOn w:val="Fontdeparagrafimplicit"/>
     <w:uiPriority w:val="99"/>
     <w:unhideWhenUsed/>
     <w:rsid w:val="00004335"/>
@@ -3278,7 +4620,7 @@
       <w:u w:val="single"/>
     </w:rPr>
   </w:style>
-  <w:style w:type="paragraph" w:styleId="ListParagraph">
+  <w:style w:type="paragraph" w:styleId="Listparagraf">
     <w:name w:val="List Paragraph"/>
     <w:basedOn w:val="Normal"/>
     <w:uiPriority w:val="34"/>
@@ -3289,314 +4631,9 @@
       <w:contextualSpacing/>
     </w:pPr>
   </w:style>
-  <w:style w:type="table" w:styleId="TableGrid">
+  <w:style w:type="table" w:styleId="Tabelgril">
     <w:name w:val="Table Grid"/>
-    <w:basedOn w:val="TableNormal"/>
-    <w:uiPriority w:val="59"/>
-    <w:rsid w:val="0042347A"/>
-    <w:pPr>
-      <w:spacing w:after="0" w:line="240" w:lineRule="auto"/>
-    </w:pPr>
-    <w:tblPr>
-      <w:tblBorders>
-        <w:top w:val="single" w:sz="4" w:space="0" w:color="auto"/>
-        <w:left w:val="single" w:sz="4" w:space="0" w:color="auto"/>
-        <w:bottom w:val="single" w:sz="4" w:space="0" w:color="auto"/>
-        <w:right w:val="single" w:sz="4" w:space="0" w:color="auto"/>
-        <w:insideH w:val="single" w:sz="4" w:space="0" w:color="auto"/>
-        <w:insideV w:val="single" w:sz="4" w:space="0" w:color="auto"/>
-      </w:tblBorders>
-    </w:tblPr>
-  </w:style>
-</w:styles>
-</file>
-
-<file path=word/stylesWithEffects.xml><?xml version="1.0" encoding="utf-8"?>
-<w:styles xmlns:wpc="http://schemas.microsoft.com/office/word/2010/wordprocessingCanvas" xmlns:mc="http://schemas.openxmlformats.org/markup-compatibility/2006" xmlns:o="urn:schemas-microsoft-com:office:office" xmlns:r="http://schemas.openxmlformats.org/officeDocument/2006/relationships" xmlns:m="http://schemas.openxmlformats.org/officeDocument/2006/math" xmlns:v="urn:schemas-microsoft-com:vml" xmlns:wp14="http://schemas.microsoft.com/office/word/2010/wordprocessingDrawing" xmlns:wp="http://schemas.openxmlformats.org/drawingml/2006/wordprocessingDrawing" xmlns:w10="urn:schemas-microsoft-com:office:word" xmlns:w="http://schemas.openxmlformats.org/wordprocessingml/2006/main" xmlns:w14="http://schemas.microsoft.com/office/word/2010/wordml" xmlns:wpg="http://schemas.microsoft.com/office/word/2010/wordprocessingGroup" xmlns:wpi="http://schemas.microsoft.com/office/word/2010/wordprocessingInk" xmlns:wne="http://schemas.microsoft.com/office/word/2006/wordml" xmlns:wps="http://schemas.microsoft.com/office/word/2010/wordprocessingShape" mc:Ignorable="w14 wp14">
-  <w:docDefaults>
-    <w:rPrDefault>
-      <w:rPr>
-        <w:rFonts w:asciiTheme="minorHAnsi" w:eastAsiaTheme="minorHAnsi" w:hAnsiTheme="minorHAnsi" w:cstheme="minorBidi"/>
-        <w:sz w:val="22"/>
-        <w:szCs w:val="22"/>
-        <w:lang w:val="en-US" w:eastAsia="en-US" w:bidi="ar-SA"/>
-      </w:rPr>
-    </w:rPrDefault>
-    <w:pPrDefault>
-      <w:pPr>
-        <w:spacing w:after="200" w:line="276" w:lineRule="auto"/>
-      </w:pPr>
-    </w:pPrDefault>
-  </w:docDefaults>
-  <w:latentStyles w:defLockedState="0" w:defUIPriority="99" w:defSemiHidden="1" w:defUnhideWhenUsed="1" w:defQFormat="0" w:count="267">
-    <w:lsdException w:name="Normal" w:semiHidden="0" w:uiPriority="0" w:unhideWhenUsed="0" w:qFormat="1"/>
-    <w:lsdException w:name="heading 1" w:semiHidden="0" w:uiPriority="9" w:unhideWhenUsed="0" w:qFormat="1"/>
-    <w:lsdException w:name="heading 2" w:uiPriority="9" w:qFormat="1"/>
-    <w:lsdException w:name="heading 3" w:uiPriority="9" w:qFormat="1"/>
-    <w:lsdException w:name="heading 4" w:uiPriority="9" w:qFormat="1"/>
-    <w:lsdException w:name="heading 5" w:uiPriority="9" w:qFormat="1"/>
-    <w:lsdException w:name="heading 6" w:uiPriority="9" w:qFormat="1"/>
-    <w:lsdException w:name="heading 7" w:uiPriority="9" w:qFormat="1"/>
-    <w:lsdException w:name="heading 8" w:uiPriority="9" w:qFormat="1"/>
-    <w:lsdException w:name="heading 9" w:uiPriority="9" w:qFormat="1"/>
-    <w:lsdException w:name="toc 1" w:uiPriority="39"/>
-    <w:lsdException w:name="toc 2" w:uiPriority="39"/>
-    <w:lsdException w:name="toc 3" w:uiPriority="39"/>
-    <w:lsdException w:name="toc 4" w:uiPriority="39"/>
-    <w:lsdException w:name="toc 5" w:uiPriority="39"/>
-    <w:lsdException w:name="toc 6" w:uiPriority="39"/>
-    <w:lsdException w:name="toc 7" w:uiPriority="39"/>
-    <w:lsdException w:name="toc 8" w:uiPriority="39"/>
-    <w:lsdException w:name="toc 9" w:uiPriority="39"/>
-    <w:lsdException w:name="caption" w:uiPriority="35" w:qFormat="1"/>
-    <w:lsdException w:name="Title" w:semiHidden="0" w:uiPriority="10" w:unhideWhenUsed="0" w:qFormat="1"/>
-    <w:lsdException w:name="Default Paragraph Font" w:uiPriority="1"/>
-    <w:lsdException w:name="Subtitle" w:semiHidden="0" w:uiPriority="11" w:unhideWhenUsed="0" w:qFormat="1"/>
-    <w:lsdException w:name="Strong" w:semiHidden="0" w:uiPriority="22" w:unhideWhenUsed="0" w:qFormat="1"/>
-    <w:lsdException w:name="Emphasis" w:semiHidden="0" w:uiPriority="20" w:unhideWhenUsed="0" w:qFormat="1"/>
-    <w:lsdException w:name="Table Grid" w:semiHidden="0" w:uiPriority="59" w:unhideWhenUsed="0"/>
-    <w:lsdException w:name="Placeholder Text" w:unhideWhenUsed="0"/>
-    <w:lsdException w:name="No Spacing" w:semiHidden="0" w:uiPriority="1" w:unhideWhenUsed="0" w:qFormat="1"/>
-    <w:lsdException w:name="Light Shading" w:semiHidden="0" w:uiPriority="60" w:unhideWhenUsed="0"/>
-    <w:lsdException w:name="Light List" w:semiHidden="0" w:uiPriority="61" w:unhideWhenUsed="0"/>
-    <w:lsdException w:name="Light Grid" w:semiHidden="0" w:uiPriority="62" w:unhideWhenUsed="0"/>
-    <w:lsdException w:name="Medium Shading 1" w:semiHidden="0" w:uiPriority="63" w:unhideWhenUsed="0"/>
-    <w:lsdException w:name="Medium Shading 2" w:semiHidden="0" w:uiPriority="64" w:unhideWhenUsed="0"/>
-    <w:lsdException w:name="Medium List 1" w:semiHidden="0" w:uiPriority="65" w:unhideWhenUsed="0"/>
-    <w:lsdException w:name="Medium List 2" w:semiHidden="0" w:uiPriority="66" w:unhideWhenUsed="0"/>
-    <w:lsdException w:name="Medium Grid 1" w:semiHidden="0" w:uiPriority="67" w:unhideWhenUsed="0"/>
-    <w:lsdException w:name="Medium Grid 2" w:semiHidden="0" w:uiPriority="68" w:unhideWhenUsed="0"/>
-    <w:lsdException w:name="Medium Grid 3" w:semiHidden="0" w:uiPriority="69" w:unhideWhenUsed="0"/>
-    <w:lsdException w:name="Dark List" w:semiHidden="0" w:uiPriority="70" w:unhideWhenUsed="0"/>
-    <w:lsdException w:name="Colorful Shading" w:semiHidden="0" w:uiPriority="71" w:unhideWhenUsed="0"/>
-    <w:lsdException w:name="Colorful List" w:semiHidden="0" w:uiPriority="72" w:unhideWhenUsed="0"/>
-    <w:lsdException w:name="Colorful Grid" w:semiHidden="0" w:uiPriority="73" w:unhideWhenUsed="0"/>
-    <w:lsdException w:name="Light Shading Accent 1" w:semiHidden="0" w:uiPriority="60" w:unhideWhenUsed="0"/>
-    <w:lsdException w:name="Light List Accent 1" w:semiHidden="0" w:uiPriority="61" w:unhideWhenUsed="0"/>
-    <w:lsdException w:name="Light Grid Accent 1" w:semiHidden="0" w:uiPriority="62" w:unhideWhenUsed="0"/>
-    <w:lsdException w:name="Medium Shading 1 Accent 1" w:semiHidden="0" w:uiPriority="63" w:unhideWhenUsed="0"/>
-    <w:lsdException w:name="Medium Shading 2 Accent 1" w:semiHidden="0" w:uiPriority="64" w:unhideWhenUsed="0"/>
-    <w:lsdException w:name="Medium List 1 Accent 1" w:semiHidden="0" w:uiPriority="65" w:unhideWhenUsed="0"/>
-    <w:lsdException w:name="Revision" w:unhideWhenUsed="0"/>
-    <w:lsdException w:name="List Paragraph" w:semiHidden="0" w:uiPriority="34" w:unhideWhenUsed="0" w:qFormat="1"/>
-    <w:lsdException w:name="Quote" w:semiHidden="0" w:uiPriority="29" w:unhideWhenUsed="0" w:qFormat="1"/>
-    <w:lsdException w:name="Intense Quote" w:semiHidden="0" w:uiPriority="30" w:unhideWhenUsed="0" w:qFormat="1"/>
-    <w:lsdException w:name="Medium List 2 Accent 1" w:semiHidden="0" w:uiPriority="66" w:unhideWhenUsed="0"/>
-    <w:lsdException w:name="Medium Grid 1 Accent 1" w:semiHidden="0" w:uiPriority="67" w:unhideWhenUsed="0"/>
-    <w:lsdException w:name="Medium Grid 2 Accent 1" w:semiHidden="0" w:uiPriority="68" w:unhideWhenUsed="0"/>
-    <w:lsdException w:name="Medium Grid 3 Accent 1" w:semiHidden="0" w:uiPriority="69" w:unhideWhenUsed="0"/>
-    <w:lsdException w:name="Dark List Accent 1" w:semiHidden="0" w:uiPriority="70" w:unhideWhenUsed="0"/>
-    <w:lsdException w:name="Colorful Shading Accent 1" w:semiHidden="0" w:uiPriority="71" w:unhideWhenUsed="0"/>
-    <w:lsdException w:name="Colorful List Accent 1" w:semiHidden="0" w:uiPriority="72" w:unhideWhenUsed="0"/>
-    <w:lsdException w:name="Colorful Grid Accent 1" w:semiHidden="0" w:uiPriority="73" w:unhideWhenUsed="0"/>
-    <w:lsdException w:name="Light Shading Accent 2" w:semiHidden="0" w:uiPriority="60" w:unhideWhenUsed="0"/>
-    <w:lsdException w:name="Light List Accent 2" w:semiHidden="0" w:uiPriority="61" w:unhideWhenUsed="0"/>
-    <w:lsdException w:name="Light Grid Accent 2" w:semiHidden="0" w:uiPriority="62" w:unhideWhenUsed="0"/>
-    <w:lsdException w:name="Medium Shading 1 Accent 2" w:semiHidden="0" w:uiPriority="63" w:unhideWhenUsed="0"/>
-    <w:lsdException w:name="Medium Shading 2 Accent 2" w:semiHidden="0" w:uiPriority="64" w:unhideWhenUsed="0"/>
-    <w:lsdException w:name="Medium List 1 Accent 2" w:semiHidden="0" w:uiPriority="65" w:unhideWhenUsed="0"/>
-    <w:lsdException w:name="Medium List 2 Accent 2" w:semiHidden="0" w:uiPriority="66" w:unhideWhenUsed="0"/>
-    <w:lsdException w:name="Medium Grid 1 Accent 2" w:semiHidden="0" w:uiPriority="67" w:unhideWhenUsed="0"/>
-    <w:lsdException w:name="Medium Grid 2 Accent 2" w:semiHidden="0" w:uiPriority="68" w:unhideWhenUsed="0"/>
-    <w:lsdException w:name="Medium Grid 3 Accent 2" w:semiHidden="0" w:uiPriority="69" w:unhideWhenUsed="0"/>
-    <w:lsdException w:name="Dark List Accent 2" w:semiHidden="0" w:uiPriority="70" w:unhideWhenUsed="0"/>
-    <w:lsdException w:name="Colorful Shading Accent 2" w:semiHidden="0" w:uiPriority="71" w:unhideWhenUsed="0"/>
-    <w:lsdException w:name="Colorful List Accent 2" w:semiHidden="0" w:uiPriority="72" w:unhideWhenUsed="0"/>
-    <w:lsdException w:name="Colorful Grid Accent 2" w:semiHidden="0" w:uiPriority="73" w:unhideWhenUsed="0"/>
-    <w:lsdException w:name="Light Shading Accent 3" w:semiHidden="0" w:uiPriority="60" w:unhideWhenUsed="0"/>
-    <w:lsdException w:name="Light List Accent 3" w:semiHidden="0" w:uiPriority="61" w:unhideWhenUsed="0"/>
-    <w:lsdException w:name="Light Grid Accent 3" w:semiHidden="0" w:uiPriority="62" w:unhideWhenUsed="0"/>
-    <w:lsdException w:name="Medium Shading 1 Accent 3" w:semiHidden="0" w:uiPriority="63" w:unhideWhenUsed="0"/>
-    <w:lsdException w:name="Medium Shading 2 Accent 3" w:semiHidden="0" w:uiPriority="64" w:unhideWhenUsed="0"/>
-    <w:lsdException w:name="Medium List 1 Accent 3" w:semiHidden="0" w:uiPriority="65" w:unhideWhenUsed="0"/>
-    <w:lsdException w:name="Medium List 2 Accent 3" w:semiHidden="0" w:uiPriority="66" w:unhideWhenUsed="0"/>
-    <w:lsdException w:name="Medium Grid 1 Accent 3" w:semiHidden="0" w:uiPriority="67" w:unhideWhenUsed="0"/>
-    <w:lsdException w:name="Medium Grid 2 Accent 3" w:semiHidden="0" w:uiPriority="68" w:unhideWhenUsed="0"/>
-    <w:lsdException w:name="Medium Grid 3 Accent 3" w:semiHidden="0" w:uiPriority="69" w:unhideWhenUsed="0"/>
-    <w:lsdException w:name="Dark List Accent 3" w:semiHidden="0" w:uiPriority="70" w:unhideWhenUsed="0"/>
-    <w:lsdException w:name="Colorful Shading Accent 3" w:semiHidden="0" w:uiPriority="71" w:unhideWhenUsed="0"/>
-    <w:lsdException w:name="Colorful List Accent 3" w:semiHidden="0" w:uiPriority="72" w:unhideWhenUsed="0"/>
-    <w:lsdException w:name="Colorful Grid Accent 3" w:semiHidden="0" w:uiPriority="73" w:unhideWhenUsed="0"/>
-    <w:lsdException w:name="Light Shading Accent 4" w:semiHidden="0" w:uiPriority="60" w:unhideWhenUsed="0"/>
-    <w:lsdException w:name="Light List Accent 4" w:semiHidden="0" w:uiPriority="61" w:unhideWhenUsed="0"/>
-    <w:lsdException w:name="Light Grid Accent 4" w:semiHidden="0" w:uiPriority="62" w:unhideWhenUsed="0"/>
-    <w:lsdException w:name="Medium Shading 1 Accent 4" w:semiHidden="0" w:uiPriority="63" w:unhideWhenUsed="0"/>
-    <w:lsdException w:name="Medium Shading 2 Accent 4" w:semiHidden="0" w:uiPriority="64" w:unhideWhenUsed="0"/>
-    <w:lsdException w:name="Medium List 1 Accent 4" w:semiHidden="0" w:uiPriority="65" w:unhideWhenUsed="0"/>
-    <w:lsdException w:name="Medium List 2 Accent 4" w:semiHidden="0" w:uiPriority="66" w:unhideWhenUsed="0"/>
-    <w:lsdException w:name="Medium Grid 1 Accent 4" w:semiHidden="0" w:uiPriority="67" w:unhideWhenUsed="0"/>
-    <w:lsdException w:name="Medium Grid 2 Accent 4" w:semiHidden="0" w:uiPriority="68" w:unhideWhenUsed="0"/>
-    <w:lsdException w:name="Medium Grid 3 Accent 4" w:semiHidden="0" w:uiPriority="69" w:unhideWhenUsed="0"/>
-    <w:lsdException w:name="Dark List Accent 4" w:semiHidden="0" w:uiPriority="70" w:unhideWhenUsed="0"/>
-    <w:lsdException w:name="Colorful Shading Accent 4" w:semiHidden="0" w:uiPriority="71" w:unhideWhenUsed="0"/>
-    <w:lsdException w:name="Colorful List Accent 4" w:semiHidden="0" w:uiPriority="72" w:unhideWhenUsed="0"/>
-    <w:lsdException w:name="Colorful Grid Accent 4" w:semiHidden="0" w:uiPriority="73" w:unhideWhenUsed="0"/>
-    <w:lsdException w:name="Light Shading Accent 5" w:semiHidden="0" w:uiPriority="60" w:unhideWhenUsed="0"/>
-    <w:lsdException w:name="Light List Accent 5" w:semiHidden="0" w:uiPriority="61" w:unhideWhenUsed="0"/>
-    <w:lsdException w:name="Light Grid Accent 5" w:semiHidden="0" w:uiPriority="62" w:unhideWhenUsed="0"/>
-    <w:lsdException w:name="Medium Shading 1 Accent 5" w:semiHidden="0" w:uiPriority="63" w:unhideWhenUsed="0"/>
-    <w:lsdException w:name="Medium Shading 2 Accent 5" w:semiHidden="0" w:uiPriority="64" w:unhideWhenUsed="0"/>
-    <w:lsdException w:name="Medium List 1 Accent 5" w:semiHidden="0" w:uiPriority="65" w:unhideWhenUsed="0"/>
-    <w:lsdException w:name="Medium List 2 Accent 5" w:semiHidden="0" w:uiPriority="66" w:unhideWhenUsed="0"/>
-    <w:lsdException w:name="Medium Grid 1 Accent 5" w:semiHidden="0" w:uiPriority="67" w:unhideWhenUsed="0"/>
-    <w:lsdException w:name="Medium Grid 2 Accent 5" w:semiHidden="0" w:uiPriority="68" w:unhideWhenUsed="0"/>
-    <w:lsdException w:name="Medium Grid 3 Accent 5" w:semiHidden="0" w:uiPriority="69" w:unhideWhenUsed="0"/>
-    <w:lsdException w:name="Dark List Accent 5" w:semiHidden="0" w:uiPriority="70" w:unhideWhenUsed="0"/>
-    <w:lsdException w:name="Colorful Shading Accent 5" w:semiHidden="0" w:uiPriority="71" w:unhideWhenUsed="0"/>
-    <w:lsdException w:name="Colorful List Accent 5" w:semiHidden="0" w:uiPriority="72" w:unhideWhenUsed="0"/>
-    <w:lsdException w:name="Colorful Grid Accent 5" w:semiHidden="0" w:uiPriority="73" w:unhideWhenUsed="0"/>
-    <w:lsdException w:name="Light Shading Accent 6" w:semiHidden="0" w:uiPriority="60" w:unhideWhenUsed="0"/>
-    <w:lsdException w:name="Light List Accent 6" w:semiHidden="0" w:uiPriority="61" w:unhideWhenUsed="0"/>
-    <w:lsdException w:name="Light Grid Accent 6" w:semiHidden="0" w:uiPriority="62" w:unhideWhenUsed="0"/>
-    <w:lsdException w:name="Medium Shading 1 Accent 6" w:semiHidden="0" w:uiPriority="63" w:unhideWhenUsed="0"/>
-    <w:lsdException w:name="Medium Shading 2 Accent 6" w:semiHidden="0" w:uiPriority="64" w:unhideWhenUsed="0"/>
-    <w:lsdException w:name="Medium List 1 Accent 6" w:semiHidden="0" w:uiPriority="65" w:unhideWhenUsed="0"/>
-    <w:lsdException w:name="Medium List 2 Accent 6" w:semiHidden="0" w:uiPriority="66" w:unhideWhenUsed="0"/>
-    <w:lsdException w:name="Medium Grid 1 Accent 6" w:semiHidden="0" w:uiPriority="67" w:unhideWhenUsed="0"/>
-    <w:lsdException w:name="Medium Grid 2 Accent 6" w:semiHidden="0" w:uiPriority="68" w:unhideWhenUsed="0"/>
-    <w:lsdException w:name="Medium Grid 3 Accent 6" w:semiHidden="0" w:uiPriority="69" w:unhideWhenUsed="0"/>
-    <w:lsdException w:name="Dark List Accent 6" w:semiHidden="0" w:uiPriority="70" w:unhideWhenUsed="0"/>
-    <w:lsdException w:name="Colorful Shading Accent 6" w:semiHidden="0" w:uiPriority="71" w:unhideWhenUsed="0"/>
-    <w:lsdException w:name="Colorful List Accent 6" w:semiHidden="0" w:uiPriority="72" w:unhideWhenUsed="0"/>
-    <w:lsdException w:name="Colorful Grid Accent 6" w:semiHidden="0" w:uiPriority="73" w:unhideWhenUsed="0"/>
-    <w:lsdException w:name="Subtle Emphasis" w:semiHidden="0" w:uiPriority="19" w:unhideWhenUsed="0" w:qFormat="1"/>
-    <w:lsdException w:name="Intense Emphasis" w:semiHidden="0" w:uiPriority="21" w:unhideWhenUsed="0" w:qFormat="1"/>
-    <w:lsdException w:name="Subtle Reference" w:semiHidden="0" w:uiPriority="31" w:unhideWhenUsed="0" w:qFormat="1"/>
-    <w:lsdException w:name="Intense Reference" w:semiHidden="0" w:uiPriority="32" w:unhideWhenUsed="0" w:qFormat="1"/>
-    <w:lsdException w:name="Book Title" w:semiHidden="0" w:uiPriority="33" w:unhideWhenUsed="0" w:qFormat="1"/>
-    <w:lsdException w:name="Bibliography" w:uiPriority="37"/>
-    <w:lsdException w:name="TOC Heading" w:uiPriority="39" w:qFormat="1"/>
-  </w:latentStyles>
-  <w:style w:type="paragraph" w:default="1" w:styleId="Normal">
-    <w:name w:val="Normal"/>
-    <w:qFormat/>
-  </w:style>
-  <w:style w:type="character" w:default="1" w:styleId="DefaultParagraphFont">
-    <w:name w:val="Default Paragraph Font"/>
-    <w:uiPriority w:val="1"/>
-    <w:semiHidden/>
-    <w:unhideWhenUsed/>
-  </w:style>
-  <w:style w:type="table" w:default="1" w:styleId="TableNormal">
-    <w:name w:val="Normal Table"/>
-    <w:uiPriority w:val="99"/>
-    <w:semiHidden/>
-    <w:unhideWhenUsed/>
-    <w:tblPr>
-      <w:tblInd w:w="0" w:type="dxa"/>
-      <w:tblCellMar>
-        <w:top w:w="0" w:type="dxa"/>
-        <w:left w:w="108" w:type="dxa"/>
-        <w:bottom w:w="0" w:type="dxa"/>
-        <w:right w:w="108" w:type="dxa"/>
-      </w:tblCellMar>
-    </w:tblPr>
-  </w:style>
-  <w:style w:type="numbering" w:default="1" w:styleId="NoList">
-    <w:name w:val="No List"/>
-    <w:uiPriority w:val="99"/>
-    <w:semiHidden/>
-    <w:unhideWhenUsed/>
-  </w:style>
-  <w:style w:type="paragraph" w:styleId="Header">
-    <w:name w:val="header"/>
-    <w:basedOn w:val="Normal"/>
-    <w:link w:val="HeaderChar"/>
-    <w:uiPriority w:val="99"/>
-    <w:unhideWhenUsed/>
-    <w:rsid w:val="005F6A53"/>
-    <w:pPr>
-      <w:tabs>
-        <w:tab w:val="center" w:pos="4680"/>
-        <w:tab w:val="right" w:pos="9360"/>
-      </w:tabs>
-      <w:spacing w:after="0" w:line="240" w:lineRule="auto"/>
-    </w:pPr>
-  </w:style>
-  <w:style w:type="character" w:customStyle="1" w:styleId="HeaderChar">
-    <w:name w:val="Header Char"/>
-    <w:basedOn w:val="DefaultParagraphFont"/>
-    <w:link w:val="Header"/>
-    <w:uiPriority w:val="99"/>
-    <w:rsid w:val="005F6A53"/>
-  </w:style>
-  <w:style w:type="paragraph" w:styleId="Footer">
-    <w:name w:val="footer"/>
-    <w:basedOn w:val="Normal"/>
-    <w:link w:val="FooterChar"/>
-    <w:uiPriority w:val="99"/>
-    <w:unhideWhenUsed/>
-    <w:rsid w:val="005F6A53"/>
-    <w:pPr>
-      <w:tabs>
-        <w:tab w:val="center" w:pos="4680"/>
-        <w:tab w:val="right" w:pos="9360"/>
-      </w:tabs>
-      <w:spacing w:after="0" w:line="240" w:lineRule="auto"/>
-    </w:pPr>
-  </w:style>
-  <w:style w:type="character" w:customStyle="1" w:styleId="FooterChar">
-    <w:name w:val="Footer Char"/>
-    <w:basedOn w:val="DefaultParagraphFont"/>
-    <w:link w:val="Footer"/>
-    <w:uiPriority w:val="99"/>
-    <w:rsid w:val="005F6A53"/>
-  </w:style>
-  <w:style w:type="paragraph" w:styleId="BalloonText">
-    <w:name w:val="Balloon Text"/>
-    <w:basedOn w:val="Normal"/>
-    <w:link w:val="BalloonTextChar"/>
-    <w:uiPriority w:val="99"/>
-    <w:semiHidden/>
-    <w:unhideWhenUsed/>
-    <w:rsid w:val="005F6A53"/>
-    <w:pPr>
-      <w:spacing w:after="0" w:line="240" w:lineRule="auto"/>
-    </w:pPr>
-    <w:rPr>
-      <w:rFonts w:ascii="Tahoma" w:hAnsi="Tahoma" w:cs="Tahoma"/>
-      <w:sz w:val="16"/>
-      <w:szCs w:val="16"/>
-    </w:rPr>
-  </w:style>
-  <w:style w:type="character" w:customStyle="1" w:styleId="BalloonTextChar">
-    <w:name w:val="Balloon Text Char"/>
-    <w:basedOn w:val="DefaultParagraphFont"/>
-    <w:link w:val="BalloonText"/>
-    <w:uiPriority w:val="99"/>
-    <w:semiHidden/>
-    <w:rsid w:val="005F6A53"/>
-    <w:rPr>
-      <w:rFonts w:ascii="Tahoma" w:hAnsi="Tahoma" w:cs="Tahoma"/>
-      <w:sz w:val="16"/>
-      <w:szCs w:val="16"/>
-    </w:rPr>
-  </w:style>
-  <w:style w:type="character" w:styleId="Hyperlink">
-    <w:name w:val="Hyperlink"/>
-    <w:basedOn w:val="DefaultParagraphFont"/>
-    <w:uiPriority w:val="99"/>
-    <w:unhideWhenUsed/>
-    <w:rsid w:val="00004335"/>
-    <w:rPr>
-      <w:color w:val="0000FF" w:themeColor="hyperlink"/>
-      <w:u w:val="single"/>
-    </w:rPr>
-  </w:style>
-  <w:style w:type="paragraph" w:styleId="ListParagraph">
-    <w:name w:val="List Paragraph"/>
-    <w:basedOn w:val="Normal"/>
-    <w:uiPriority w:val="34"/>
-    <w:qFormat/>
-    <w:rsid w:val="004F721F"/>
-    <w:pPr>
-      <w:ind w:left="720"/>
-      <w:contextualSpacing/>
-    </w:pPr>
-  </w:style>
-  <w:style w:type="table" w:styleId="TableGrid">
-    <w:name w:val="Table Grid"/>
-    <w:basedOn w:val="TableNormal"/>
+    <w:basedOn w:val="TabelNormal"/>
     <w:uiPriority w:val="59"/>
     <w:rsid w:val="0042347A"/>
     <w:pPr>

</xml_diff>